<commit_message>
Só falta terminar as referências.
</commit_message>
<xml_diff>
--- a/Pré-Projeto TCC.docx
+++ b/Pré-Projeto TCC.docx
@@ -582,6 +582,10 @@
     <w:sdt>
       <w:sdtPr>
         <w:rPr>
+          <w:rFonts w:asciiTheme="minorHAnsi" w:eastAsiaTheme="minorHAnsi" w:hAnsiTheme="minorHAnsi" w:cstheme="minorBidi"/>
+          <w:color w:val="auto"/>
+          <w:sz w:val="22"/>
+          <w:szCs w:val="22"/>
           <w:lang w:val="pt-BR"/>
         </w:rPr>
         <w:id w:val="-1447608101"/>
@@ -592,12 +596,8 @@
       </w:sdtPr>
       <w:sdtEndPr>
         <w:rPr>
-          <w:rFonts w:asciiTheme="minorHAnsi" w:eastAsiaTheme="minorHAnsi" w:hAnsiTheme="minorHAnsi" w:cstheme="minorBidi"/>
           <w:b/>
           <w:bCs/>
-          <w:color w:val="auto"/>
-          <w:sz w:val="22"/>
-          <w:szCs w:val="22"/>
         </w:rPr>
       </w:sdtEndPr>
       <w:sdtContent>
@@ -1684,25 +1684,7 @@
           <w:szCs w:val="24"/>
           <w:lang w:val="pt-BR"/>
         </w:rPr>
-        <w:t xml:space="preserve">Dessa forma, a dificuldade em compreender informações apresentadas através do meio escrito se torna um grande obstáculo, surgindo assim a necessidade de um intérprete de Libras não somente para viabilizar a comunicação com o deficiente auditivo como também para </w:t>
-      </w:r>
-      <w:proofErr w:type="gramStart"/>
-      <w:r>
-        <w:rPr>
-          <w:sz w:val="24"/>
-          <w:szCs w:val="24"/>
-          <w:lang w:val="pt-BR"/>
-        </w:rPr>
-        <w:t>traduzir</w:t>
-      </w:r>
-      <w:proofErr w:type="gramEnd"/>
-      <w:r>
-        <w:rPr>
-          <w:sz w:val="24"/>
-          <w:szCs w:val="24"/>
-          <w:lang w:val="pt-BR"/>
-        </w:rPr>
-        <w:t xml:space="preserve"> conteúdo escrito. No entanto, ter a disposição um intérprete não é algo simples e barato. Em estudos como os de </w:t>
+        <w:t xml:space="preserve">Dessa forma, a dificuldade em compreender informações apresentadas através do meio escrito se torna um grande obstáculo, surgindo assim a necessidade de um intérprete de Libras não somente para viabilizar a comunicação com o deficiente auditivo como também para traduzir conteúdo escrito. No entanto, ter a disposição um intérprete não é algo simples e barato. Em estudos como os de </w:t>
       </w:r>
       <w:r>
         <w:rPr>
@@ -1797,6 +1779,33 @@
         </w:rPr>
         <w:t>realizadas em suas residências, como o simples acesso e interpretação de conteúdos disponíveis na Internet. As pessoas com deficiência auditiva enfrentam dessa maneira muitas dificuldades em completar seus estudos, e até mesmo, conseguir emprego.</w:t>
       </w:r>
+      <w:r>
+        <w:rPr>
+          <w:sz w:val="24"/>
+          <w:szCs w:val="24"/>
+          <w:lang w:val="pt-BR"/>
+        </w:rPr>
+        <w:t xml:space="preserve"> (</w:t>
+      </w:r>
+      <w:r>
+        <w:rPr>
+          <w:sz w:val="24"/>
+          <w:szCs w:val="24"/>
+          <w:highlight w:val="cyan"/>
+          <w:lang w:val="pt-BR"/>
+        </w:rPr>
+        <w:t>CARNEIRO, 2018</w:t>
+      </w:r>
+      <w:r>
+        <w:rPr>
+          <w:sz w:val="24"/>
+          <w:szCs w:val="24"/>
+          <w:lang w:val="pt-BR"/>
+        </w:rPr>
+        <w:t>)</w:t>
+      </w:r>
+      <w:bookmarkStart w:id="1" w:name="_GoBack"/>
+      <w:bookmarkEnd w:id="1"/>
     </w:p>
     <w:p>
       <w:pPr>
@@ -1873,7 +1882,7 @@
           <w:lang w:val="pt-BR"/>
         </w:rPr>
       </w:pPr>
-      <w:bookmarkStart w:id="1" w:name="_Toc17055967"/>
+      <w:bookmarkStart w:id="2" w:name="_Toc17055967"/>
       <w:r>
         <w:rPr>
           <w:color w:val="auto"/>
@@ -1894,7 +1903,7 @@
         <w:tab/>
         <w:t>Definição do problema de pesquisa</w:t>
       </w:r>
-      <w:bookmarkEnd w:id="1"/>
+      <w:bookmarkEnd w:id="2"/>
     </w:p>
     <w:p>
       <w:pPr>
@@ -1913,7 +1922,15 @@
           <w:szCs w:val="24"/>
           <w:lang w:val="pt-BR"/>
         </w:rPr>
-        <w:t>A lei</w:t>
+        <w:t>A L</w:t>
+      </w:r>
+      <w:r>
+        <w:rPr>
+          <w:sz w:val="24"/>
+          <w:szCs w:val="24"/>
+          <w:lang w:val="pt-BR"/>
+        </w:rPr>
+        <w:t>ei</w:t>
       </w:r>
       <w:r>
         <w:rPr>
@@ -2114,7 +2131,39 @@
           <w:szCs w:val="24"/>
           <w:lang w:val="pt-BR"/>
         </w:rPr>
-        <w:t xml:space="preserve"> tridimensional, que atuará como um agente virtual capaz de realizar a sinalização de termos da língua brasileira de sinais previamente parametrizados de acordo com o sistema de escrita de sinais </w:t>
+        <w:t xml:space="preserve"> tridimensional, que atuará como um agente virtual capaz de realizar a sinalização de termos da </w:t>
+      </w:r>
+      <w:r>
+        <w:rPr>
+          <w:sz w:val="24"/>
+          <w:szCs w:val="24"/>
+          <w:lang w:val="pt-BR"/>
+        </w:rPr>
+        <w:t>Libras</w:t>
+      </w:r>
+      <w:r>
+        <w:rPr>
+          <w:sz w:val="24"/>
+          <w:szCs w:val="24"/>
+          <w:lang w:val="pt-BR"/>
+        </w:rPr>
+        <w:t xml:space="preserve"> previamente parametrizados</w:t>
+      </w:r>
+      <w:r>
+        <w:rPr>
+          <w:sz w:val="24"/>
+          <w:szCs w:val="24"/>
+          <w:lang w:val="pt-BR"/>
+        </w:rPr>
+        <w:t>,</w:t>
+      </w:r>
+      <w:r>
+        <w:rPr>
+          <w:sz w:val="24"/>
+          <w:szCs w:val="24"/>
+          <w:lang w:val="pt-BR"/>
+        </w:rPr>
+        <w:t xml:space="preserve"> de acordo com o sistema de escrita de sinais </w:t>
       </w:r>
       <w:proofErr w:type="spellStart"/>
       <w:r>
@@ -2205,26 +2254,6 @@
           <w:lang w:val="pt-BR"/>
         </w:rPr>
         <w:t xml:space="preserve">. </w:t>
-      </w:r>
-    </w:p>
-    <w:p>
-      <w:pPr>
-        <w:spacing w:before="240" w:after="0" w:line="276" w:lineRule="auto"/>
-        <w:ind w:firstLine="720"/>
-        <w:jc w:val="both"/>
-        <w:rPr>
-          <w:sz w:val="24"/>
-          <w:szCs w:val="24"/>
-          <w:lang w:val="pt-BR"/>
-        </w:rPr>
-      </w:pPr>
-      <w:r>
-        <w:rPr>
-          <w:sz w:val="24"/>
-          <w:szCs w:val="24"/>
-          <w:lang w:val="pt-BR"/>
-        </w:rPr>
-        <w:t xml:space="preserve">Esse sistema poderá ser integrado posteriormente a uma máquina de tradução, que possibilitará a tradução de sentenças da linguagem escrita para sentenças gramaticalmente coerentes na língua de sinais. Poderá também ser integrado ao sistema de geração de sinais em desenvolvimento nas pesquisas do PIIMLAB. </w:t>
       </w:r>
     </w:p>
     <w:p>
@@ -2240,7 +2269,7 @@
           <w:lang w:val="pt-BR"/>
         </w:rPr>
       </w:pPr>
-      <w:bookmarkStart w:id="2" w:name="_Toc17055968"/>
+      <w:bookmarkStart w:id="3" w:name="_Toc17055968"/>
       <w:r>
         <w:rPr>
           <w:color w:val="auto"/>
@@ -2260,7 +2289,7 @@
         <w:tab/>
         <w:t>Relevância</w:t>
       </w:r>
-      <w:bookmarkEnd w:id="2"/>
+      <w:bookmarkEnd w:id="3"/>
     </w:p>
     <w:p>
       <w:pPr>
@@ -2663,15 +2692,7 @@
           <w:szCs w:val="24"/>
           <w:lang w:val="pt-BR"/>
         </w:rPr>
-        <w:t xml:space="preserve">Ainda de acordo com esse censo, aproximadamente </w:t>
-      </w:r>
-      <w:r>
-        <w:rPr>
-          <w:sz w:val="24"/>
-          <w:szCs w:val="24"/>
-          <w:lang w:val="pt-BR"/>
-        </w:rPr>
-        <w:t>1</w:t>
+        <w:t>Ainda de acordo com esse censo, aproximadamente 1</w:t>
       </w:r>
       <w:r>
         <w:rPr>
@@ -2695,15 +2716,7 @@
           <w:szCs w:val="24"/>
           <w:lang w:val="pt-BR"/>
         </w:rPr>
-        <w:t>, apenas mil alunos</w:t>
-      </w:r>
-      <w:r>
-        <w:rPr>
-          <w:sz w:val="24"/>
-          <w:szCs w:val="24"/>
-          <w:lang w:val="pt-BR"/>
-        </w:rPr>
-        <w:t xml:space="preserve"> </w:t>
+        <w:t xml:space="preserve">, apenas mil alunos </w:t>
       </w:r>
       <w:proofErr w:type="spellStart"/>
       <w:r>
@@ -2721,23 +2734,7 @@
           <w:szCs w:val="24"/>
           <w:lang w:val="pt-BR"/>
         </w:rPr>
-        <w:t xml:space="preserve"> algum grau de deficiência auditiva ou surdez completa, ou seja, aproximadamente </w:t>
-      </w:r>
-      <w:r>
-        <w:rPr>
-          <w:sz w:val="24"/>
-          <w:szCs w:val="24"/>
-          <w:lang w:val="pt-BR"/>
-        </w:rPr>
-        <w:t>1</w:t>
-      </w:r>
-      <w:r>
-        <w:rPr>
-          <w:sz w:val="24"/>
-          <w:szCs w:val="24"/>
-          <w:lang w:val="pt-BR"/>
-        </w:rPr>
-        <w:t>% do total</w:t>
+        <w:t xml:space="preserve"> algum grau de deficiência auditiva ou surdez completa, ou seja, aproximadamente 1% do total</w:t>
       </w:r>
       <w:r>
         <w:rPr>
@@ -2802,6 +2799,7 @@
           <w:szCs w:val="24"/>
           <w:lang w:val="pt-BR"/>
         </w:rPr>
+        <w:lastRenderedPageBreak/>
         <w:t>Além disso, d</w:t>
       </w:r>
       <w:r>
@@ -2810,15 +2808,7 @@
           <w:szCs w:val="24"/>
           <w:lang w:val="pt-BR"/>
         </w:rPr>
-        <w:t xml:space="preserve">e acordo com a Lei </w:t>
-      </w:r>
-      <w:r>
-        <w:rPr>
-          <w:sz w:val="24"/>
-          <w:szCs w:val="24"/>
-          <w:lang w:val="pt-BR"/>
-        </w:rPr>
-        <w:t>8.213 (</w:t>
+        <w:t>e acordo com a Lei 8.213 (</w:t>
       </w:r>
       <w:hyperlink w:anchor="_4._Referências" w:history="1">
         <w:r>
@@ -2869,39 +2859,7 @@
           <w:szCs w:val="24"/>
           <w:lang w:val="pt-BR"/>
         </w:rPr>
-        <w:t xml:space="preserve"> indicam que</w:t>
-      </w:r>
-      <w:r>
-        <w:rPr>
-          <w:sz w:val="24"/>
-          <w:szCs w:val="24"/>
-          <w:lang w:val="pt-BR"/>
-        </w:rPr>
-        <w:t>,</w:t>
-      </w:r>
-      <w:r>
-        <w:rPr>
-          <w:sz w:val="24"/>
-          <w:szCs w:val="24"/>
-          <w:lang w:val="pt-BR"/>
-        </w:rPr>
-        <w:t xml:space="preserve"> dos 827 mil postos de trabalho que deveriam </w:t>
-      </w:r>
-      <w:r>
-        <w:rPr>
-          <w:sz w:val="24"/>
-          <w:szCs w:val="24"/>
-          <w:lang w:val="pt-BR"/>
-        </w:rPr>
-        <w:t>ser disponibilizados, apenas 381 mil vagas estavam disponívei</w:t>
-      </w:r>
-      <w:r>
-        <w:rPr>
-          <w:sz w:val="24"/>
-          <w:szCs w:val="24"/>
-          <w:lang w:val="pt-BR"/>
-        </w:rPr>
-        <w:t>s (</w:t>
+        <w:t xml:space="preserve"> indicam que, dos 827 mil postos de trabalho que deveriam ser disponibilizados, apenas 381 mil vagas estavam disponíveis (</w:t>
       </w:r>
       <w:hyperlink w:anchor="_4._Referências" w:history="1">
         <w:r>
@@ -2943,7 +2901,7 @@
           <w:lang w:val="pt-BR"/>
         </w:rPr>
       </w:pPr>
-      <w:bookmarkStart w:id="3" w:name="_Toc17055969"/>
+      <w:bookmarkStart w:id="4" w:name="_Toc17055969"/>
       <w:r>
         <w:rPr>
           <w:color w:val="auto"/>
@@ -2963,12 +2921,13 @@
         <w:tab/>
         <w:t>Objetivos</w:t>
       </w:r>
-      <w:bookmarkEnd w:id="3"/>
+      <w:bookmarkEnd w:id="4"/>
     </w:p>
     <w:p>
       <w:pPr>
         <w:spacing w:before="240" w:after="0" w:line="276" w:lineRule="auto"/>
         <w:ind w:firstLine="720"/>
+        <w:jc w:val="both"/>
         <w:rPr>
           <w:lang w:val="pt-BR"/>
         </w:rPr>
@@ -2984,6 +2943,288 @@
           <w:lang w:val="pt-BR"/>
         </w:rPr>
         <w:t xml:space="preserve"> o desenvolvimento</w:t>
+      </w:r>
+      <w:r>
+        <w:rPr>
+          <w:lang w:val="pt-BR"/>
+        </w:rPr>
+        <w:t xml:space="preserve"> de um sistema de sinalização de termos em língua de sinais que, através da prévia parametrização de termos em libras através do sistema de escrita de sinais </w:t>
+      </w:r>
+      <w:proofErr w:type="spellStart"/>
+      <w:r>
+        <w:rPr>
+          <w:lang w:val="pt-BR"/>
+        </w:rPr>
+        <w:t>Sign</w:t>
+      </w:r>
+      <w:proofErr w:type="spellEnd"/>
+      <w:r>
+        <w:rPr>
+          <w:lang w:val="pt-BR"/>
+        </w:rPr>
+        <w:t xml:space="preserve"> </w:t>
+      </w:r>
+      <w:proofErr w:type="spellStart"/>
+      <w:r>
+        <w:rPr>
+          <w:lang w:val="pt-BR"/>
+        </w:rPr>
+        <w:t>Writing</w:t>
+      </w:r>
+      <w:proofErr w:type="spellEnd"/>
+      <w:r>
+        <w:rPr>
+          <w:lang w:val="pt-BR"/>
+        </w:rPr>
+        <w:t xml:space="preserve">, consiga realizar a animação corporal </w:t>
+      </w:r>
+      <w:r>
+        <w:rPr>
+          <w:lang w:val="pt-BR"/>
+        </w:rPr>
+        <w:t xml:space="preserve">e facial de um </w:t>
+      </w:r>
+      <w:proofErr w:type="spellStart"/>
+      <w:r>
+        <w:rPr>
+          <w:lang w:val="pt-BR"/>
+        </w:rPr>
+        <w:t>avatar</w:t>
+      </w:r>
+      <w:proofErr w:type="spellEnd"/>
+      <w:r>
+        <w:rPr>
+          <w:lang w:val="pt-BR"/>
+        </w:rPr>
+        <w:t xml:space="preserve"> de forma clara, coerente e consistente. Esse sistema poderá então ser incorporado a outros projetos de acessibilidade em andamento no CEFET-MG e poderá ser disponibilizado para plataformas web e mobile.</w:t>
+      </w:r>
+    </w:p>
+    <w:p>
+      <w:pPr>
+        <w:spacing w:before="240" w:after="0" w:line="276" w:lineRule="auto"/>
+        <w:ind w:firstLine="720"/>
+        <w:jc w:val="both"/>
+        <w:rPr>
+          <w:lang w:val="pt-BR"/>
+        </w:rPr>
+      </w:pPr>
+      <w:r>
+        <w:rPr>
+          <w:lang w:val="pt-BR"/>
+        </w:rPr>
+        <w:t>Para alcançar esse objetivo, surgem os seguinte</w:t>
+      </w:r>
+      <w:r>
+        <w:rPr>
+          <w:lang w:val="pt-BR"/>
+        </w:rPr>
+        <w:t>s</w:t>
+      </w:r>
+      <w:r>
+        <w:rPr>
+          <w:lang w:val="pt-BR"/>
+        </w:rPr>
+        <w:t xml:space="preserve"> objetivos específicos:</w:t>
+      </w:r>
+    </w:p>
+    <w:p>
+      <w:pPr>
+        <w:pStyle w:val="PargrafodaLista"/>
+        <w:numPr>
+          <w:ilvl w:val="0"/>
+          <w:numId w:val="3"/>
+        </w:numPr>
+        <w:spacing w:before="240" w:after="0" w:line="276" w:lineRule="auto"/>
+        <w:jc w:val="both"/>
+        <w:rPr>
+          <w:lang w:val="pt-BR"/>
+        </w:rPr>
+      </w:pPr>
+      <w:r>
+        <w:rPr>
+          <w:lang w:val="pt-BR"/>
+        </w:rPr>
+        <w:t>Modelagem de</w:t>
+      </w:r>
+      <w:r>
+        <w:rPr>
+          <w:lang w:val="pt-BR"/>
+        </w:rPr>
+        <w:t xml:space="preserve"> um </w:t>
+      </w:r>
+      <w:proofErr w:type="spellStart"/>
+      <w:r>
+        <w:rPr>
+          <w:lang w:val="pt-BR"/>
+        </w:rPr>
+        <w:t>avatar</w:t>
+      </w:r>
+      <w:proofErr w:type="spellEnd"/>
+      <w:r>
+        <w:rPr>
+          <w:lang w:val="pt-BR"/>
+        </w:rPr>
+        <w:t xml:space="preserve"> </w:t>
+      </w:r>
+      <w:r>
+        <w:rPr>
+          <w:lang w:val="pt-BR"/>
+        </w:rPr>
+        <w:t xml:space="preserve">com estrutura anatômica suficientemente semelhante à humana, para proporcionar uma sinalização compreensível, e com feições </w:t>
+      </w:r>
+      <w:proofErr w:type="spellStart"/>
+      <w:r>
+        <w:rPr>
+          <w:lang w:val="pt-BR"/>
+        </w:rPr>
+        <w:t>cartunescas</w:t>
+      </w:r>
+      <w:proofErr w:type="spellEnd"/>
+      <w:r>
+        <w:rPr>
+          <w:lang w:val="pt-BR"/>
+        </w:rPr>
+        <w:t xml:space="preserve"> e amigáveis ao usuário, para evitar a estranheza ao modelo digital.</w:t>
+      </w:r>
+    </w:p>
+    <w:p>
+      <w:pPr>
+        <w:pStyle w:val="PargrafodaLista"/>
+        <w:numPr>
+          <w:ilvl w:val="0"/>
+          <w:numId w:val="3"/>
+        </w:numPr>
+        <w:spacing w:before="240" w:after="0" w:line="276" w:lineRule="auto"/>
+        <w:jc w:val="both"/>
+        <w:rPr>
+          <w:lang w:val="pt-BR"/>
+        </w:rPr>
+      </w:pPr>
+      <w:r>
+        <w:rPr>
+          <w:lang w:val="pt-BR"/>
+        </w:rPr>
+        <w:t>Parametrização de</w:t>
+      </w:r>
+      <w:r>
+        <w:rPr>
+          <w:lang w:val="pt-BR"/>
+        </w:rPr>
+        <w:t xml:space="preserve"> </w:t>
+      </w:r>
+      <w:r>
+        <w:rPr>
+          <w:lang w:val="pt-BR"/>
+        </w:rPr>
+        <w:t xml:space="preserve">alguns </w:t>
+      </w:r>
+      <w:r>
+        <w:rPr>
+          <w:lang w:val="pt-BR"/>
+        </w:rPr>
+        <w:t xml:space="preserve">termos em línguas de sinais </w:t>
+      </w:r>
+      <w:r>
+        <w:rPr>
+          <w:lang w:val="pt-BR"/>
+        </w:rPr>
+        <w:t>e d</w:t>
+      </w:r>
+      <w:r>
+        <w:rPr>
+          <w:lang w:val="pt-BR"/>
+        </w:rPr>
+        <w:t xml:space="preserve">o esqueleto do </w:t>
+      </w:r>
+      <w:proofErr w:type="spellStart"/>
+      <w:r>
+        <w:rPr>
+          <w:lang w:val="pt-BR"/>
+        </w:rPr>
+        <w:t>avatar</w:t>
+      </w:r>
+      <w:proofErr w:type="spellEnd"/>
+      <w:r>
+        <w:rPr>
+          <w:lang w:val="pt-BR"/>
+        </w:rPr>
+        <w:t xml:space="preserve"> </w:t>
+      </w:r>
+      <w:r>
+        <w:rPr>
+          <w:lang w:val="pt-BR"/>
+        </w:rPr>
+        <w:t>para</w:t>
+      </w:r>
+      <w:r>
+        <w:rPr>
+          <w:lang w:val="pt-BR"/>
+        </w:rPr>
+        <w:t xml:space="preserve"> a utilização dos métodos da cinem</w:t>
+      </w:r>
+      <w:r>
+        <w:rPr>
+          <w:lang w:val="pt-BR"/>
+        </w:rPr>
+        <w:t>ática inversa, para a consequente realização da animaç</w:t>
+      </w:r>
+      <w:r>
+        <w:rPr>
+          <w:lang w:val="pt-BR"/>
+        </w:rPr>
+        <w:t>ão</w:t>
+      </w:r>
+      <w:r>
+        <w:rPr>
+          <w:lang w:val="pt-BR"/>
+        </w:rPr>
+        <w:t xml:space="preserve"> procedural.</w:t>
+      </w:r>
+    </w:p>
+    <w:p>
+      <w:pPr>
+        <w:pStyle w:val="PargrafodaLista"/>
+        <w:numPr>
+          <w:ilvl w:val="0"/>
+          <w:numId w:val="3"/>
+        </w:numPr>
+        <w:spacing w:before="240" w:after="0" w:line="276" w:lineRule="auto"/>
+        <w:jc w:val="both"/>
+        <w:rPr>
+          <w:lang w:val="pt-BR"/>
+        </w:rPr>
+      </w:pPr>
+      <w:r>
+        <w:rPr>
+          <w:lang w:val="pt-BR"/>
+        </w:rPr>
+        <w:t>Desenvolvimento de um algoritmo de animação procedural, através de ferramentas e conceitos da cinemática inversa e da interpolação</w:t>
+      </w:r>
+      <w:r>
+        <w:rPr>
+          <w:lang w:val="pt-BR"/>
+        </w:rPr>
+        <w:t>, que realize uma sinalização fluída, consistente e coerente com as formas de sinalização corporal no mundo real.</w:t>
+      </w:r>
+    </w:p>
+    <w:p>
+      <w:pPr>
+        <w:pStyle w:val="PargrafodaLista"/>
+        <w:numPr>
+          <w:ilvl w:val="0"/>
+          <w:numId w:val="3"/>
+        </w:numPr>
+        <w:spacing w:before="240" w:after="0" w:line="276" w:lineRule="auto"/>
+        <w:jc w:val="both"/>
+        <w:rPr>
+          <w:lang w:val="pt-BR"/>
+        </w:rPr>
+      </w:pPr>
+      <w:r>
+        <w:rPr>
+          <w:lang w:val="pt-BR"/>
+        </w:rPr>
+        <w:t>Desenvolvimento de animações faciais que se adequem à estrutura facial do modelo e que se adequem as formas de sinalização facial no mundo real.</w:t>
       </w:r>
     </w:p>
     <w:p>
@@ -2998,7 +3239,7 @@
           <w:lang w:val="pt-BR"/>
         </w:rPr>
       </w:pPr>
-      <w:bookmarkStart w:id="4" w:name="_Toc17055970"/>
+      <w:bookmarkStart w:id="5" w:name="_Toc17055970"/>
       <w:r>
         <w:rPr>
           <w:color w:val="auto"/>
@@ -3018,7 +3259,7 @@
         <w:tab/>
         <w:t>Metodologia</w:t>
       </w:r>
-      <w:bookmarkEnd w:id="4"/>
+      <w:bookmarkEnd w:id="5"/>
     </w:p>
     <w:p>
       <w:pPr>
@@ -3298,7 +3539,6 @@
           <w:szCs w:val="24"/>
           <w:lang w:val="pt-BR"/>
         </w:rPr>
-        <w:lastRenderedPageBreak/>
         <w:t>Desenvolvimento do modelo tridimensional que representará</w:t>
       </w:r>
       <w:r>
@@ -3476,6 +3716,7 @@
           <w:szCs w:val="24"/>
           <w:lang w:val="pt-BR"/>
         </w:rPr>
+        <w:lastRenderedPageBreak/>
         <w:t>Parametrização de sinais</w:t>
       </w:r>
       <w:r>
@@ -3569,15 +3810,7 @@
           <w:szCs w:val="24"/>
           <w:lang w:val="pt-BR"/>
         </w:rPr>
-        <w:t xml:space="preserve"> de animação procedural que, </w:t>
-      </w:r>
-      <w:r>
-        <w:rPr>
-          <w:sz w:val="24"/>
-          <w:szCs w:val="24"/>
-          <w:lang w:val="pt-BR"/>
-        </w:rPr>
-        <w:t>através da</w:t>
+        <w:t xml:space="preserve"> de animação procedural que, através da</w:t>
       </w:r>
       <w:r>
         <w:rPr>
@@ -3625,15 +3858,15 @@
           <w:szCs w:val="24"/>
           <w:lang w:val="pt-BR"/>
         </w:rPr>
-        <w:t xml:space="preserve"> </w:t>
-      </w:r>
-      <w:r>
-        <w:rPr>
-          <w:sz w:val="24"/>
-          <w:szCs w:val="24"/>
-          <w:lang w:val="pt-BR"/>
-        </w:rPr>
-        <w:t>cinemática inversa</w:t>
+        <w:t xml:space="preserve"> cinemática inversa</w:t>
+      </w:r>
+      <w:r>
+        <w:rPr>
+          <w:sz w:val="24"/>
+          <w:szCs w:val="24"/>
+          <w:lang w:val="pt-BR"/>
+        </w:rPr>
+        <w:t xml:space="preserve"> e da interpolação</w:t>
       </w:r>
       <w:r>
         <w:rPr>
@@ -3692,8 +3925,6 @@
         </w:rPr>
         <w:t xml:space="preserve"> mais complexos, utilizando os sinais mais simples parametrizados nas etapas anteriores.</w:t>
       </w:r>
-      <w:bookmarkStart w:id="5" w:name="_GoBack"/>
-      <w:bookmarkEnd w:id="5"/>
     </w:p>
     <w:p>
       <w:pPr>
@@ -3947,15 +4178,7 @@
           <w:szCs w:val="24"/>
           <w:lang w:val="pt-BR"/>
         </w:rPr>
-        <w:t>as as etapas</w:t>
-      </w:r>
-      <w:r>
-        <w:rPr>
-          <w:sz w:val="24"/>
-          <w:szCs w:val="24"/>
-          <w:lang w:val="pt-BR"/>
-        </w:rPr>
-        <w:t xml:space="preserve">, </w:t>
+        <w:t xml:space="preserve">as as etapas, </w:t>
       </w:r>
       <w:r>
         <w:rPr>
@@ -4025,25 +4248,31 @@
           <w:szCs w:val="24"/>
           <w:lang w:val="pt-BR"/>
         </w:rPr>
-        <w:t xml:space="preserve">Para a realização deste trabalho </w:t>
-      </w:r>
-      <w:proofErr w:type="gramStart"/>
-      <w:r>
-        <w:rPr>
-          <w:sz w:val="24"/>
-          <w:szCs w:val="24"/>
-          <w:lang w:val="pt-BR"/>
-        </w:rPr>
-        <w:t>serão</w:t>
-      </w:r>
-      <w:proofErr w:type="gramEnd"/>
-      <w:r>
-        <w:rPr>
-          <w:sz w:val="24"/>
-          <w:szCs w:val="24"/>
-          <w:lang w:val="pt-BR"/>
-        </w:rPr>
-        <w:t xml:space="preserve"> necessário um computador com sistema operacional Windows, os </w:t>
+        <w:t>Para a realização deste trabalho serão necessário</w:t>
+      </w:r>
+      <w:r>
+        <w:rPr>
+          <w:sz w:val="24"/>
+          <w:szCs w:val="24"/>
+          <w:lang w:val="pt-BR"/>
+        </w:rPr>
+        <w:t>s</w:t>
+      </w:r>
+      <w:r>
+        <w:rPr>
+          <w:sz w:val="24"/>
+          <w:szCs w:val="24"/>
+          <w:lang w:val="pt-BR"/>
+        </w:rPr>
+        <w:t xml:space="preserve"> um computador com</w:t>
+      </w:r>
+      <w:r>
+        <w:rPr>
+          <w:sz w:val="24"/>
+          <w:szCs w:val="24"/>
+          <w:lang w:val="pt-BR"/>
+        </w:rPr>
+        <w:t xml:space="preserve"> sistema operacional Windows, o software </w:t>
       </w:r>
       <w:proofErr w:type="spellStart"/>
       <w:r>
@@ -4052,7 +4281,7 @@
           <w:szCs w:val="24"/>
           <w:lang w:val="pt-BR"/>
         </w:rPr>
-        <w:t>software</w:t>
+        <w:t>Blender</w:t>
       </w:r>
       <w:proofErr w:type="spellEnd"/>
       <w:r>
@@ -4061,7 +4290,15 @@
           <w:szCs w:val="24"/>
           <w:lang w:val="pt-BR"/>
         </w:rPr>
-        <w:t xml:space="preserve"> </w:t>
+        <w:t xml:space="preserve"> para desenvolvimento de modelos tridimensionais, e </w:t>
+      </w:r>
+      <w:r>
+        <w:rPr>
+          <w:sz w:val="24"/>
+          <w:szCs w:val="24"/>
+          <w:lang w:val="pt-BR"/>
+        </w:rPr>
+        <w:t xml:space="preserve">o software </w:t>
       </w:r>
       <w:proofErr w:type="spellStart"/>
       <w:r>
@@ -4070,7 +4307,7 @@
           <w:szCs w:val="24"/>
           <w:lang w:val="pt-BR"/>
         </w:rPr>
-        <w:t>Blender</w:t>
+        <w:t>Unity</w:t>
       </w:r>
       <w:proofErr w:type="spellEnd"/>
       <w:r>
@@ -4079,7 +4316,23 @@
           <w:szCs w:val="24"/>
           <w:lang w:val="pt-BR"/>
         </w:rPr>
-        <w:t xml:space="preserve">, para desenvolvimento de modelos tridimensionais, e </w:t>
+        <w:t xml:space="preserve"> 3D</w:t>
+      </w:r>
+      <w:r>
+        <w:rPr>
+          <w:sz w:val="24"/>
+          <w:szCs w:val="24"/>
+          <w:lang w:val="pt-BR"/>
+        </w:rPr>
+        <w:t xml:space="preserve"> para o desenvolvimento da aplicação gráfica.</w:t>
+      </w:r>
+      <w:r>
+        <w:rPr>
+          <w:sz w:val="24"/>
+          <w:szCs w:val="24"/>
+          <w:lang w:val="pt-BR"/>
+        </w:rPr>
+        <w:t xml:space="preserve"> Além disso, será necessário o software de desenho digital </w:t>
       </w:r>
       <w:proofErr w:type="spellStart"/>
       <w:r>
@@ -4088,7 +4341,7 @@
           <w:szCs w:val="24"/>
           <w:lang w:val="pt-BR"/>
         </w:rPr>
-        <w:t>Unity</w:t>
+        <w:t>Krita</w:t>
       </w:r>
       <w:proofErr w:type="spellEnd"/>
       <w:r>
@@ -4097,7 +4350,25 @@
           <w:szCs w:val="24"/>
           <w:lang w:val="pt-BR"/>
         </w:rPr>
-        <w:t xml:space="preserve"> 3D, para o desenvolvimento da aplicação gráfica.</w:t>
+        <w:t xml:space="preserve"> e uma mesa digitalizadora para o desenho das </w:t>
+      </w:r>
+      <w:proofErr w:type="spellStart"/>
+      <w:r>
+        <w:rPr>
+          <w:sz w:val="24"/>
+          <w:szCs w:val="24"/>
+          <w:lang w:val="pt-BR"/>
+        </w:rPr>
+        <w:t>sprites</w:t>
+      </w:r>
+      <w:proofErr w:type="spellEnd"/>
+      <w:r>
+        <w:rPr>
+          <w:sz w:val="24"/>
+          <w:szCs w:val="24"/>
+          <w:lang w:val="pt-BR"/>
+        </w:rPr>
+        <w:t xml:space="preserve"> de animação facial.</w:t>
       </w:r>
     </w:p>
     <w:p>
@@ -4137,6 +4408,7 @@
     <w:p>
       <w:pPr>
         <w:spacing w:before="240" w:after="0" w:line="276" w:lineRule="auto"/>
+        <w:ind w:firstLine="720"/>
         <w:jc w:val="both"/>
         <w:rPr>
           <w:sz w:val="24"/>
@@ -4150,8 +4422,255 @@
           <w:szCs w:val="24"/>
           <w:lang w:val="pt-BR"/>
         </w:rPr>
-        <w:tab/>
         <w:t>Espera-se que ao final da realização deste trabalho,</w:t>
+      </w:r>
+      <w:r>
+        <w:rPr>
+          <w:sz w:val="24"/>
+          <w:szCs w:val="24"/>
+          <w:lang w:val="pt-BR"/>
+        </w:rPr>
+        <w:t xml:space="preserve"> esteja disponível um</w:t>
+      </w:r>
+      <w:r>
+        <w:rPr>
+          <w:sz w:val="24"/>
+          <w:szCs w:val="24"/>
+          <w:lang w:val="pt-BR"/>
+        </w:rPr>
+        <w:t xml:space="preserve"> sistema</w:t>
+      </w:r>
+      <w:r>
+        <w:rPr>
+          <w:sz w:val="24"/>
+          <w:szCs w:val="24"/>
+          <w:lang w:val="pt-BR"/>
+        </w:rPr>
+        <w:t xml:space="preserve"> </w:t>
+      </w:r>
+      <w:r>
+        <w:rPr>
+          <w:sz w:val="24"/>
+          <w:szCs w:val="24"/>
+          <w:lang w:val="pt-BR"/>
+        </w:rPr>
+        <w:t xml:space="preserve">de sinalização </w:t>
+      </w:r>
+      <w:r>
+        <w:rPr>
+          <w:sz w:val="24"/>
+          <w:szCs w:val="24"/>
+          <w:lang w:val="pt-BR"/>
+        </w:rPr>
+        <w:t xml:space="preserve">de termos em língua de sinais, </w:t>
+      </w:r>
+      <w:r>
+        <w:rPr>
+          <w:sz w:val="24"/>
+          <w:szCs w:val="24"/>
+          <w:lang w:val="pt-BR"/>
+        </w:rPr>
+        <w:t>com um</w:t>
+      </w:r>
+      <w:r>
+        <w:rPr>
+          <w:sz w:val="24"/>
+          <w:szCs w:val="24"/>
+          <w:lang w:val="pt-BR"/>
+        </w:rPr>
+        <w:t xml:space="preserve"> </w:t>
+      </w:r>
+      <w:proofErr w:type="spellStart"/>
+      <w:r>
+        <w:rPr>
+          <w:sz w:val="24"/>
+          <w:szCs w:val="24"/>
+          <w:lang w:val="pt-BR"/>
+        </w:rPr>
+        <w:t>avatar</w:t>
+      </w:r>
+      <w:proofErr w:type="spellEnd"/>
+      <w:r>
+        <w:rPr>
+          <w:sz w:val="24"/>
+          <w:szCs w:val="24"/>
+          <w:lang w:val="pt-BR"/>
+        </w:rPr>
+        <w:t xml:space="preserve"> capaz de realizar sinalizações</w:t>
+      </w:r>
+      <w:r>
+        <w:rPr>
+          <w:sz w:val="24"/>
+          <w:szCs w:val="24"/>
+          <w:lang w:val="pt-BR"/>
+        </w:rPr>
+        <w:t xml:space="preserve"> corporais e faciais de forma clara, coerente e consistente.</w:t>
+      </w:r>
+      <w:r>
+        <w:rPr>
+          <w:lang w:val="pt-BR"/>
+        </w:rPr>
+        <w:t xml:space="preserve"> </w:t>
+      </w:r>
+      <w:r>
+        <w:rPr>
+          <w:sz w:val="24"/>
+          <w:szCs w:val="24"/>
+          <w:lang w:val="pt-BR"/>
+        </w:rPr>
+        <w:t>Esse sistema poderá ser integrado posteriormente a uma máquina de tradução, que possibilitará a tradução de sentenças da linguagem escrita para sentenças gramaticalmente coerentes na língua de sinais.</w:t>
+      </w:r>
+    </w:p>
+    <w:p>
+      <w:pPr>
+        <w:spacing w:before="240" w:after="0" w:line="276" w:lineRule="auto"/>
+        <w:ind w:firstLine="720"/>
+        <w:jc w:val="both"/>
+        <w:rPr>
+          <w:sz w:val="24"/>
+          <w:szCs w:val="24"/>
+          <w:lang w:val="pt-BR"/>
+        </w:rPr>
+      </w:pPr>
+      <w:r>
+        <w:rPr>
+          <w:sz w:val="24"/>
+          <w:szCs w:val="24"/>
+          <w:lang w:val="pt-BR"/>
+        </w:rPr>
+        <w:t>Este projeto está</w:t>
+      </w:r>
+      <w:r>
+        <w:rPr>
+          <w:sz w:val="24"/>
+          <w:szCs w:val="24"/>
+          <w:lang w:val="pt-BR"/>
+        </w:rPr>
+        <w:t xml:space="preserve"> vinculado a um projeto maior</w:t>
+      </w:r>
+      <w:r>
+        <w:rPr>
+          <w:sz w:val="24"/>
+          <w:szCs w:val="24"/>
+          <w:lang w:val="pt-BR"/>
+        </w:rPr>
+        <w:t>, desenvolvido no Laboratório de Pesquisas Interdisciplinares em Informação Multimí</w:t>
+      </w:r>
+      <w:r>
+        <w:rPr>
+          <w:sz w:val="24"/>
+          <w:szCs w:val="24"/>
+          <w:lang w:val="pt-BR"/>
+        </w:rPr>
+        <w:t>dia (</w:t>
+      </w:r>
+      <w:proofErr w:type="spellStart"/>
+      <w:r>
+        <w:rPr>
+          <w:sz w:val="24"/>
+          <w:szCs w:val="24"/>
+          <w:lang w:val="pt-BR"/>
+        </w:rPr>
+        <w:t>Piim-Lab</w:t>
+      </w:r>
+      <w:proofErr w:type="spellEnd"/>
+      <w:r>
+        <w:rPr>
+          <w:sz w:val="24"/>
+          <w:szCs w:val="24"/>
+          <w:lang w:val="pt-BR"/>
+        </w:rPr>
+        <w:t>) do CEFET-MG</w:t>
+      </w:r>
+      <w:r>
+        <w:rPr>
+          <w:sz w:val="24"/>
+          <w:szCs w:val="24"/>
+          <w:lang w:val="pt-BR"/>
+        </w:rPr>
+        <w:t>,</w:t>
+      </w:r>
+      <w:r>
+        <w:rPr>
+          <w:sz w:val="24"/>
+          <w:szCs w:val="24"/>
+          <w:lang w:val="pt-BR"/>
+        </w:rPr>
+        <w:t xml:space="preserve"> que tem o objetivo </w:t>
+      </w:r>
+      <w:r>
+        <w:rPr>
+          <w:sz w:val="24"/>
+          <w:szCs w:val="24"/>
+          <w:lang w:val="pt-BR"/>
+        </w:rPr>
+        <w:t xml:space="preserve">de desenvolver o um glossário e um dicionário terminológico. </w:t>
+      </w:r>
+      <w:r>
+        <w:rPr>
+          <w:sz w:val="24"/>
+          <w:szCs w:val="24"/>
+          <w:lang w:val="pt-BR"/>
+        </w:rPr>
+        <w:t>Dessa forma, ele p</w:t>
+      </w:r>
+      <w:r>
+        <w:rPr>
+          <w:sz w:val="24"/>
+          <w:szCs w:val="24"/>
+          <w:lang w:val="pt-BR"/>
+        </w:rPr>
+        <w:t xml:space="preserve">oderá também ser integrado ao sistema de geração de sinais </w:t>
+      </w:r>
+      <w:r>
+        <w:rPr>
+          <w:sz w:val="24"/>
+          <w:szCs w:val="24"/>
+          <w:lang w:val="pt-BR"/>
+        </w:rPr>
+        <w:t xml:space="preserve">que está </w:t>
+      </w:r>
+      <w:r>
+        <w:rPr>
+          <w:sz w:val="24"/>
+          <w:szCs w:val="24"/>
+          <w:lang w:val="pt-BR"/>
+        </w:rPr>
+        <w:t>em desen</w:t>
+      </w:r>
+      <w:r>
+        <w:rPr>
+          <w:sz w:val="24"/>
+          <w:szCs w:val="24"/>
+          <w:lang w:val="pt-BR"/>
+        </w:rPr>
+        <w:t xml:space="preserve">volvimento nas pesquisas do </w:t>
+      </w:r>
+      <w:proofErr w:type="spellStart"/>
+      <w:r>
+        <w:rPr>
+          <w:sz w:val="24"/>
+          <w:szCs w:val="24"/>
+          <w:lang w:val="pt-BR"/>
+        </w:rPr>
+        <w:t>Piim</w:t>
+      </w:r>
+      <w:proofErr w:type="spellEnd"/>
+      <w:r>
+        <w:rPr>
+          <w:sz w:val="24"/>
+          <w:szCs w:val="24"/>
+          <w:lang w:val="pt-BR"/>
+        </w:rPr>
+        <w:t>-Lab</w:t>
+      </w:r>
+      <w:r>
+        <w:rPr>
+          <w:sz w:val="24"/>
+          <w:szCs w:val="24"/>
+          <w:lang w:val="pt-BR"/>
+        </w:rPr>
+        <w:t xml:space="preserve">. </w:t>
       </w:r>
     </w:p>
     <w:p>
@@ -4190,19 +4709,23 @@
     </w:p>
     <w:p>
       <w:pPr>
+        <w:spacing w:before="240"/>
+        <w:ind w:firstLine="720"/>
         <w:jc w:val="both"/>
         <w:rPr>
-          <w:lang w:val="pt-BR"/>
-        </w:rPr>
-      </w:pPr>
-    </w:p>
-    <w:p>
-      <w:pPr>
-        <w:jc w:val="both"/>
-        <w:rPr>
-          <w:lang w:val="pt-BR"/>
-        </w:rPr>
-      </w:pPr>
+          <w:sz w:val="24"/>
+          <w:szCs w:val="24"/>
+          <w:lang w:val="pt-BR"/>
+        </w:rPr>
+      </w:pPr>
+      <w:r>
+        <w:rPr>
+          <w:sz w:val="24"/>
+          <w:szCs w:val="24"/>
+          <w:lang w:val="pt-BR"/>
+        </w:rPr>
+        <w:t>Este trabalho, iniciado em agosto de 2019, será executado em 12 meses. Considerando-se que as etapas a serem desenvolvidas são aquelas listadas e enumeradas na seção de metodologia, propõe-se o seguinte cronograma para planejamento do tempo de execução de cada etapa:</w:t>
+      </w:r>
     </w:p>
     <w:tbl>
       <w:tblPr>
@@ -4248,6 +4771,7 @@
               <w:rPr>
                 <w:lang w:val="pt-BR"/>
               </w:rPr>
+              <w:lastRenderedPageBreak/>
               <w:t>Etapa</w:t>
             </w:r>
           </w:p>
@@ -5184,7 +5708,6 @@
               <w:rPr>
                 <w:lang w:val="pt-BR"/>
               </w:rPr>
-              <w:lastRenderedPageBreak/>
               <w:t>4</w:t>
             </w:r>
           </w:p>
@@ -7146,22 +7669,40 @@
         <w:spacing w:before="240" w:after="0" w:line="276" w:lineRule="auto"/>
         <w:jc w:val="center"/>
         <w:rPr>
-          <w:lang w:val="pt-BR"/>
-        </w:rPr>
-      </w:pPr>
+          <w:sz w:val="20"/>
+          <w:szCs w:val="20"/>
+          <w:lang w:val="pt-BR"/>
+        </w:rPr>
+      </w:pPr>
+      <w:r>
+        <w:rPr>
+          <w:sz w:val="20"/>
+          <w:szCs w:val="20"/>
+          <w:lang w:val="pt-BR"/>
+        </w:rPr>
+        <w:t>Tabela 1: Crono</w:t>
+      </w:r>
+      <w:r>
+        <w:rPr>
+          <w:sz w:val="20"/>
+          <w:szCs w:val="20"/>
+          <w:lang w:val="pt-BR"/>
+        </w:rPr>
+        <w:t>grama do desenvolvimento do trabalho d</w:t>
+      </w:r>
+      <w:r>
+        <w:rPr>
+          <w:sz w:val="20"/>
+          <w:szCs w:val="20"/>
+          <w:lang w:val="pt-BR"/>
+        </w:rPr>
+        <w:t>as disciplinas de TCC I e TCC II</w:t>
+      </w:r>
     </w:p>
     <w:p>
       <w:pPr>
         <w:spacing w:before="240" w:after="0" w:line="276" w:lineRule="auto"/>
         <w:jc w:val="center"/>
-        <w:rPr>
-          <w:lang w:val="pt-BR"/>
-        </w:rPr>
-      </w:pPr>
-    </w:p>
-    <w:p>
-      <w:pPr>
-        <w:spacing w:before="240" w:after="0" w:line="276" w:lineRule="auto"/>
         <w:rPr>
           <w:lang w:val="pt-BR"/>
         </w:rPr>
@@ -7253,6 +7794,7 @@
           <w:szCs w:val="40"/>
           <w:lang w:val="pt-BR"/>
         </w:rPr>
+        <w:lastRenderedPageBreak/>
         <w:t>4.</w:t>
       </w:r>
       <w:r>
@@ -7275,6 +7817,7 @@
           <w:rFonts w:cstheme="minorHAnsi"/>
           <w:sz w:val="24"/>
           <w:szCs w:val="24"/>
+          <w:highlight w:val="yellow"/>
           <w:lang w:val="pt-BR"/>
         </w:rPr>
       </w:pPr>
@@ -7285,29 +7828,19 @@
           <w:color w:val="1C1D1E"/>
           <w:sz w:val="24"/>
           <w:szCs w:val="24"/>
+          <w:highlight w:val="yellow"/>
           <w:shd w:val="clear" w:color="auto" w:fill="FFFFFF"/>
           <w:lang w:val="pt-BR"/>
         </w:rPr>
-        <w:t>AMARAL, WANESSA MACHADO DO</w:t>
-      </w:r>
-      <w:r>
-        <w:rPr>
-          <w:rStyle w:val="author"/>
+        <w:t>AMARAL, WANESSA MACHADO DO.</w:t>
+      </w:r>
+      <w:r>
+        <w:rPr>
           <w:rFonts w:cstheme="minorHAnsi"/>
           <w:color w:val="1C1D1E"/>
           <w:sz w:val="24"/>
           <w:szCs w:val="24"/>
-          <w:shd w:val="clear" w:color="auto" w:fill="FFFFFF"/>
-          <w:lang w:val="pt-BR"/>
-        </w:rPr>
-        <w:t>.</w:t>
-      </w:r>
-      <w:r>
-        <w:rPr>
-          <w:rFonts w:cstheme="minorHAnsi"/>
-          <w:color w:val="1C1D1E"/>
-          <w:sz w:val="24"/>
-          <w:szCs w:val="24"/>
+          <w:highlight w:val="yellow"/>
           <w:shd w:val="clear" w:color="auto" w:fill="FFFFFF"/>
           <w:lang w:val="pt-BR"/>
         </w:rPr>
@@ -7320,6 +7853,7 @@
           <w:color w:val="1C1D1E"/>
           <w:sz w:val="24"/>
           <w:szCs w:val="24"/>
+          <w:highlight w:val="yellow"/>
           <w:shd w:val="clear" w:color="auto" w:fill="FFFFFF"/>
           <w:lang w:val="pt-BR"/>
         </w:rPr>
@@ -7333,6 +7867,7 @@
           <w:color w:val="1C1D1E"/>
           <w:sz w:val="24"/>
           <w:szCs w:val="24"/>
+          <w:highlight w:val="yellow"/>
           <w:shd w:val="clear" w:color="auto" w:fill="FFFFFF"/>
           <w:lang w:val="pt-BR"/>
         </w:rPr>
@@ -7346,6 +7881,7 @@
           <w:color w:val="1C1D1E"/>
           <w:sz w:val="24"/>
           <w:szCs w:val="24"/>
+          <w:highlight w:val="yellow"/>
           <w:shd w:val="clear" w:color="auto" w:fill="FFFFFF"/>
           <w:lang w:val="pt-BR"/>
         </w:rPr>
@@ -7357,6 +7893,7 @@
           <w:color w:val="1C1D1E"/>
           <w:sz w:val="24"/>
           <w:szCs w:val="24"/>
+          <w:highlight w:val="yellow"/>
           <w:shd w:val="clear" w:color="auto" w:fill="FFFFFF"/>
           <w:lang w:val="pt-BR"/>
         </w:rPr>
@@ -7369,6 +7906,7 @@
           <w:color w:val="1C1D1E"/>
           <w:sz w:val="24"/>
           <w:szCs w:val="24"/>
+          <w:highlight w:val="yellow"/>
           <w:shd w:val="clear" w:color="auto" w:fill="FFFFFF"/>
           <w:lang w:val="pt-BR"/>
         </w:rPr>
@@ -7380,6 +7918,7 @@
           <w:color w:val="1C1D1E"/>
           <w:sz w:val="24"/>
           <w:szCs w:val="24"/>
+          <w:highlight w:val="yellow"/>
           <w:shd w:val="clear" w:color="auto" w:fill="FFFFFF"/>
           <w:lang w:val="pt-BR"/>
         </w:rPr>
@@ -7390,6 +7929,7 @@
           <w:rFonts w:cstheme="minorHAnsi"/>
           <w:sz w:val="24"/>
           <w:szCs w:val="24"/>
+          <w:highlight w:val="yellow"/>
           <w:lang w:val="pt-BR"/>
         </w:rPr>
         <w:t xml:space="preserve"> Citado na página 3.</w:t>
@@ -7402,38 +7942,24 @@
         <w:rPr>
           <w:sz w:val="24"/>
           <w:szCs w:val="24"/>
-          <w:lang w:val="pt-BR"/>
-        </w:rPr>
-      </w:pPr>
-      <w:r>
-        <w:rPr>
-          <w:sz w:val="24"/>
-          <w:szCs w:val="24"/>
-          <w:lang w:val="pt-BR"/>
-        </w:rPr>
-        <w:lastRenderedPageBreak/>
-        <w:t>BRASIL. LEI N°</w:t>
-      </w:r>
-      <w:r>
-        <w:rPr>
-          <w:sz w:val="24"/>
-          <w:szCs w:val="24"/>
-          <w:lang w:val="pt-BR"/>
-        </w:rPr>
-        <w:t xml:space="preserve"> 8.213, de 24 de julho de 1991: Dispõe sobre os planos de benefícios da previdência social e dá outras providências. Brasília, DF, Brasil: [s.n.], 1991. Disponível em: </w:t>
-      </w:r>
-      <w:r>
-        <w:rPr>
-          <w:sz w:val="24"/>
-          <w:szCs w:val="24"/>
-          <w:lang w:val="pt-BR"/>
-        </w:rPr>
-        <w:t>&lt;</w:t>
-      </w:r>
-      <w:r>
-        <w:rPr>
-          <w:sz w:val="24"/>
-          <w:szCs w:val="24"/>
+          <w:highlight w:val="yellow"/>
+          <w:lang w:val="pt-BR"/>
+        </w:rPr>
+      </w:pPr>
+      <w:r>
+        <w:rPr>
+          <w:sz w:val="24"/>
+          <w:szCs w:val="24"/>
+          <w:highlight w:val="yellow"/>
+          <w:lang w:val="pt-BR"/>
+        </w:rPr>
+        <w:t>BRASIL. LEI N° 8.213, de 24 de julho de 1991: Dispõe sobre os planos de benefícios da previdência social e dá outras providências. Brasília, DF, Brasil: [s.n.], 1991. Disponível em: &lt;</w:t>
+      </w:r>
+      <w:r>
+        <w:rPr>
+          <w:sz w:val="24"/>
+          <w:szCs w:val="24"/>
+          <w:highlight w:val="yellow"/>
           <w:lang w:val="pt-BR"/>
         </w:rPr>
         <w:t>http://www</w:t>
@@ -7442,6 +7968,7 @@
         <w:rPr>
           <w:sz w:val="24"/>
           <w:szCs w:val="24"/>
+          <w:highlight w:val="yellow"/>
           <w:lang w:val="pt-BR"/>
         </w:rPr>
         <w:t xml:space="preserve">.planalto.gov.br/ccivil_03/leis/L8213cons.htm&gt;. Citado na página </w:t>
@@ -7454,29 +7981,24 @@
         <w:rPr>
           <w:sz w:val="24"/>
           <w:szCs w:val="24"/>
-          <w:lang w:val="pt-BR"/>
-        </w:rPr>
-      </w:pPr>
-      <w:r>
-        <w:rPr>
-          <w:sz w:val="24"/>
-          <w:szCs w:val="24"/>
-          <w:lang w:val="pt-BR"/>
-        </w:rPr>
-        <w:t>BRASIL. LEI N°</w:t>
-      </w:r>
-      <w:r>
-        <w:rPr>
-          <w:sz w:val="24"/>
-          <w:szCs w:val="24"/>
-          <w:lang w:val="pt-BR"/>
-        </w:rPr>
-        <w:t xml:space="preserve"> 10.436, de 24 de abril de 2002: Dispõe sobre a língua brasileira de sinais - libras e dá outras providências. Brasília, DF, Brasil: [s.n.], 2002. Disponível em: </w:t>
-      </w:r>
-      <w:r>
-        <w:rPr>
-          <w:sz w:val="24"/>
-          <w:szCs w:val="24"/>
+          <w:highlight w:val="yellow"/>
+          <w:lang w:val="pt-BR"/>
+        </w:rPr>
+      </w:pPr>
+      <w:r>
+        <w:rPr>
+          <w:sz w:val="24"/>
+          <w:szCs w:val="24"/>
+          <w:highlight w:val="yellow"/>
+          <w:lang w:val="pt-BR"/>
+        </w:rPr>
+        <w:t xml:space="preserve">BRASIL. LEI N° 10.436, de 24 de abril de 2002: Dispõe sobre a língua brasileira de sinais - libras e dá outras providências. Brasília, DF, Brasil: [s.n.], 2002. Disponível em: </w:t>
+      </w:r>
+      <w:r>
+        <w:rPr>
+          <w:sz w:val="24"/>
+          <w:szCs w:val="24"/>
+          <w:highlight w:val="yellow"/>
           <w:lang w:val="pt-BR"/>
         </w:rPr>
         <w:t>&lt;http://www.planalto.gov.br/ccivil_03/leis/2002/L10436.htm&gt;</w:t>
@@ -7485,6 +8007,7 @@
         <w:rPr>
           <w:sz w:val="24"/>
           <w:szCs w:val="24"/>
+          <w:highlight w:val="yellow"/>
           <w:lang w:val="pt-BR"/>
         </w:rPr>
         <w:t>. C</w:t>
@@ -7493,6 +8016,7 @@
         <w:rPr>
           <w:sz w:val="24"/>
           <w:szCs w:val="24"/>
+          <w:highlight w:val="yellow"/>
           <w:lang w:val="pt-BR"/>
         </w:rPr>
         <w:t>itado vezes na página</w:t>
@@ -7501,6 +8025,7 @@
         <w:rPr>
           <w:sz w:val="24"/>
           <w:szCs w:val="24"/>
+          <w:highlight w:val="yellow"/>
           <w:lang w:val="pt-BR"/>
         </w:rPr>
         <w:t xml:space="preserve">. </w:t>
@@ -7513,13 +8038,15 @@
         <w:rPr>
           <w:sz w:val="24"/>
           <w:szCs w:val="24"/>
-          <w:lang w:val="pt-BR"/>
-        </w:rPr>
-      </w:pPr>
-      <w:r>
-        <w:rPr>
-          <w:sz w:val="24"/>
-          <w:szCs w:val="24"/>
+          <w:highlight w:val="yellow"/>
+          <w:lang w:val="pt-BR"/>
+        </w:rPr>
+      </w:pPr>
+      <w:r>
+        <w:rPr>
+          <w:sz w:val="24"/>
+          <w:szCs w:val="24"/>
+          <w:highlight w:val="yellow"/>
           <w:lang w:val="pt-BR"/>
         </w:rPr>
         <w:t>BRASIL. DECRETO N°</w:t>
@@ -7528,6 +8055,7 @@
         <w:rPr>
           <w:sz w:val="24"/>
           <w:szCs w:val="24"/>
+          <w:highlight w:val="yellow"/>
           <w:lang w:val="pt-BR"/>
         </w:rPr>
         <w:t xml:space="preserve"> 5.626, DE 22 DE DEZEMBRO DE 2005: Regulamenta a lei no 10.436, de 24 de abril de 2002, que dispõe sobre a língua brasileira de sinais - libras, e o art. 18 da lei no 10.098, de 19 de dezembro de 2000. Brasília, DF, Bras</w:t>
@@ -7536,6 +8064,7 @@
         <w:rPr>
           <w:sz w:val="24"/>
           <w:szCs w:val="24"/>
+          <w:highlight w:val="yellow"/>
           <w:lang w:val="pt-BR"/>
         </w:rPr>
         <w:t xml:space="preserve">il: [s.n.], 2005. Disponível </w:t>
@@ -7544,6 +8073,7 @@
         <w:rPr>
           <w:sz w:val="24"/>
           <w:szCs w:val="24"/>
+          <w:highlight w:val="yellow"/>
           <w:lang w:val="pt-BR"/>
         </w:rPr>
         <w:t>em:</w:t>
@@ -7552,6 +8082,7 @@
         <w:rPr>
           <w:sz w:val="24"/>
           <w:szCs w:val="24"/>
+          <w:highlight w:val="yellow"/>
           <w:lang w:val="pt-BR"/>
         </w:rPr>
         <w:t xml:space="preserve"> &lt;http://www.planalto.gov.br/ccivil_03/_ato2004-2006/2005/decreto/d5626.htm&gt;</w:t>
@@ -7560,6 +8091,7 @@
         <w:rPr>
           <w:sz w:val="24"/>
           <w:szCs w:val="24"/>
+          <w:highlight w:val="yellow"/>
           <w:lang w:val="pt-BR"/>
         </w:rPr>
         <w:t xml:space="preserve">. Citado na página </w:t>
@@ -7573,80 +8105,18 @@
           <w:rFonts w:cstheme="minorHAnsi"/>
           <w:sz w:val="24"/>
           <w:szCs w:val="24"/>
-          <w:lang w:val="pt-BR"/>
-        </w:rPr>
-      </w:pPr>
-      <w:r>
-        <w:rPr>
-          <w:sz w:val="24"/>
-          <w:szCs w:val="24"/>
-          <w:lang w:val="pt-BR"/>
-        </w:rPr>
-        <w:t>BRASIL, P. B. Lei de cotas para pessoas com deficiência completa 25 anos. Brasília, DF, Brasil: [s.n.], 2016. Disponível em:</w:t>
-      </w:r>
-      <w:r>
-        <w:rPr>
-          <w:sz w:val="24"/>
-          <w:szCs w:val="24"/>
-          <w:lang w:val="pt-BR"/>
-        </w:rPr>
-        <w:t xml:space="preserve"> &lt;http://www.brasil.gov.br/economia-e-emprego/2016/07/lei-de-cotas-para-pessoas-com-deficiencia-completa-25-anos&gt;</w:t>
-      </w:r>
-      <w:r>
-        <w:rPr>
-          <w:sz w:val="24"/>
-          <w:szCs w:val="24"/>
-          <w:lang w:val="pt-BR"/>
-        </w:rPr>
-        <w:t xml:space="preserve">. Acesso em: 17 de outubro de 2017. </w:t>
-      </w:r>
-      <w:proofErr w:type="spellStart"/>
-      <w:r>
-        <w:rPr>
-          <w:sz w:val="24"/>
-          <w:szCs w:val="24"/>
-        </w:rPr>
-        <w:t>Citado</w:t>
-      </w:r>
-      <w:proofErr w:type="spellEnd"/>
-      <w:r>
-        <w:rPr>
-          <w:sz w:val="24"/>
-          <w:szCs w:val="24"/>
-        </w:rPr>
-        <w:t xml:space="preserve"> </w:t>
-      </w:r>
-      <w:proofErr w:type="spellStart"/>
-      <w:r>
-        <w:rPr>
-          <w:sz w:val="24"/>
-          <w:szCs w:val="24"/>
-        </w:rPr>
-        <w:t>na</w:t>
-      </w:r>
-      <w:proofErr w:type="spellEnd"/>
-      <w:r>
-        <w:rPr>
-          <w:sz w:val="24"/>
-          <w:szCs w:val="24"/>
-        </w:rPr>
-        <w:t xml:space="preserve"> </w:t>
-      </w:r>
-      <w:proofErr w:type="spellStart"/>
-      <w:r>
-        <w:rPr>
-          <w:sz w:val="24"/>
-          <w:szCs w:val="24"/>
-        </w:rPr>
-        <w:t>página</w:t>
-      </w:r>
-      <w:proofErr w:type="spellEnd"/>
-      <w:r>
-        <w:rPr>
-          <w:sz w:val="24"/>
-          <w:szCs w:val="24"/>
-        </w:rPr>
-        <w:t xml:space="preserve"> 4.</w:t>
+          <w:highlight w:val="yellow"/>
+          <w:lang w:val="pt-BR"/>
+        </w:rPr>
+      </w:pPr>
+      <w:r>
+        <w:rPr>
+          <w:sz w:val="24"/>
+          <w:szCs w:val="24"/>
+          <w:highlight w:val="yellow"/>
+          <w:lang w:val="pt-BR"/>
+        </w:rPr>
+        <w:t>BRASIL, P. B. Lei de cotas para pessoas com deficiência completa 25 anos. Brasília, DF, Brasil: [s.n.], 2016. Disponível em: &lt;http://www.brasil.gov.br/economia-e-emprego/2016/07/lei-de-cotas-para-pessoas-com-deficiencia-completa-25-anos&gt;. Acesso em: 17 de outubro de 2017. Citado na página 4.</w:t>
       </w:r>
     </w:p>
     <w:p>
@@ -7656,13 +8126,15 @@
         <w:rPr>
           <w:sz w:val="24"/>
           <w:szCs w:val="24"/>
-          <w:lang w:val="pt-BR"/>
-        </w:rPr>
-      </w:pPr>
-      <w:r>
-        <w:rPr>
-          <w:sz w:val="24"/>
-          <w:szCs w:val="24"/>
+          <w:highlight w:val="yellow"/>
+          <w:lang w:val="pt-BR"/>
+        </w:rPr>
+      </w:pPr>
+      <w:r>
+        <w:rPr>
+          <w:sz w:val="24"/>
+          <w:szCs w:val="24"/>
+          <w:highlight w:val="yellow"/>
           <w:lang w:val="pt-BR"/>
         </w:rPr>
         <w:t>INSTITUTO BRASILEIRO DE GEOGRÁFIA E ESTATÍSTICA. Censo Demográfico 2010. Rio de Janeir</w:t>
@@ -7671,6 +8143,7 @@
         <w:rPr>
           <w:sz w:val="24"/>
           <w:szCs w:val="24"/>
+          <w:highlight w:val="yellow"/>
           <w:lang w:val="pt-BR"/>
         </w:rPr>
         <w:t>o: IBGE, 2010. Disponível em: &lt;</w:t>
@@ -7679,6 +8152,7 @@
         <w:rPr>
           <w:sz w:val="24"/>
           <w:szCs w:val="24"/>
+          <w:highlight w:val="yellow"/>
           <w:lang w:val="pt-BR"/>
         </w:rPr>
         <w:t>https://biblioteca.ibge.gov.br/visualizacao/periodicos/94/cd_ 2010_religiao_deficiencia.pdf&gt;. Acesso em: 17 de agosto de 2019. Citado na</w:t>
@@ -7687,6 +8161,7 @@
         <w:rPr>
           <w:sz w:val="24"/>
           <w:szCs w:val="24"/>
+          <w:highlight w:val="yellow"/>
           <w:lang w:val="pt-BR"/>
         </w:rPr>
         <w:t>s</w:t>
@@ -7695,6 +8170,7 @@
         <w:rPr>
           <w:sz w:val="24"/>
           <w:szCs w:val="24"/>
+          <w:highlight w:val="yellow"/>
           <w:lang w:val="pt-BR"/>
         </w:rPr>
         <w:t xml:space="preserve"> p</w:t>
@@ -7703,6 +8179,7 @@
         <w:rPr>
           <w:sz w:val="24"/>
           <w:szCs w:val="24"/>
+          <w:highlight w:val="yellow"/>
           <w:lang w:val="pt-BR"/>
         </w:rPr>
         <w:t>ágina</w:t>
@@ -7711,6 +8188,7 @@
         <w:rPr>
           <w:sz w:val="24"/>
           <w:szCs w:val="24"/>
+          <w:highlight w:val="yellow"/>
           <w:lang w:val="pt-BR"/>
         </w:rPr>
         <w:t>s</w:t>
@@ -7719,6 +8197,7 @@
         <w:rPr>
           <w:sz w:val="24"/>
           <w:szCs w:val="24"/>
+          <w:highlight w:val="yellow"/>
           <w:lang w:val="pt-BR"/>
         </w:rPr>
         <w:t xml:space="preserve"> 3</w:t>
@@ -7727,6 +8206,7 @@
         <w:rPr>
           <w:sz w:val="24"/>
           <w:szCs w:val="24"/>
+          <w:highlight w:val="yellow"/>
           <w:lang w:val="pt-BR"/>
         </w:rPr>
         <w:t xml:space="preserve"> e 5</w:t>
@@ -7735,6 +8215,7 @@
         <w:rPr>
           <w:sz w:val="24"/>
           <w:szCs w:val="24"/>
+          <w:highlight w:val="yellow"/>
           <w:lang w:val="pt-BR"/>
         </w:rPr>
         <w:t>.</w:t>
@@ -7747,40 +8228,18 @@
         <w:rPr>
           <w:sz w:val="24"/>
           <w:szCs w:val="24"/>
-          <w:lang w:val="pt-BR"/>
-        </w:rPr>
-      </w:pPr>
-      <w:r>
-        <w:rPr>
-          <w:sz w:val="24"/>
-          <w:szCs w:val="24"/>
-          <w:lang w:val="pt-BR"/>
-        </w:rPr>
-        <w:t>INSTITUTO NACIONAL DE ESTUDOS E PESQUISAS EDUCACIONAIS ANÍSIO TEIXEIRA. Resumo técnico: Censo da educação superior 2016. Brasília</w:t>
-      </w:r>
-      <w:r>
-        <w:rPr>
-          <w:sz w:val="24"/>
-          <w:szCs w:val="24"/>
-          <w:lang w:val="pt-BR"/>
-        </w:rPr>
-        <w:t>: INEP,</w:t>
-      </w:r>
-      <w:r>
-        <w:rPr>
-          <w:sz w:val="24"/>
-          <w:szCs w:val="24"/>
-          <w:lang w:val="pt-BR"/>
-        </w:rPr>
-        <w:t xml:space="preserve"> 2018.</w:t>
-      </w:r>
-      <w:r>
-        <w:rPr>
-          <w:sz w:val="24"/>
-          <w:szCs w:val="24"/>
-          <w:lang w:val="pt-BR"/>
-        </w:rPr>
-        <w:t xml:space="preserve"> Disponível em: &lt; http://download.inep.gov.br/educacao_superior/censo_superior/resumo_tecnico/resumo_tecnico_censo_da_educacao_superior_2016.pdf&gt;</w:t>
+          <w:highlight w:val="yellow"/>
+          <w:lang w:val="pt-BR"/>
+        </w:rPr>
+      </w:pPr>
+      <w:r>
+        <w:rPr>
+          <w:sz w:val="24"/>
+          <w:szCs w:val="24"/>
+          <w:highlight w:val="yellow"/>
+          <w:lang w:val="pt-BR"/>
+        </w:rPr>
+        <w:t>INSTITUTO NACIONAL DE ESTUDOS E PESQUISAS EDUCACIONAIS ANÍSIO TEIXEIRA. Resumo técnico: Censo da educação superior 2016. Brasília: INEP, 2018. Disponível em: &lt; http://download.inep.gov.br/educacao_superior/censo_superior/resumo_tecnico/resumo_tecnico_censo_da_educacao_superior_2016.pdf&gt;</w:t>
       </w:r>
     </w:p>
     <w:p>
@@ -7790,12 +8249,14 @@
         <w:rPr>
           <w:sz w:val="24"/>
           <w:szCs w:val="24"/>
-        </w:rPr>
-      </w:pPr>
-      <w:r>
-        <w:rPr>
-          <w:sz w:val="24"/>
-          <w:szCs w:val="24"/>
+          <w:lang w:val="pt-BR"/>
+        </w:rPr>
+      </w:pPr>
+      <w:r>
+        <w:rPr>
+          <w:sz w:val="24"/>
+          <w:szCs w:val="24"/>
+          <w:highlight w:val="yellow"/>
           <w:lang w:val="pt-BR"/>
         </w:rPr>
         <w:t xml:space="preserve">ORGANIZAÇÃO MUNDIAL DA SAÚDE. </w:t>
@@ -7805,6 +8266,7 @@
         <w:rPr>
           <w:sz w:val="24"/>
           <w:szCs w:val="24"/>
+          <w:highlight w:val="yellow"/>
           <w:lang w:val="pt-BR"/>
         </w:rPr>
         <w:t>Deafness</w:t>
@@ -7814,6 +8276,7 @@
         <w:rPr>
           <w:sz w:val="24"/>
           <w:szCs w:val="24"/>
+          <w:highlight w:val="yellow"/>
           <w:lang w:val="pt-BR"/>
         </w:rPr>
         <w:t xml:space="preserve"> </w:t>
@@ -7823,6 +8286,7 @@
         <w:rPr>
           <w:sz w:val="24"/>
           <w:szCs w:val="24"/>
+          <w:highlight w:val="yellow"/>
           <w:lang w:val="pt-BR"/>
         </w:rPr>
         <w:t>and</w:t>
@@ -7832,6 +8296,7 @@
         <w:rPr>
           <w:sz w:val="24"/>
           <w:szCs w:val="24"/>
+          <w:highlight w:val="yellow"/>
           <w:lang w:val="pt-BR"/>
         </w:rPr>
         <w:t xml:space="preserve"> </w:t>
@@ -7841,6 +8306,7 @@
         <w:rPr>
           <w:sz w:val="24"/>
           <w:szCs w:val="24"/>
+          <w:highlight w:val="yellow"/>
           <w:lang w:val="pt-BR"/>
         </w:rPr>
         <w:t>hearing</w:t>
@@ -7850,6 +8316,7 @@
         <w:rPr>
           <w:sz w:val="24"/>
           <w:szCs w:val="24"/>
+          <w:highlight w:val="yellow"/>
           <w:lang w:val="pt-BR"/>
         </w:rPr>
         <w:t xml:space="preserve"> </w:t>
@@ -7859,6 +8326,7 @@
         <w:rPr>
           <w:sz w:val="24"/>
           <w:szCs w:val="24"/>
+          <w:highlight w:val="yellow"/>
           <w:lang w:val="pt-BR"/>
         </w:rPr>
         <w:t>loss</w:t>
@@ -7868,6 +8336,7 @@
         <w:rPr>
           <w:sz w:val="24"/>
           <w:szCs w:val="24"/>
+          <w:highlight w:val="yellow"/>
           <w:lang w:val="pt-BR"/>
         </w:rPr>
         <w:t xml:space="preserve">. OMS, 2017. </w:t>
@@ -7877,6 +8346,7 @@
         <w:rPr>
           <w:sz w:val="24"/>
           <w:szCs w:val="24"/>
+          <w:highlight w:val="yellow"/>
           <w:lang w:val="pt-BR"/>
         </w:rPr>
         <w:t>Disponí-vel</w:t>
@@ -7886,62 +8356,26 @@
         <w:rPr>
           <w:sz w:val="24"/>
           <w:szCs w:val="24"/>
+          <w:highlight w:val="yellow"/>
           <w:lang w:val="pt-BR"/>
         </w:rPr>
         <w:t xml:space="preserve"> em: &lt;http://www.who.int/mediacentre/factsheets/fs300/en/&gt;. </w:t>
       </w:r>
-      <w:proofErr w:type="spellStart"/>
-      <w:r>
-        <w:rPr>
-          <w:sz w:val="24"/>
-          <w:szCs w:val="24"/>
-        </w:rPr>
-        <w:t>Acesso</w:t>
-      </w:r>
-      <w:proofErr w:type="spellEnd"/>
-      <w:r>
-        <w:rPr>
-          <w:sz w:val="24"/>
-          <w:szCs w:val="24"/>
-        </w:rPr>
-        <w:t xml:space="preserve"> </w:t>
-      </w:r>
-      <w:proofErr w:type="spellStart"/>
-      <w:r>
-        <w:rPr>
-          <w:sz w:val="24"/>
-          <w:szCs w:val="24"/>
-        </w:rPr>
-        <w:t>em</w:t>
-      </w:r>
-      <w:proofErr w:type="spellEnd"/>
-      <w:r>
-        <w:rPr>
-          <w:sz w:val="24"/>
-          <w:szCs w:val="24"/>
-        </w:rPr>
-        <w:t xml:space="preserve">: 18 de </w:t>
-      </w:r>
-      <w:proofErr w:type="spellStart"/>
-      <w:r>
-        <w:rPr>
-          <w:sz w:val="24"/>
-          <w:szCs w:val="24"/>
-        </w:rPr>
-        <w:t>outubro</w:t>
-      </w:r>
-      <w:proofErr w:type="spellEnd"/>
-      <w:r>
-        <w:rPr>
-          <w:sz w:val="24"/>
-          <w:szCs w:val="24"/>
-        </w:rPr>
-        <w:t xml:space="preserve"> de 201</w:t>
-      </w:r>
-      <w:r>
-        <w:rPr>
-          <w:sz w:val="24"/>
-          <w:szCs w:val="24"/>
+      <w:r>
+        <w:rPr>
+          <w:sz w:val="24"/>
+          <w:szCs w:val="24"/>
+          <w:highlight w:val="yellow"/>
+          <w:lang w:val="pt-BR"/>
+        </w:rPr>
+        <w:t>Acesso em: 18 de outubro de 201</w:t>
+      </w:r>
+      <w:r>
+        <w:rPr>
+          <w:sz w:val="24"/>
+          <w:szCs w:val="24"/>
+          <w:highlight w:val="yellow"/>
+          <w:lang w:val="pt-BR"/>
         </w:rPr>
         <w:t>9</w:t>
       </w:r>
@@ -7949,56 +8383,10 @@
         <w:rPr>
           <w:sz w:val="24"/>
           <w:szCs w:val="24"/>
-        </w:rPr>
-        <w:t xml:space="preserve">. </w:t>
-      </w:r>
-      <w:proofErr w:type="spellStart"/>
-      <w:r>
-        <w:rPr>
-          <w:sz w:val="24"/>
-          <w:szCs w:val="24"/>
-        </w:rPr>
-        <w:t>Citado</w:t>
-      </w:r>
-      <w:proofErr w:type="spellEnd"/>
-      <w:r>
-        <w:rPr>
-          <w:sz w:val="24"/>
-          <w:szCs w:val="24"/>
-        </w:rPr>
-        <w:t xml:space="preserve"> </w:t>
-      </w:r>
-      <w:proofErr w:type="spellStart"/>
-      <w:r>
-        <w:rPr>
-          <w:sz w:val="24"/>
-          <w:szCs w:val="24"/>
-        </w:rPr>
-        <w:t>na</w:t>
-      </w:r>
-      <w:proofErr w:type="spellEnd"/>
-      <w:r>
-        <w:rPr>
-          <w:sz w:val="24"/>
-          <w:szCs w:val="24"/>
-        </w:rPr>
-        <w:t xml:space="preserve"> </w:t>
-      </w:r>
-      <w:proofErr w:type="spellStart"/>
-      <w:r>
-        <w:rPr>
-          <w:sz w:val="24"/>
-          <w:szCs w:val="24"/>
-        </w:rPr>
-        <w:t>página</w:t>
-      </w:r>
-      <w:proofErr w:type="spellEnd"/>
-      <w:r>
-        <w:rPr>
-          <w:sz w:val="24"/>
-          <w:szCs w:val="24"/>
-        </w:rPr>
-        <w:t xml:space="preserve"> 1.</w:t>
+          <w:highlight w:val="yellow"/>
+          <w:lang w:val="pt-BR"/>
+        </w:rPr>
+        <w:t>. Citado na página 1.</w:t>
       </w:r>
     </w:p>
     <w:p>
@@ -8015,39 +8403,51 @@
         <w:rPr>
           <w:sz w:val="24"/>
           <w:szCs w:val="24"/>
-        </w:rPr>
-        <w:t>WFD, W. F. o. t. D. Hu</w:t>
-      </w:r>
-      <w:r>
-        <w:rPr>
-          <w:sz w:val="24"/>
-          <w:szCs w:val="24"/>
-        </w:rPr>
-        <w:t xml:space="preserve">man Rights. </w:t>
-      </w:r>
-      <w:r>
-        <w:rPr>
-          <w:sz w:val="24"/>
-          <w:szCs w:val="24"/>
-          <w:lang w:val="pt-BR"/>
-        </w:rPr>
-        <w:t>2004. Disponível em: &lt;h</w:t>
-      </w:r>
-      <w:r>
-        <w:rPr>
-          <w:sz w:val="24"/>
-          <w:szCs w:val="24"/>
-          <w:lang w:val="pt-BR"/>
-        </w:rPr>
-        <w:t xml:space="preserve">ttp://wfdeaf.org/human-rights&gt;. </w:t>
-      </w:r>
-      <w:r>
-        <w:rPr>
-          <w:sz w:val="24"/>
-          <w:szCs w:val="24"/>
-          <w:lang w:val="pt-BR"/>
-        </w:rPr>
-        <w:t>Acesso em: 16 de outubro de 2017.</w:t>
+          <w:highlight w:val="yellow"/>
+          <w:lang w:val="pt-BR"/>
+        </w:rPr>
+        <w:lastRenderedPageBreak/>
+        <w:t xml:space="preserve">WFD, W. F. o. t. D. </w:t>
+      </w:r>
+      <w:proofErr w:type="spellStart"/>
+      <w:r>
+        <w:rPr>
+          <w:sz w:val="24"/>
+          <w:szCs w:val="24"/>
+          <w:highlight w:val="yellow"/>
+          <w:lang w:val="pt-BR"/>
+        </w:rPr>
+        <w:t>Human</w:t>
+      </w:r>
+      <w:proofErr w:type="spellEnd"/>
+      <w:r>
+        <w:rPr>
+          <w:sz w:val="24"/>
+          <w:szCs w:val="24"/>
+          <w:highlight w:val="yellow"/>
+          <w:lang w:val="pt-BR"/>
+        </w:rPr>
+        <w:t xml:space="preserve"> </w:t>
+      </w:r>
+      <w:proofErr w:type="spellStart"/>
+      <w:r>
+        <w:rPr>
+          <w:sz w:val="24"/>
+          <w:szCs w:val="24"/>
+          <w:highlight w:val="yellow"/>
+          <w:lang w:val="pt-BR"/>
+        </w:rPr>
+        <w:t>Rights</w:t>
+      </w:r>
+      <w:proofErr w:type="spellEnd"/>
+      <w:r>
+        <w:rPr>
+          <w:sz w:val="24"/>
+          <w:szCs w:val="24"/>
+          <w:highlight w:val="yellow"/>
+          <w:lang w:val="pt-BR"/>
+        </w:rPr>
+        <w:t>. 2004. Disponível em: &lt;http://wfdeaf.org/human-rights&gt;. Acesso em: 16 de outubro de 2017.</w:t>
       </w:r>
     </w:p>
     <w:p>
@@ -8159,6 +8559,7 @@
         <w:docPartUnique/>
       </w:docPartObj>
     </w:sdtPr>
+    <w:sdtEndPr/>
     <w:sdtContent>
       <w:p>
         <w:pPr>
@@ -8179,7 +8580,7 @@
             <w:noProof/>
             <w:lang w:val="pt-BR"/>
           </w:rPr>
-          <w:t>8</w:t>
+          <w:t>10</w:t>
         </w:r>
         <w:r>
           <w:fldChar w:fldCharType="end"/>
@@ -8198,6 +8599,119 @@
 <file path=word/numbering.xml><?xml version="1.0" encoding="utf-8"?>
 <w:numbering xmlns:wpc="http://schemas.microsoft.com/office/word/2010/wordprocessingCanvas" xmlns:cx="http://schemas.microsoft.com/office/drawing/2014/chartex" xmlns:mc="http://schemas.openxmlformats.org/markup-compatibility/2006" xmlns:o="urn:schemas-microsoft-com:office:office" xmlns:r="http://schemas.openxmlformats.org/officeDocument/2006/relationships" xmlns:m="http://schemas.openxmlformats.org/officeDocument/2006/math" xmlns:v="urn:schemas-microsoft-com:vml" xmlns:wp14="http://schemas.microsoft.com/office/word/2010/wordprocessingDrawing" xmlns:wp="http://schemas.openxmlformats.org/drawingml/2006/wordprocessingDrawing" xmlns:w10="urn:schemas-microsoft-com:office:word" xmlns:w="http://schemas.openxmlformats.org/wordprocessingml/2006/main" xmlns:w14="http://schemas.microsoft.com/office/word/2010/wordml" xmlns:w15="http://schemas.microsoft.com/office/word/2012/wordml" xmlns:w16se="http://schemas.microsoft.com/office/word/2015/wordml/symex" xmlns:wpg="http://schemas.microsoft.com/office/word/2010/wordprocessingGroup" xmlns:wpi="http://schemas.microsoft.com/office/word/2010/wordprocessingInk" xmlns:wne="http://schemas.microsoft.com/office/word/2006/wordml" xmlns:wps="http://schemas.microsoft.com/office/word/2010/wordprocessingShape" mc:Ignorable="w14 w15 w16se wp14">
   <w:abstractNum w:abstractNumId="0" w15:restartNumberingAfterBreak="0">
+    <w:nsid w:val="179C710F"/>
+    <w:multiLevelType w:val="hybridMultilevel"/>
+    <w:tmpl w:val="3BB04D0A"/>
+    <w:lvl w:ilvl="0" w:tplc="04090001">
+      <w:start w:val="1"/>
+      <w:numFmt w:val="bullet"/>
+      <w:lvlText w:val=""/>
+      <w:lvlJc w:val="left"/>
+      <w:pPr>
+        <w:ind w:left="1440" w:hanging="360"/>
+      </w:pPr>
+      <w:rPr>
+        <w:rFonts w:ascii="Symbol" w:hAnsi="Symbol" w:hint="default"/>
+      </w:rPr>
+    </w:lvl>
+    <w:lvl w:ilvl="1" w:tplc="04090003" w:tentative="1">
+      <w:start w:val="1"/>
+      <w:numFmt w:val="bullet"/>
+      <w:lvlText w:val="o"/>
+      <w:lvlJc w:val="left"/>
+      <w:pPr>
+        <w:ind w:left="2160" w:hanging="360"/>
+      </w:pPr>
+      <w:rPr>
+        <w:rFonts w:ascii="Courier New" w:hAnsi="Courier New" w:cs="Courier New" w:hint="default"/>
+      </w:rPr>
+    </w:lvl>
+    <w:lvl w:ilvl="2" w:tplc="04090005" w:tentative="1">
+      <w:start w:val="1"/>
+      <w:numFmt w:val="bullet"/>
+      <w:lvlText w:val=""/>
+      <w:lvlJc w:val="left"/>
+      <w:pPr>
+        <w:ind w:left="2880" w:hanging="360"/>
+      </w:pPr>
+      <w:rPr>
+        <w:rFonts w:ascii="Wingdings" w:hAnsi="Wingdings" w:hint="default"/>
+      </w:rPr>
+    </w:lvl>
+    <w:lvl w:ilvl="3" w:tplc="04090001" w:tentative="1">
+      <w:start w:val="1"/>
+      <w:numFmt w:val="bullet"/>
+      <w:lvlText w:val=""/>
+      <w:lvlJc w:val="left"/>
+      <w:pPr>
+        <w:ind w:left="3600" w:hanging="360"/>
+      </w:pPr>
+      <w:rPr>
+        <w:rFonts w:ascii="Symbol" w:hAnsi="Symbol" w:hint="default"/>
+      </w:rPr>
+    </w:lvl>
+    <w:lvl w:ilvl="4" w:tplc="04090003" w:tentative="1">
+      <w:start w:val="1"/>
+      <w:numFmt w:val="bullet"/>
+      <w:lvlText w:val="o"/>
+      <w:lvlJc w:val="left"/>
+      <w:pPr>
+        <w:ind w:left="4320" w:hanging="360"/>
+      </w:pPr>
+      <w:rPr>
+        <w:rFonts w:ascii="Courier New" w:hAnsi="Courier New" w:cs="Courier New" w:hint="default"/>
+      </w:rPr>
+    </w:lvl>
+    <w:lvl w:ilvl="5" w:tplc="04090005" w:tentative="1">
+      <w:start w:val="1"/>
+      <w:numFmt w:val="bullet"/>
+      <w:lvlText w:val=""/>
+      <w:lvlJc w:val="left"/>
+      <w:pPr>
+        <w:ind w:left="5040" w:hanging="360"/>
+      </w:pPr>
+      <w:rPr>
+        <w:rFonts w:ascii="Wingdings" w:hAnsi="Wingdings" w:hint="default"/>
+      </w:rPr>
+    </w:lvl>
+    <w:lvl w:ilvl="6" w:tplc="04090001" w:tentative="1">
+      <w:start w:val="1"/>
+      <w:numFmt w:val="bullet"/>
+      <w:lvlText w:val=""/>
+      <w:lvlJc w:val="left"/>
+      <w:pPr>
+        <w:ind w:left="5760" w:hanging="360"/>
+      </w:pPr>
+      <w:rPr>
+        <w:rFonts w:ascii="Symbol" w:hAnsi="Symbol" w:hint="default"/>
+      </w:rPr>
+    </w:lvl>
+    <w:lvl w:ilvl="7" w:tplc="04090003" w:tentative="1">
+      <w:start w:val="1"/>
+      <w:numFmt w:val="bullet"/>
+      <w:lvlText w:val="o"/>
+      <w:lvlJc w:val="left"/>
+      <w:pPr>
+        <w:ind w:left="6480" w:hanging="360"/>
+      </w:pPr>
+      <w:rPr>
+        <w:rFonts w:ascii="Courier New" w:hAnsi="Courier New" w:cs="Courier New" w:hint="default"/>
+      </w:rPr>
+    </w:lvl>
+    <w:lvl w:ilvl="8" w:tplc="04090005" w:tentative="1">
+      <w:start w:val="1"/>
+      <w:numFmt w:val="bullet"/>
+      <w:lvlText w:val=""/>
+      <w:lvlJc w:val="left"/>
+      <w:pPr>
+        <w:ind w:left="7200" w:hanging="360"/>
+      </w:pPr>
+      <w:rPr>
+        <w:rFonts w:ascii="Wingdings" w:hAnsi="Wingdings" w:hint="default"/>
+      </w:rPr>
+    </w:lvl>
+  </w:abstractNum>
+  <w:abstractNum w:abstractNumId="1" w15:restartNumberingAfterBreak="0">
     <w:nsid w:val="43735B72"/>
     <w:multiLevelType w:val="hybridMultilevel"/>
     <w:tmpl w:val="E4BCA1BE"/>
@@ -8283,7 +8797,7 @@
       </w:pPr>
     </w:lvl>
   </w:abstractNum>
-  <w:abstractNum w:abstractNumId="1" w15:restartNumberingAfterBreak="0">
+  <w:abstractNum w:abstractNumId="2" w15:restartNumberingAfterBreak="0">
     <w:nsid w:val="548258B8"/>
     <w:multiLevelType w:val="hybridMultilevel"/>
     <w:tmpl w:val="80D03C46"/>
@@ -8396,10 +8910,13 @@
     </w:lvl>
   </w:abstractNum>
   <w:num w:numId="1">
-    <w:abstractNumId w:val="0"/>
+    <w:abstractNumId w:val="1"/>
   </w:num>
   <w:num w:numId="2">
-    <w:abstractNumId w:val="1"/>
+    <w:abstractNumId w:val="2"/>
+  </w:num>
+  <w:num w:numId="3">
+    <w:abstractNumId w:val="0"/>
   </w:num>
 </w:numbering>
 </file>
@@ -9061,539 +9578,6 @@
 </w:styles>
 </file>
 
-<file path=word/glossary/document.xml><?xml version="1.0" encoding="utf-8"?>
-<w:glossaryDocument xmlns:wpc="http://schemas.microsoft.com/office/word/2010/wordprocessingCanvas" xmlns:cx="http://schemas.microsoft.com/office/drawing/2014/chartex" xmlns:mc="http://schemas.openxmlformats.org/markup-compatibility/2006" xmlns:o="urn:schemas-microsoft-com:office:office" xmlns:r="http://schemas.openxmlformats.org/officeDocument/2006/relationships" xmlns:m="http://schemas.openxmlformats.org/officeDocument/2006/math" xmlns:v="urn:schemas-microsoft-com:vml" xmlns:wp14="http://schemas.microsoft.com/office/word/2010/wordprocessingDrawing" xmlns:wp="http://schemas.openxmlformats.org/drawingml/2006/wordprocessingDrawing" xmlns:w10="urn:schemas-microsoft-com:office:word" xmlns:w="http://schemas.openxmlformats.org/wordprocessingml/2006/main" xmlns:w14="http://schemas.microsoft.com/office/word/2010/wordml" xmlns:w15="http://schemas.microsoft.com/office/word/2012/wordml" xmlns:w16se="http://schemas.microsoft.com/office/word/2015/wordml/symex" xmlns:wpg="http://schemas.microsoft.com/office/word/2010/wordprocessingGroup" xmlns:wpi="http://schemas.microsoft.com/office/word/2010/wordprocessingInk" xmlns:wne="http://schemas.microsoft.com/office/word/2006/wordml" xmlns:wps="http://schemas.microsoft.com/office/word/2010/wordprocessingShape" mc:Ignorable="w14 w15 w16se wp14"/>
-</file>
-
-<file path=word/glossary/fontTable.xml><?xml version="1.0" encoding="utf-8"?>
-<w:fonts xmlns:mc="http://schemas.openxmlformats.org/markup-compatibility/2006" xmlns:r="http://schemas.openxmlformats.org/officeDocument/2006/relationships" xmlns:w="http://schemas.openxmlformats.org/wordprocessingml/2006/main" xmlns:w14="http://schemas.microsoft.com/office/word/2010/wordml" xmlns:w15="http://schemas.microsoft.com/office/word/2012/wordml" xmlns:w16se="http://schemas.microsoft.com/office/word/2015/wordml/symex" mc:Ignorable="w14 w15 w16se">
-  <w:font w:name="Times New Roman">
-    <w:panose1 w:val="02020603050405020304"/>
-    <w:charset w:val="00"/>
-    <w:family w:val="roman"/>
-    <w:pitch w:val="variable"/>
-    <w:sig w:usb0="E0002AFF" w:usb1="C0007843" w:usb2="00000009" w:usb3="00000000" w:csb0="000001FF" w:csb1="00000000"/>
-  </w:font>
-  <w:font w:name="Courier New">
-    <w:panose1 w:val="02070309020205020404"/>
-    <w:charset w:val="00"/>
-    <w:family w:val="modern"/>
-    <w:pitch w:val="fixed"/>
-    <w:sig w:usb0="E0002EFF" w:usb1="C0007843" w:usb2="00000009" w:usb3="00000000" w:csb0="000001FF" w:csb1="00000000"/>
-  </w:font>
-  <w:font w:name="Wingdings">
-    <w:panose1 w:val="05000000000000000000"/>
-    <w:charset w:val="02"/>
-    <w:family w:val="auto"/>
-    <w:pitch w:val="variable"/>
-    <w:sig w:usb0="00000000" w:usb1="10000000" w:usb2="00000000" w:usb3="00000000" w:csb0="80000000" w:csb1="00000000"/>
-  </w:font>
-  <w:font w:name="Symbol">
-    <w:panose1 w:val="05050102010706020507"/>
-    <w:charset w:val="02"/>
-    <w:family w:val="roman"/>
-    <w:pitch w:val="variable"/>
-    <w:sig w:usb0="00000000" w:usb1="10000000" w:usb2="00000000" w:usb3="00000000" w:csb0="80000000" w:csb1="00000000"/>
-  </w:font>
-  <w:font w:name="Calibri">
-    <w:panose1 w:val="020F0502020204030204"/>
-    <w:charset w:val="00"/>
-    <w:family w:val="swiss"/>
-    <w:pitch w:val="variable"/>
-    <w:sig w:usb0="E0002AFF" w:usb1="C000247B" w:usb2="00000009" w:usb3="00000000" w:csb0="000001FF" w:csb1="00000000"/>
-  </w:font>
-  <w:font w:name="Calibri Light">
-    <w:panose1 w:val="020F0302020204030204"/>
-    <w:charset w:val="00"/>
-    <w:family w:val="swiss"/>
-    <w:pitch w:val="variable"/>
-    <w:sig w:usb0="E0002AFF" w:usb1="C000247B" w:usb2="00000009" w:usb3="00000000" w:csb0="000001FF" w:csb1="00000000"/>
-  </w:font>
-</w:fonts>
-</file>
-
-<file path=word/glossary/settings.xml><?xml version="1.0" encoding="utf-8"?>
-<w:settings xmlns:mc="http://schemas.openxmlformats.org/markup-compatibility/2006" xmlns:o="urn:schemas-microsoft-com:office:office" xmlns:r="http://schemas.openxmlformats.org/officeDocument/2006/relationships" xmlns:m="http://schemas.openxmlformats.org/officeDocument/2006/math" xmlns:v="urn:schemas-microsoft-com:vml" xmlns:w10="urn:schemas-microsoft-com:office:word" xmlns:w="http://schemas.openxmlformats.org/wordprocessingml/2006/main" xmlns:w14="http://schemas.microsoft.com/office/word/2010/wordml" xmlns:w15="http://schemas.microsoft.com/office/word/2012/wordml" xmlns:w16se="http://schemas.microsoft.com/office/word/2015/wordml/symex" xmlns:sl="http://schemas.openxmlformats.org/schemaLibrary/2006/main" mc:Ignorable="w14 w15 w16se">
-  <w:view w:val="normal"/>
-  <w:defaultTabStop w:val="720"/>
-  <w:characterSpacingControl w:val="doNotCompress"/>
-  <w:compat>
-    <w:useFELayout/>
-    <w:compatSetting w:name="compatibilityMode" w:uri="http://schemas.microsoft.com/office/word" w:val="15"/>
-    <w:compatSetting w:name="overrideTableStyleFontSizeAndJustification" w:uri="http://schemas.microsoft.com/office/word" w:val="1"/>
-    <w:compatSetting w:name="enableOpenTypeFeatures" w:uri="http://schemas.microsoft.com/office/word" w:val="1"/>
-    <w:compatSetting w:name="doNotFlipMirrorIndents" w:uri="http://schemas.microsoft.com/office/word" w:val="1"/>
-    <w:compatSetting w:name="differentiateMultirowTableHeaders" w:uri="http://schemas.microsoft.com/office/word" w:val="1"/>
-  </w:compat>
-  <w:rsids>
-    <w:rsidRoot w:val="00DB0876"/>
-    <w:rsid w:val="00DB0876"/>
-    <w:rsid w:val="00DF653F"/>
-  </w:rsids>
-  <m:mathPr>
-    <m:mathFont m:val="Cambria Math"/>
-    <m:brkBin m:val="before"/>
-    <m:brkBinSub m:val="--"/>
-    <m:smallFrac m:val="0"/>
-    <m:dispDef/>
-    <m:lMargin m:val="0"/>
-    <m:rMargin m:val="0"/>
-    <m:defJc m:val="centerGroup"/>
-    <m:wrapIndent m:val="1440"/>
-    <m:intLim m:val="subSup"/>
-    <m:naryLim m:val="undOvr"/>
-  </m:mathPr>
-  <w:themeFontLang w:val="en-US"/>
-  <w:clrSchemeMapping w:bg1="light1" w:t1="dark1" w:bg2="light2" w:t2="dark2" w:accent1="accent1" w:accent2="accent2" w:accent3="accent3" w:accent4="accent4" w:accent5="accent5" w:accent6="accent6" w:hyperlink="hyperlink" w:followedHyperlink="followedHyperlink"/>
-  <w:decimalSymbol w:val="."/>
-  <w:listSeparator w:val=","/>
-  <w15:chartTrackingRefBased/>
-</w:settings>
-</file>
-
-<file path=word/glossary/styles.xml><?xml version="1.0" encoding="utf-8"?>
-<w:styles xmlns:mc="http://schemas.openxmlformats.org/markup-compatibility/2006" xmlns:r="http://schemas.openxmlformats.org/officeDocument/2006/relationships" xmlns:w="http://schemas.openxmlformats.org/wordprocessingml/2006/main" xmlns:w14="http://schemas.microsoft.com/office/word/2010/wordml" xmlns:w15="http://schemas.microsoft.com/office/word/2012/wordml" xmlns:w16se="http://schemas.microsoft.com/office/word/2015/wordml/symex" mc:Ignorable="w14 w15 w16se">
-  <w:docDefaults>
-    <w:rPrDefault>
-      <w:rPr>
-        <w:rFonts w:asciiTheme="minorHAnsi" w:eastAsiaTheme="minorEastAsia" w:hAnsiTheme="minorHAnsi" w:cstheme="minorBidi"/>
-        <w:sz w:val="22"/>
-        <w:szCs w:val="22"/>
-        <w:lang w:val="en-US" w:eastAsia="en-US" w:bidi="ar-SA"/>
-      </w:rPr>
-    </w:rPrDefault>
-    <w:pPrDefault>
-      <w:pPr>
-        <w:spacing w:after="160" w:line="259" w:lineRule="auto"/>
-      </w:pPr>
-    </w:pPrDefault>
-  </w:docDefaults>
-  <w:latentStyles w:defLockedState="0" w:defUIPriority="99" w:defSemiHidden="0" w:defUnhideWhenUsed="0" w:defQFormat="0" w:count="371">
-    <w:lsdException w:name="Normal" w:uiPriority="0" w:qFormat="1"/>
-    <w:lsdException w:name="heading 1" w:uiPriority="9" w:qFormat="1"/>
-    <w:lsdException w:name="heading 2" w:semiHidden="1" w:uiPriority="9" w:unhideWhenUsed="1" w:qFormat="1"/>
-    <w:lsdException w:name="heading 3" w:semiHidden="1" w:uiPriority="9" w:unhideWhenUsed="1" w:qFormat="1"/>
-    <w:lsdException w:name="heading 4" w:semiHidden="1" w:uiPriority="9" w:unhideWhenUsed="1" w:qFormat="1"/>
-    <w:lsdException w:name="heading 5" w:semiHidden="1" w:uiPriority="9" w:unhideWhenUsed="1" w:qFormat="1"/>
-    <w:lsdException w:name="heading 6" w:semiHidden="1" w:uiPriority="9" w:unhideWhenUsed="1" w:qFormat="1"/>
-    <w:lsdException w:name="heading 7" w:semiHidden="1" w:uiPriority="9" w:unhideWhenUsed="1" w:qFormat="1"/>
-    <w:lsdException w:name="heading 8" w:semiHidden="1" w:uiPriority="9" w:unhideWhenUsed="1" w:qFormat="1"/>
-    <w:lsdException w:name="heading 9" w:semiHidden="1" w:uiPriority="9" w:unhideWhenUsed="1" w:qFormat="1"/>
-    <w:lsdException w:name="index 1" w:semiHidden="1" w:unhideWhenUsed="1"/>
-    <w:lsdException w:name="index 2" w:semiHidden="1" w:unhideWhenUsed="1"/>
-    <w:lsdException w:name="index 3" w:semiHidden="1" w:unhideWhenUsed="1"/>
-    <w:lsdException w:name="index 4" w:semiHidden="1" w:unhideWhenUsed="1"/>
-    <w:lsdException w:name="index 5" w:semiHidden="1" w:unhideWhenUsed="1"/>
-    <w:lsdException w:name="index 6" w:semiHidden="1" w:unhideWhenUsed="1"/>
-    <w:lsdException w:name="index 7" w:semiHidden="1" w:unhideWhenUsed="1"/>
-    <w:lsdException w:name="index 8" w:semiHidden="1" w:unhideWhenUsed="1"/>
-    <w:lsdException w:name="index 9" w:semiHidden="1" w:unhideWhenUsed="1"/>
-    <w:lsdException w:name="toc 1" w:semiHidden="1" w:uiPriority="39" w:unhideWhenUsed="1"/>
-    <w:lsdException w:name="toc 2" w:semiHidden="1" w:uiPriority="39" w:unhideWhenUsed="1"/>
-    <w:lsdException w:name="toc 3" w:semiHidden="1" w:uiPriority="39" w:unhideWhenUsed="1"/>
-    <w:lsdException w:name="toc 4" w:semiHidden="1" w:uiPriority="39" w:unhideWhenUsed="1"/>
-    <w:lsdException w:name="toc 5" w:semiHidden="1" w:uiPriority="39" w:unhideWhenUsed="1"/>
-    <w:lsdException w:name="toc 6" w:semiHidden="1" w:uiPriority="39" w:unhideWhenUsed="1"/>
-    <w:lsdException w:name="toc 7" w:semiHidden="1" w:uiPriority="39" w:unhideWhenUsed="1"/>
-    <w:lsdException w:name="toc 8" w:semiHidden="1" w:uiPriority="39" w:unhideWhenUsed="1"/>
-    <w:lsdException w:name="toc 9" w:semiHidden="1" w:uiPriority="39" w:unhideWhenUsed="1"/>
-    <w:lsdException w:name="Normal Indent" w:semiHidden="1" w:unhideWhenUsed="1"/>
-    <w:lsdException w:name="footnote text" w:semiHidden="1" w:unhideWhenUsed="1"/>
-    <w:lsdException w:name="annotation text" w:semiHidden="1" w:unhideWhenUsed="1"/>
-    <w:lsdException w:name="header" w:semiHidden="1" w:unhideWhenUsed="1"/>
-    <w:lsdException w:name="footer" w:semiHidden="1" w:unhideWhenUsed="1"/>
-    <w:lsdException w:name="index heading" w:semiHidden="1" w:unhideWhenUsed="1"/>
-    <w:lsdException w:name="caption" w:semiHidden="1" w:uiPriority="35" w:unhideWhenUsed="1" w:qFormat="1"/>
-    <w:lsdException w:name="table of figures" w:semiHidden="1" w:unhideWhenUsed="1"/>
-    <w:lsdException w:name="envelope address" w:semiHidden="1" w:unhideWhenUsed="1"/>
-    <w:lsdException w:name="envelope return" w:semiHidden="1" w:unhideWhenUsed="1"/>
-    <w:lsdException w:name="footnote reference" w:semiHidden="1" w:unhideWhenUsed="1"/>
-    <w:lsdException w:name="annotation reference" w:semiHidden="1" w:unhideWhenUsed="1"/>
-    <w:lsdException w:name="line number" w:semiHidden="1" w:unhideWhenUsed="1"/>
-    <w:lsdException w:name="page number" w:semiHidden="1" w:unhideWhenUsed="1"/>
-    <w:lsdException w:name="endnote reference" w:semiHidden="1" w:unhideWhenUsed="1"/>
-    <w:lsdException w:name="endnote text" w:semiHidden="1" w:unhideWhenUsed="1"/>
-    <w:lsdException w:name="table of authorities" w:semiHidden="1" w:unhideWhenUsed="1"/>
-    <w:lsdException w:name="macro" w:semiHidden="1" w:unhideWhenUsed="1"/>
-    <w:lsdException w:name="toa heading" w:semiHidden="1" w:unhideWhenUsed="1"/>
-    <w:lsdException w:name="List" w:semiHidden="1" w:unhideWhenUsed="1"/>
-    <w:lsdException w:name="List Bullet" w:semiHidden="1" w:unhideWhenUsed="1"/>
-    <w:lsdException w:name="List Number" w:semiHidden="1" w:unhideWhenUsed="1"/>
-    <w:lsdException w:name="List 2" w:semiHidden="1" w:unhideWhenUsed="1"/>
-    <w:lsdException w:name="List 3" w:semiHidden="1" w:unhideWhenUsed="1"/>
-    <w:lsdException w:name="List 4" w:semiHidden="1" w:unhideWhenUsed="1"/>
-    <w:lsdException w:name="List 5" w:semiHidden="1" w:unhideWhenUsed="1"/>
-    <w:lsdException w:name="List Bullet 2" w:semiHidden="1" w:unhideWhenUsed="1"/>
-    <w:lsdException w:name="List Bullet 3" w:semiHidden="1" w:unhideWhenUsed="1"/>
-    <w:lsdException w:name="List Bullet 4" w:semiHidden="1" w:unhideWhenUsed="1"/>
-    <w:lsdException w:name="List Bullet 5" w:semiHidden="1" w:unhideWhenUsed="1"/>
-    <w:lsdException w:name="List Number 2" w:semiHidden="1" w:unhideWhenUsed="1"/>
-    <w:lsdException w:name="List Number 3" w:semiHidden="1" w:unhideWhenUsed="1"/>
-    <w:lsdException w:name="List Number 4" w:semiHidden="1" w:unhideWhenUsed="1"/>
-    <w:lsdException w:name="List Number 5" w:semiHidden="1" w:unhideWhenUsed="1"/>
-    <w:lsdException w:name="Title" w:uiPriority="10" w:qFormat="1"/>
-    <w:lsdException w:name="Closing" w:semiHidden="1" w:unhideWhenUsed="1"/>
-    <w:lsdException w:name="Signature" w:semiHidden="1" w:unhideWhenUsed="1"/>
-    <w:lsdException w:name="Default Paragraph Font" w:semiHidden="1" w:uiPriority="1" w:unhideWhenUsed="1"/>
-    <w:lsdException w:name="Body Text" w:semiHidden="1" w:unhideWhenUsed="1"/>
-    <w:lsdException w:name="Body Text Indent" w:semiHidden="1" w:unhideWhenUsed="1"/>
-    <w:lsdException w:name="List Continue" w:semiHidden="1" w:unhideWhenUsed="1"/>
-    <w:lsdException w:name="List Continue 2" w:semiHidden="1" w:unhideWhenUsed="1"/>
-    <w:lsdException w:name="List Continue 3" w:semiHidden="1" w:unhideWhenUsed="1"/>
-    <w:lsdException w:name="List Continue 4" w:semiHidden="1" w:unhideWhenUsed="1"/>
-    <w:lsdException w:name="List Continue 5" w:semiHidden="1" w:unhideWhenUsed="1"/>
-    <w:lsdException w:name="Message Header" w:semiHidden="1" w:unhideWhenUsed="1"/>
-    <w:lsdException w:name="Subtitle" w:uiPriority="11" w:qFormat="1"/>
-    <w:lsdException w:name="Salutation" w:semiHidden="1" w:unhideWhenUsed="1"/>
-    <w:lsdException w:name="Date" w:semiHidden="1" w:unhideWhenUsed="1"/>
-    <w:lsdException w:name="Body Text First Indent" w:semiHidden="1" w:unhideWhenUsed="1"/>
-    <w:lsdException w:name="Body Text First Indent 2" w:semiHidden="1" w:unhideWhenUsed="1"/>
-    <w:lsdException w:name="Note Heading" w:semiHidden="1" w:unhideWhenUsed="1"/>
-    <w:lsdException w:name="Body Text 2" w:semiHidden="1" w:unhideWhenUsed="1"/>
-    <w:lsdException w:name="Body Text 3" w:semiHidden="1" w:unhideWhenUsed="1"/>
-    <w:lsdException w:name="Body Text Indent 2" w:semiHidden="1" w:unhideWhenUsed="1"/>
-    <w:lsdException w:name="Body Text Indent 3" w:semiHidden="1" w:unhideWhenUsed="1"/>
-    <w:lsdException w:name="Block Text" w:semiHidden="1" w:unhideWhenUsed="1"/>
-    <w:lsdException w:name="Hyperlink" w:semiHidden="1" w:unhideWhenUsed="1"/>
-    <w:lsdException w:name="FollowedHyperlink" w:semiHidden="1" w:unhideWhenUsed="1"/>
-    <w:lsdException w:name="Strong" w:uiPriority="22" w:qFormat="1"/>
-    <w:lsdException w:name="Emphasis" w:uiPriority="20" w:qFormat="1"/>
-    <w:lsdException w:name="Document Map" w:semiHidden="1" w:unhideWhenUsed="1"/>
-    <w:lsdException w:name="Plain Text" w:semiHidden="1" w:unhideWhenUsed="1"/>
-    <w:lsdException w:name="E-mail Signature" w:semiHidden="1" w:unhideWhenUsed="1"/>
-    <w:lsdException w:name="HTML Top of Form" w:semiHidden="1" w:unhideWhenUsed="1"/>
-    <w:lsdException w:name="HTML Bottom of Form" w:semiHidden="1" w:unhideWhenUsed="1"/>
-    <w:lsdException w:name="Normal (Web)" w:semiHidden="1" w:unhideWhenUsed="1"/>
-    <w:lsdException w:name="HTML Acronym" w:semiHidden="1" w:unhideWhenUsed="1"/>
-    <w:lsdException w:name="HTML Address" w:semiHidden="1" w:unhideWhenUsed="1"/>
-    <w:lsdException w:name="HTML Cite" w:semiHidden="1" w:unhideWhenUsed="1"/>
-    <w:lsdException w:name="HTML Code" w:semiHidden="1" w:unhideWhenUsed="1"/>
-    <w:lsdException w:name="HTML Definition" w:semiHidden="1" w:unhideWhenUsed="1"/>
-    <w:lsdException w:name="HTML Keyboard" w:semiHidden="1" w:unhideWhenUsed="1"/>
-    <w:lsdException w:name="HTML Preformatted" w:semiHidden="1" w:unhideWhenUsed="1"/>
-    <w:lsdException w:name="HTML Sample" w:semiHidden="1" w:unhideWhenUsed="1"/>
-    <w:lsdException w:name="HTML Typewriter" w:semiHidden="1" w:unhideWhenUsed="1"/>
-    <w:lsdException w:name="HTML Variable" w:semiHidden="1" w:unhideWhenUsed="1"/>
-    <w:lsdException w:name="Normal Table" w:semiHidden="1" w:unhideWhenUsed="1"/>
-    <w:lsdException w:name="annotation subject" w:semiHidden="1" w:unhideWhenUsed="1"/>
-    <w:lsdException w:name="No List" w:semiHidden="1" w:unhideWhenUsed="1"/>
-    <w:lsdException w:name="Outline List 1" w:semiHidden="1" w:unhideWhenUsed="1"/>
-    <w:lsdException w:name="Outline List 2" w:semiHidden="1" w:unhideWhenUsed="1"/>
-    <w:lsdException w:name="Outline List 3" w:semiHidden="1" w:unhideWhenUsed="1"/>
-    <w:lsdException w:name="Table Simple 1" w:semiHidden="1" w:unhideWhenUsed="1"/>
-    <w:lsdException w:name="Table Simple 2" w:semiHidden="1" w:unhideWhenUsed="1"/>
-    <w:lsdException w:name="Table Simple 3" w:semiHidden="1" w:unhideWhenUsed="1"/>
-    <w:lsdException w:name="Table Classic 1" w:semiHidden="1" w:unhideWhenUsed="1"/>
-    <w:lsdException w:name="Table Classic 2" w:semiHidden="1" w:unhideWhenUsed="1"/>
-    <w:lsdException w:name="Table Classic 3" w:semiHidden="1" w:unhideWhenUsed="1"/>
-    <w:lsdException w:name="Table Classic 4" w:semiHidden="1" w:unhideWhenUsed="1"/>
-    <w:lsdException w:name="Table Colorful 1" w:semiHidden="1" w:unhideWhenUsed="1"/>
-    <w:lsdException w:name="Table Colorful 2" w:semiHidden="1" w:unhideWhenUsed="1"/>
-    <w:lsdException w:name="Table Colorful 3" w:semiHidden="1" w:unhideWhenUsed="1"/>
-    <w:lsdException w:name="Table Columns 1" w:semiHidden="1" w:unhideWhenUsed="1"/>
-    <w:lsdException w:name="Table Columns 2" w:semiHidden="1" w:unhideWhenUsed="1"/>
-    <w:lsdException w:name="Table Columns 3" w:semiHidden="1" w:unhideWhenUsed="1"/>
-    <w:lsdException w:name="Table Columns 4" w:semiHidden="1" w:unhideWhenUsed="1"/>
-    <w:lsdException w:name="Table Columns 5" w:semiHidden="1" w:unhideWhenUsed="1"/>
-    <w:lsdException w:name="Table Grid 1" w:semiHidden="1" w:unhideWhenUsed="1"/>
-    <w:lsdException w:name="Table Grid 2" w:semiHidden="1" w:unhideWhenUsed="1"/>
-    <w:lsdException w:name="Table Grid 3" w:semiHidden="1" w:unhideWhenUsed="1"/>
-    <w:lsdException w:name="Table Grid 4" w:semiHidden="1" w:unhideWhenUsed="1"/>
-    <w:lsdException w:name="Table Grid 5" w:semiHidden="1" w:unhideWhenUsed="1"/>
-    <w:lsdException w:name="Table Grid 6" w:semiHidden="1" w:unhideWhenUsed="1"/>
-    <w:lsdException w:name="Table Grid 7" w:semiHidden="1" w:unhideWhenUsed="1"/>
-    <w:lsdException w:name="Table Grid 8" w:semiHidden="1" w:unhideWhenUsed="1"/>
-    <w:lsdException w:name="Table List 1" w:semiHidden="1" w:unhideWhenUsed="1"/>
-    <w:lsdException w:name="Table List 2" w:semiHidden="1" w:unhideWhenUsed="1"/>
-    <w:lsdException w:name="Table List 3" w:semiHidden="1" w:unhideWhenUsed="1"/>
-    <w:lsdException w:name="Table List 4" w:semiHidden="1" w:unhideWhenUsed="1"/>
-    <w:lsdException w:name="Table List 5" w:semiHidden="1" w:unhideWhenUsed="1"/>
-    <w:lsdException w:name="Table List 6" w:semiHidden="1" w:unhideWhenUsed="1"/>
-    <w:lsdException w:name="Table List 7" w:semiHidden="1" w:unhideWhenUsed="1"/>
-    <w:lsdException w:name="Table List 8" w:semiHidden="1" w:unhideWhenUsed="1"/>
-    <w:lsdException w:name="Table 3D effects 1" w:semiHidden="1" w:unhideWhenUsed="1"/>
-    <w:lsdException w:name="Table 3D effects 2" w:semiHidden="1" w:unhideWhenUsed="1"/>
-    <w:lsdException w:name="Table 3D effects 3" w:semiHidden="1" w:unhideWhenUsed="1"/>
-    <w:lsdException w:name="Table Contemporary" w:semiHidden="1" w:unhideWhenUsed="1"/>
-    <w:lsdException w:name="Table Elegant" w:semiHidden="1" w:unhideWhenUsed="1"/>
-    <w:lsdException w:name="Table Professional" w:semiHidden="1" w:unhideWhenUsed="1"/>
-    <w:lsdException w:name="Table Subtle 1" w:semiHidden="1" w:unhideWhenUsed="1"/>
-    <w:lsdException w:name="Table Subtle 2" w:semiHidden="1" w:unhideWhenUsed="1"/>
-    <w:lsdException w:name="Table Web 1" w:semiHidden="1" w:unhideWhenUsed="1"/>
-    <w:lsdException w:name="Table Web 2" w:semiHidden="1" w:unhideWhenUsed="1"/>
-    <w:lsdException w:name="Table Web 3" w:semiHidden="1" w:unhideWhenUsed="1"/>
-    <w:lsdException w:name="Balloon Text" w:semiHidden="1" w:unhideWhenUsed="1"/>
-    <w:lsdException w:name="Table Grid" w:uiPriority="39"/>
-    <w:lsdException w:name="Table Theme" w:semiHidden="1" w:unhideWhenUsed="1"/>
-    <w:lsdException w:name="Placeholder Text" w:semiHidden="1"/>
-    <w:lsdException w:name="No Spacing" w:uiPriority="1" w:qFormat="1"/>
-    <w:lsdException w:name="Light Shading" w:uiPriority="60"/>
-    <w:lsdException w:name="Light List" w:uiPriority="61"/>
-    <w:lsdException w:name="Light Grid" w:uiPriority="62"/>
-    <w:lsdException w:name="Medium Shading 1" w:uiPriority="63"/>
-    <w:lsdException w:name="Medium Shading 2" w:uiPriority="64"/>
-    <w:lsdException w:name="Medium List 1" w:uiPriority="65"/>
-    <w:lsdException w:name="Medium List 2" w:uiPriority="66"/>
-    <w:lsdException w:name="Medium Grid 1" w:uiPriority="67"/>
-    <w:lsdException w:name="Medium Grid 2" w:uiPriority="68"/>
-    <w:lsdException w:name="Medium Grid 3" w:uiPriority="69"/>
-    <w:lsdException w:name="Dark List" w:uiPriority="70"/>
-    <w:lsdException w:name="Colorful Shading" w:uiPriority="71"/>
-    <w:lsdException w:name="Colorful List" w:uiPriority="72"/>
-    <w:lsdException w:name="Colorful Grid" w:uiPriority="73"/>
-    <w:lsdException w:name="Light Shading Accent 1" w:uiPriority="60"/>
-    <w:lsdException w:name="Light List Accent 1" w:uiPriority="61"/>
-    <w:lsdException w:name="Light Grid Accent 1" w:uiPriority="62"/>
-    <w:lsdException w:name="Medium Shading 1 Accent 1" w:uiPriority="63"/>
-    <w:lsdException w:name="Medium Shading 2 Accent 1" w:uiPriority="64"/>
-    <w:lsdException w:name="Medium List 1 Accent 1" w:uiPriority="65"/>
-    <w:lsdException w:name="Revision" w:semiHidden="1"/>
-    <w:lsdException w:name="List Paragraph" w:uiPriority="34" w:qFormat="1"/>
-    <w:lsdException w:name="Quote" w:uiPriority="29" w:qFormat="1"/>
-    <w:lsdException w:name="Intense Quote" w:uiPriority="30" w:qFormat="1"/>
-    <w:lsdException w:name="Medium List 2 Accent 1" w:uiPriority="66"/>
-    <w:lsdException w:name="Medium Grid 1 Accent 1" w:uiPriority="67"/>
-    <w:lsdException w:name="Medium Grid 2 Accent 1" w:uiPriority="68"/>
-    <w:lsdException w:name="Medium Grid 3 Accent 1" w:uiPriority="69"/>
-    <w:lsdException w:name="Dark List Accent 1" w:uiPriority="70"/>
-    <w:lsdException w:name="Colorful Shading Accent 1" w:uiPriority="71"/>
-    <w:lsdException w:name="Colorful List Accent 1" w:uiPriority="72"/>
-    <w:lsdException w:name="Colorful Grid Accent 1" w:uiPriority="73"/>
-    <w:lsdException w:name="Light Shading Accent 2" w:uiPriority="60"/>
-    <w:lsdException w:name="Light List Accent 2" w:uiPriority="61"/>
-    <w:lsdException w:name="Light Grid Accent 2" w:uiPriority="62"/>
-    <w:lsdException w:name="Medium Shading 1 Accent 2" w:uiPriority="63"/>
-    <w:lsdException w:name="Medium Shading 2 Accent 2" w:uiPriority="64"/>
-    <w:lsdException w:name="Medium List 1 Accent 2" w:uiPriority="65"/>
-    <w:lsdException w:name="Medium List 2 Accent 2" w:uiPriority="66"/>
-    <w:lsdException w:name="Medium Grid 1 Accent 2" w:uiPriority="67"/>
-    <w:lsdException w:name="Medium Grid 2 Accent 2" w:uiPriority="68"/>
-    <w:lsdException w:name="Medium Grid 3 Accent 2" w:uiPriority="69"/>
-    <w:lsdException w:name="Dark List Accent 2" w:uiPriority="70"/>
-    <w:lsdException w:name="Colorful Shading Accent 2" w:uiPriority="71"/>
-    <w:lsdException w:name="Colorful List Accent 2" w:uiPriority="72"/>
-    <w:lsdException w:name="Colorful Grid Accent 2" w:uiPriority="73"/>
-    <w:lsdException w:name="Light Shading Accent 3" w:uiPriority="60"/>
-    <w:lsdException w:name="Light List Accent 3" w:uiPriority="61"/>
-    <w:lsdException w:name="Light Grid Accent 3" w:uiPriority="62"/>
-    <w:lsdException w:name="Medium Shading 1 Accent 3" w:uiPriority="63"/>
-    <w:lsdException w:name="Medium Shading 2 Accent 3" w:uiPriority="64"/>
-    <w:lsdException w:name="Medium List 1 Accent 3" w:uiPriority="65"/>
-    <w:lsdException w:name="Medium List 2 Accent 3" w:uiPriority="66"/>
-    <w:lsdException w:name="Medium Grid 1 Accent 3" w:uiPriority="67"/>
-    <w:lsdException w:name="Medium Grid 2 Accent 3" w:uiPriority="68"/>
-    <w:lsdException w:name="Medium Grid 3 Accent 3" w:uiPriority="69"/>
-    <w:lsdException w:name="Dark List Accent 3" w:uiPriority="70"/>
-    <w:lsdException w:name="Colorful Shading Accent 3" w:uiPriority="71"/>
-    <w:lsdException w:name="Colorful List Accent 3" w:uiPriority="72"/>
-    <w:lsdException w:name="Colorful Grid Accent 3" w:uiPriority="73"/>
-    <w:lsdException w:name="Light Shading Accent 4" w:uiPriority="60"/>
-    <w:lsdException w:name="Light List Accent 4" w:uiPriority="61"/>
-    <w:lsdException w:name="Light Grid Accent 4" w:uiPriority="62"/>
-    <w:lsdException w:name="Medium Shading 1 Accent 4" w:uiPriority="63"/>
-    <w:lsdException w:name="Medium Shading 2 Accent 4" w:uiPriority="64"/>
-    <w:lsdException w:name="Medium List 1 Accent 4" w:uiPriority="65"/>
-    <w:lsdException w:name="Medium List 2 Accent 4" w:uiPriority="66"/>
-    <w:lsdException w:name="Medium Grid 1 Accent 4" w:uiPriority="67"/>
-    <w:lsdException w:name="Medium Grid 2 Accent 4" w:uiPriority="68"/>
-    <w:lsdException w:name="Medium Grid 3 Accent 4" w:uiPriority="69"/>
-    <w:lsdException w:name="Dark List Accent 4" w:uiPriority="70"/>
-    <w:lsdException w:name="Colorful Shading Accent 4" w:uiPriority="71"/>
-    <w:lsdException w:name="Colorful List Accent 4" w:uiPriority="72"/>
-    <w:lsdException w:name="Colorful Grid Accent 4" w:uiPriority="73"/>
-    <w:lsdException w:name="Light Shading Accent 5" w:uiPriority="60"/>
-    <w:lsdException w:name="Light List Accent 5" w:uiPriority="61"/>
-    <w:lsdException w:name="Light Grid Accent 5" w:uiPriority="62"/>
-    <w:lsdException w:name="Medium Shading 1 Accent 5" w:uiPriority="63"/>
-    <w:lsdException w:name="Medium Shading 2 Accent 5" w:uiPriority="64"/>
-    <w:lsdException w:name="Medium List 1 Accent 5" w:uiPriority="65"/>
-    <w:lsdException w:name="Medium List 2 Accent 5" w:uiPriority="66"/>
-    <w:lsdException w:name="Medium Grid 1 Accent 5" w:uiPriority="67"/>
-    <w:lsdException w:name="Medium Grid 2 Accent 5" w:uiPriority="68"/>
-    <w:lsdException w:name="Medium Grid 3 Accent 5" w:uiPriority="69"/>
-    <w:lsdException w:name="Dark List Accent 5" w:uiPriority="70"/>
-    <w:lsdException w:name="Colorful Shading Accent 5" w:uiPriority="71"/>
-    <w:lsdException w:name="Colorful List Accent 5" w:uiPriority="72"/>
-    <w:lsdException w:name="Colorful Grid Accent 5" w:uiPriority="73"/>
-    <w:lsdException w:name="Light Shading Accent 6" w:uiPriority="60"/>
-    <w:lsdException w:name="Light List Accent 6" w:uiPriority="61"/>
-    <w:lsdException w:name="Light Grid Accent 6" w:uiPriority="62"/>
-    <w:lsdException w:name="Medium Shading 1 Accent 6" w:uiPriority="63"/>
-    <w:lsdException w:name="Medium Shading 2 Accent 6" w:uiPriority="64"/>
-    <w:lsdException w:name="Medium List 1 Accent 6" w:uiPriority="65"/>
-    <w:lsdException w:name="Medium List 2 Accent 6" w:uiPriority="66"/>
-    <w:lsdException w:name="Medium Grid 1 Accent 6" w:uiPriority="67"/>
-    <w:lsdException w:name="Medium Grid 2 Accent 6" w:uiPriority="68"/>
-    <w:lsdException w:name="Medium Grid 3 Accent 6" w:uiPriority="69"/>
-    <w:lsdException w:name="Dark List Accent 6" w:uiPriority="70"/>
-    <w:lsdException w:name="Colorful Shading Accent 6" w:uiPriority="71"/>
-    <w:lsdException w:name="Colorful List Accent 6" w:uiPriority="72"/>
-    <w:lsdException w:name="Colorful Grid Accent 6" w:uiPriority="73"/>
-    <w:lsdException w:name="Subtle Emphasis" w:uiPriority="19" w:qFormat="1"/>
-    <w:lsdException w:name="Intense Emphasis" w:uiPriority="21" w:qFormat="1"/>
-    <w:lsdException w:name="Subtle Reference" w:uiPriority="31" w:qFormat="1"/>
-    <w:lsdException w:name="Intense Reference" w:uiPriority="32" w:qFormat="1"/>
-    <w:lsdException w:name="Book Title" w:uiPriority="33" w:qFormat="1"/>
-    <w:lsdException w:name="Bibliography" w:semiHidden="1" w:uiPriority="37" w:unhideWhenUsed="1"/>
-    <w:lsdException w:name="TOC Heading" w:semiHidden="1" w:uiPriority="39" w:unhideWhenUsed="1" w:qFormat="1"/>
-    <w:lsdException w:name="Plain Table 1" w:uiPriority="41"/>
-    <w:lsdException w:name="Plain Table 2" w:uiPriority="42"/>
-    <w:lsdException w:name="Plain Table 3" w:uiPriority="43"/>
-    <w:lsdException w:name="Plain Table 4" w:uiPriority="44"/>
-    <w:lsdException w:name="Plain Table 5" w:uiPriority="45"/>
-    <w:lsdException w:name="Grid Table Light" w:uiPriority="40"/>
-    <w:lsdException w:name="Grid Table 1 Light" w:uiPriority="46"/>
-    <w:lsdException w:name="Grid Table 2" w:uiPriority="47"/>
-    <w:lsdException w:name="Grid Table 3" w:uiPriority="48"/>
-    <w:lsdException w:name="Grid Table 4" w:uiPriority="49"/>
-    <w:lsdException w:name="Grid Table 5 Dark" w:uiPriority="50"/>
-    <w:lsdException w:name="Grid Table 6 Colorful" w:uiPriority="51"/>
-    <w:lsdException w:name="Grid Table 7 Colorful" w:uiPriority="52"/>
-    <w:lsdException w:name="Grid Table 1 Light Accent 1" w:uiPriority="46"/>
-    <w:lsdException w:name="Grid Table 2 Accent 1" w:uiPriority="47"/>
-    <w:lsdException w:name="Grid Table 3 Accent 1" w:uiPriority="48"/>
-    <w:lsdException w:name="Grid Table 4 Accent 1" w:uiPriority="49"/>
-    <w:lsdException w:name="Grid Table 5 Dark Accent 1" w:uiPriority="50"/>
-    <w:lsdException w:name="Grid Table 6 Colorful Accent 1" w:uiPriority="51"/>
-    <w:lsdException w:name="Grid Table 7 Colorful Accent 1" w:uiPriority="52"/>
-    <w:lsdException w:name="Grid Table 1 Light Accent 2" w:uiPriority="46"/>
-    <w:lsdException w:name="Grid Table 2 Accent 2" w:uiPriority="47"/>
-    <w:lsdException w:name="Grid Table 3 Accent 2" w:uiPriority="48"/>
-    <w:lsdException w:name="Grid Table 4 Accent 2" w:uiPriority="49"/>
-    <w:lsdException w:name="Grid Table 5 Dark Accent 2" w:uiPriority="50"/>
-    <w:lsdException w:name="Grid Table 6 Colorful Accent 2" w:uiPriority="51"/>
-    <w:lsdException w:name="Grid Table 7 Colorful Accent 2" w:uiPriority="52"/>
-    <w:lsdException w:name="Grid Table 1 Light Accent 3" w:uiPriority="46"/>
-    <w:lsdException w:name="Grid Table 2 Accent 3" w:uiPriority="47"/>
-    <w:lsdException w:name="Grid Table 3 Accent 3" w:uiPriority="48"/>
-    <w:lsdException w:name="Grid Table 4 Accent 3" w:uiPriority="49"/>
-    <w:lsdException w:name="Grid Table 5 Dark Accent 3" w:uiPriority="50"/>
-    <w:lsdException w:name="Grid Table 6 Colorful Accent 3" w:uiPriority="51"/>
-    <w:lsdException w:name="Grid Table 7 Colorful Accent 3" w:uiPriority="52"/>
-    <w:lsdException w:name="Grid Table 1 Light Accent 4" w:uiPriority="46"/>
-    <w:lsdException w:name="Grid Table 2 Accent 4" w:uiPriority="47"/>
-    <w:lsdException w:name="Grid Table 3 Accent 4" w:uiPriority="48"/>
-    <w:lsdException w:name="Grid Table 4 Accent 4" w:uiPriority="49"/>
-    <w:lsdException w:name="Grid Table 5 Dark Accent 4" w:uiPriority="50"/>
-    <w:lsdException w:name="Grid Table 6 Colorful Accent 4" w:uiPriority="51"/>
-    <w:lsdException w:name="Grid Table 7 Colorful Accent 4" w:uiPriority="52"/>
-    <w:lsdException w:name="Grid Table 1 Light Accent 5" w:uiPriority="46"/>
-    <w:lsdException w:name="Grid Table 2 Accent 5" w:uiPriority="47"/>
-    <w:lsdException w:name="Grid Table 3 Accent 5" w:uiPriority="48"/>
-    <w:lsdException w:name="Grid Table 4 Accent 5" w:uiPriority="49"/>
-    <w:lsdException w:name="Grid Table 5 Dark Accent 5" w:uiPriority="50"/>
-    <w:lsdException w:name="Grid Table 6 Colorful Accent 5" w:uiPriority="51"/>
-    <w:lsdException w:name="Grid Table 7 Colorful Accent 5" w:uiPriority="52"/>
-    <w:lsdException w:name="Grid Table 1 Light Accent 6" w:uiPriority="46"/>
-    <w:lsdException w:name="Grid Table 2 Accent 6" w:uiPriority="47"/>
-    <w:lsdException w:name="Grid Table 3 Accent 6" w:uiPriority="48"/>
-    <w:lsdException w:name="Grid Table 4 Accent 6" w:uiPriority="49"/>
-    <w:lsdException w:name="Grid Table 5 Dark Accent 6" w:uiPriority="50"/>
-    <w:lsdException w:name="Grid Table 6 Colorful Accent 6" w:uiPriority="51"/>
-    <w:lsdException w:name="Grid Table 7 Colorful Accent 6" w:uiPriority="52"/>
-    <w:lsdException w:name="List Table 1 Light" w:uiPriority="46"/>
-    <w:lsdException w:name="List Table 2" w:uiPriority="47"/>
-    <w:lsdException w:name="List Table 3" w:uiPriority="48"/>
-    <w:lsdException w:name="List Table 4" w:uiPriority="49"/>
-    <w:lsdException w:name="List Table 5 Dark" w:uiPriority="50"/>
-    <w:lsdException w:name="List Table 6 Colorful" w:uiPriority="51"/>
-    <w:lsdException w:name="List Table 7 Colorful" w:uiPriority="52"/>
-    <w:lsdException w:name="List Table 1 Light Accent 1" w:uiPriority="46"/>
-    <w:lsdException w:name="List Table 2 Accent 1" w:uiPriority="47"/>
-    <w:lsdException w:name="List Table 3 Accent 1" w:uiPriority="48"/>
-    <w:lsdException w:name="List Table 4 Accent 1" w:uiPriority="49"/>
-    <w:lsdException w:name="List Table 5 Dark Accent 1" w:uiPriority="50"/>
-    <w:lsdException w:name="List Table 6 Colorful Accent 1" w:uiPriority="51"/>
-    <w:lsdException w:name="List Table 7 Colorful Accent 1" w:uiPriority="52"/>
-    <w:lsdException w:name="List Table 1 Light Accent 2" w:uiPriority="46"/>
-    <w:lsdException w:name="List Table 2 Accent 2" w:uiPriority="47"/>
-    <w:lsdException w:name="List Table 3 Accent 2" w:uiPriority="48"/>
-    <w:lsdException w:name="List Table 4 Accent 2" w:uiPriority="49"/>
-    <w:lsdException w:name="List Table 5 Dark Accent 2" w:uiPriority="50"/>
-    <w:lsdException w:name="List Table 6 Colorful Accent 2" w:uiPriority="51"/>
-    <w:lsdException w:name="List Table 7 Colorful Accent 2" w:uiPriority="52"/>
-    <w:lsdException w:name="List Table 1 Light Accent 3" w:uiPriority="46"/>
-    <w:lsdException w:name="List Table 2 Accent 3" w:uiPriority="47"/>
-    <w:lsdException w:name="List Table 3 Accent 3" w:uiPriority="48"/>
-    <w:lsdException w:name="List Table 4 Accent 3" w:uiPriority="49"/>
-    <w:lsdException w:name="List Table 5 Dark Accent 3" w:uiPriority="50"/>
-    <w:lsdException w:name="List Table 6 Colorful Accent 3" w:uiPriority="51"/>
-    <w:lsdException w:name="List Table 7 Colorful Accent 3" w:uiPriority="52"/>
-    <w:lsdException w:name="List Table 1 Light Accent 4" w:uiPriority="46"/>
-    <w:lsdException w:name="List Table 2 Accent 4" w:uiPriority="47"/>
-    <w:lsdException w:name="List Table 3 Accent 4" w:uiPriority="48"/>
-    <w:lsdException w:name="List Table 4 Accent 4" w:uiPriority="49"/>
-    <w:lsdException w:name="List Table 5 Dark Accent 4" w:uiPriority="50"/>
-    <w:lsdException w:name="List Table 6 Colorful Accent 4" w:uiPriority="51"/>
-    <w:lsdException w:name="List Table 7 Colorful Accent 4" w:uiPriority="52"/>
-    <w:lsdException w:name="List Table 1 Light Accent 5" w:uiPriority="46"/>
-    <w:lsdException w:name="List Table 2 Accent 5" w:uiPriority="47"/>
-    <w:lsdException w:name="List Table 3 Accent 5" w:uiPriority="48"/>
-    <w:lsdException w:name="List Table 4 Accent 5" w:uiPriority="49"/>
-    <w:lsdException w:name="List Table 5 Dark Accent 5" w:uiPriority="50"/>
-    <w:lsdException w:name="List Table 6 Colorful Accent 5" w:uiPriority="51"/>
-    <w:lsdException w:name="List Table 7 Colorful Accent 5" w:uiPriority="52"/>
-    <w:lsdException w:name="List Table 1 Light Accent 6" w:uiPriority="46"/>
-    <w:lsdException w:name="List Table 2 Accent 6" w:uiPriority="47"/>
-    <w:lsdException w:name="List Table 3 Accent 6" w:uiPriority="48"/>
-    <w:lsdException w:name="List Table 4 Accent 6" w:uiPriority="49"/>
-    <w:lsdException w:name="List Table 5 Dark Accent 6" w:uiPriority="50"/>
-    <w:lsdException w:name="List Table 6 Colorful Accent 6" w:uiPriority="51"/>
-    <w:lsdException w:name="List Table 7 Colorful Accent 6" w:uiPriority="52"/>
-  </w:latentStyles>
-  <w:style w:type="paragraph" w:default="1" w:styleId="Normal">
-    <w:name w:val="Normal"/>
-    <w:qFormat/>
-  </w:style>
-  <w:style w:type="character" w:default="1" w:styleId="Fontepargpadro">
-    <w:name w:val="Default Paragraph Font"/>
-    <w:uiPriority w:val="1"/>
-    <w:semiHidden/>
-    <w:unhideWhenUsed/>
-  </w:style>
-  <w:style w:type="table" w:default="1" w:styleId="Tabelanormal">
-    <w:name w:val="Normal Table"/>
-    <w:uiPriority w:val="99"/>
-    <w:semiHidden/>
-    <w:unhideWhenUsed/>
-    <w:tblPr>
-      <w:tblInd w:w="0" w:type="dxa"/>
-      <w:tblCellMar>
-        <w:top w:w="0" w:type="dxa"/>
-        <w:left w:w="108" w:type="dxa"/>
-        <w:bottom w:w="0" w:type="dxa"/>
-        <w:right w:w="108" w:type="dxa"/>
-      </w:tblCellMar>
-    </w:tblPr>
-  </w:style>
-  <w:style w:type="numbering" w:default="1" w:styleId="Semlista">
-    <w:name w:val="No List"/>
-    <w:uiPriority w:val="99"/>
-    <w:semiHidden/>
-    <w:unhideWhenUsed/>
-  </w:style>
-  <w:style w:type="paragraph" w:customStyle="1" w:styleId="2A654B1FC5984EC28D7121DD804363F3">
-    <w:name w:val="2A654B1FC5984EC28D7121DD804363F3"/>
-    <w:rsid w:val="00DB0876"/>
-  </w:style>
-  <w:style w:type="paragraph" w:customStyle="1" w:styleId="03F6082B1F1E4FC1990ECA5639369845">
-    <w:name w:val="03F6082B1F1E4FC1990ECA5639369845"/>
-    <w:rsid w:val="00DB0876"/>
-  </w:style>
-  <w:style w:type="paragraph" w:customStyle="1" w:styleId="48107A5DEA614008BB2D39D284F6FE02">
-    <w:name w:val="48107A5DEA614008BB2D39D284F6FE02"/>
-    <w:rsid w:val="00DB0876"/>
-  </w:style>
-</w:styles>
-</file>
-
-<file path=word/glossary/webSettings.xml><?xml version="1.0" encoding="utf-8"?>
-<w:webSettings xmlns:mc="http://schemas.openxmlformats.org/markup-compatibility/2006" xmlns:r="http://schemas.openxmlformats.org/officeDocument/2006/relationships" xmlns:w="http://schemas.openxmlformats.org/wordprocessingml/2006/main" xmlns:w14="http://schemas.microsoft.com/office/word/2010/wordml" xmlns:w15="http://schemas.microsoft.com/office/word/2012/wordml" xmlns:w16se="http://schemas.microsoft.com/office/word/2015/wordml/symex" mc:Ignorable="w14 w15 w16se">
-  <w:optimizeForBrowser/>
-  <w:allowPNG/>
-</w:webSettings>
-</file>
-
 <file path=word/theme/theme1.xml><?xml version="1.0" encoding="utf-8"?>
 <a:theme xmlns:a="http://schemas.openxmlformats.org/drawingml/2006/main" name="Tema do Office">
   <a:themeElements>
@@ -9800,7 +9784,7 @@
 </file>
 
 <file path=customXml/itemProps1.xml><?xml version="1.0" encoding="utf-8"?>
-<ds:datastoreItem xmlns:ds="http://schemas.openxmlformats.org/officeDocument/2006/customXml" ds:itemID="{16C0247C-B04A-42A3-8790-D0868E8BEC49}">
+<ds:datastoreItem xmlns:ds="http://schemas.openxmlformats.org/officeDocument/2006/customXml" ds:itemID="{7D56B49A-4CE1-4449-B1D8-BC245AABF053}">
   <ds:schemaRefs>
     <ds:schemaRef ds:uri="http://schemas.openxmlformats.org/officeDocument/2006/bibliography"/>
   </ds:schemaRefs>

</xml_diff>

<commit_message>
Quase terminando as referências
</commit_message>
<xml_diff>
--- a/Pré-Projeto TCC.docx
+++ b/Pré-Projeto TCC.docx
@@ -626,15 +626,29 @@
             <w:rPr>
               <w:rFonts w:cstheme="minorBidi"/>
               <w:noProof/>
+              <w:sz w:val="24"/>
+              <w:szCs w:val="24"/>
             </w:rPr>
           </w:pPr>
           <w:r>
+            <w:rPr>
+              <w:sz w:val="24"/>
+              <w:szCs w:val="24"/>
+            </w:rPr>
             <w:fldChar w:fldCharType="begin"/>
           </w:r>
           <w:r>
+            <w:rPr>
+              <w:sz w:val="24"/>
+              <w:szCs w:val="24"/>
+            </w:rPr>
             <w:instrText xml:space="preserve"> TOC \o "1-3" \h \z \u </w:instrText>
           </w:r>
           <w:r>
+            <w:rPr>
+              <w:sz w:val="24"/>
+              <w:szCs w:val="24"/>
+            </w:rPr>
             <w:fldChar w:fldCharType="separate"/>
           </w:r>
           <w:hyperlink w:anchor="_Toc17055966" w:history="1">
@@ -642,6 +656,8 @@
               <w:rPr>
                 <w:rStyle w:val="Hyperlink"/>
                 <w:noProof/>
+                <w:sz w:val="24"/>
+                <w:szCs w:val="24"/>
                 <w:lang w:val="pt-BR"/>
               </w:rPr>
               <w:t>1.</w:t>
@@ -650,6 +666,8 @@
               <w:rPr>
                 <w:rFonts w:cstheme="minorBidi"/>
                 <w:noProof/>
+                <w:sz w:val="24"/>
+                <w:szCs w:val="24"/>
               </w:rPr>
               <w:tab/>
             </w:r>
@@ -657,6 +675,8 @@
               <w:rPr>
                 <w:rStyle w:val="Hyperlink"/>
                 <w:noProof/>
+                <w:sz w:val="24"/>
+                <w:szCs w:val="24"/>
                 <w:lang w:val="pt-BR"/>
               </w:rPr>
               <w:t>Introdução</w:t>
@@ -665,6 +685,8 @@
               <w:rPr>
                 <w:noProof/>
                 <w:webHidden/>
+                <w:sz w:val="24"/>
+                <w:szCs w:val="24"/>
               </w:rPr>
               <w:tab/>
             </w:r>
@@ -672,6 +694,8 @@
               <w:rPr>
                 <w:noProof/>
                 <w:webHidden/>
+                <w:sz w:val="24"/>
+                <w:szCs w:val="24"/>
               </w:rPr>
               <w:fldChar w:fldCharType="begin"/>
             </w:r>
@@ -679,6 +703,8 @@
               <w:rPr>
                 <w:noProof/>
                 <w:webHidden/>
+                <w:sz w:val="24"/>
+                <w:szCs w:val="24"/>
               </w:rPr>
               <w:instrText xml:space="preserve"> PAGEREF _Toc17055966 \h </w:instrText>
             </w:r>
@@ -686,12 +712,16 @@
               <w:rPr>
                 <w:noProof/>
                 <w:webHidden/>
+                <w:sz w:val="24"/>
+                <w:szCs w:val="24"/>
               </w:rPr>
             </w:r>
             <w:r>
               <w:rPr>
                 <w:noProof/>
                 <w:webHidden/>
+                <w:sz w:val="24"/>
+                <w:szCs w:val="24"/>
               </w:rPr>
               <w:fldChar w:fldCharType="separate"/>
             </w:r>
@@ -699,6 +729,8 @@
               <w:rPr>
                 <w:noProof/>
                 <w:webHidden/>
+                <w:sz w:val="24"/>
+                <w:szCs w:val="24"/>
               </w:rPr>
               <w:t>4</w:t>
             </w:r>
@@ -706,6 +738,8 @@
               <w:rPr>
                 <w:noProof/>
                 <w:webHidden/>
+                <w:sz w:val="24"/>
+                <w:szCs w:val="24"/>
               </w:rPr>
               <w:fldChar w:fldCharType="end"/>
             </w:r>
@@ -721,6 +755,8 @@
             <w:rPr>
               <w:rFonts w:cstheme="minorBidi"/>
               <w:noProof/>
+              <w:sz w:val="24"/>
+              <w:szCs w:val="24"/>
             </w:rPr>
           </w:pPr>
           <w:hyperlink w:anchor="_Toc17055967" w:history="1">
@@ -728,6 +764,8 @@
               <w:rPr>
                 <w:rStyle w:val="Hyperlink"/>
                 <w:noProof/>
+                <w:sz w:val="24"/>
+                <w:szCs w:val="24"/>
                 <w:lang w:val="pt-BR"/>
               </w:rPr>
               <w:t>1.1.</w:t>
@@ -736,6 +774,8 @@
               <w:rPr>
                 <w:rFonts w:cstheme="minorBidi"/>
                 <w:noProof/>
+                <w:sz w:val="24"/>
+                <w:szCs w:val="24"/>
               </w:rPr>
               <w:tab/>
             </w:r>
@@ -743,6 +783,8 @@
               <w:rPr>
                 <w:rStyle w:val="Hyperlink"/>
                 <w:noProof/>
+                <w:sz w:val="24"/>
+                <w:szCs w:val="24"/>
                 <w:lang w:val="pt-BR"/>
               </w:rPr>
               <w:t>Definição do problema de pesquisa</w:t>
@@ -751,6 +793,8 @@
               <w:rPr>
                 <w:noProof/>
                 <w:webHidden/>
+                <w:sz w:val="24"/>
+                <w:szCs w:val="24"/>
               </w:rPr>
               <w:tab/>
             </w:r>
@@ -758,6 +802,8 @@
               <w:rPr>
                 <w:noProof/>
                 <w:webHidden/>
+                <w:sz w:val="24"/>
+                <w:szCs w:val="24"/>
               </w:rPr>
               <w:fldChar w:fldCharType="begin"/>
             </w:r>
@@ -765,6 +811,8 @@
               <w:rPr>
                 <w:noProof/>
                 <w:webHidden/>
+                <w:sz w:val="24"/>
+                <w:szCs w:val="24"/>
               </w:rPr>
               <w:instrText xml:space="preserve"> PAGEREF _Toc17055967 \h </w:instrText>
             </w:r>
@@ -772,12 +820,16 @@
               <w:rPr>
                 <w:noProof/>
                 <w:webHidden/>
+                <w:sz w:val="24"/>
+                <w:szCs w:val="24"/>
               </w:rPr>
             </w:r>
             <w:r>
               <w:rPr>
                 <w:noProof/>
                 <w:webHidden/>
+                <w:sz w:val="24"/>
+                <w:szCs w:val="24"/>
               </w:rPr>
               <w:fldChar w:fldCharType="separate"/>
             </w:r>
@@ -785,6 +837,8 @@
               <w:rPr>
                 <w:noProof/>
                 <w:webHidden/>
+                <w:sz w:val="24"/>
+                <w:szCs w:val="24"/>
               </w:rPr>
               <w:t>5</w:t>
             </w:r>
@@ -792,6 +846,8 @@
               <w:rPr>
                 <w:noProof/>
                 <w:webHidden/>
+                <w:sz w:val="24"/>
+                <w:szCs w:val="24"/>
               </w:rPr>
               <w:fldChar w:fldCharType="end"/>
             </w:r>
@@ -807,6 +863,8 @@
             <w:rPr>
               <w:rFonts w:cstheme="minorBidi"/>
               <w:noProof/>
+              <w:sz w:val="24"/>
+              <w:szCs w:val="24"/>
             </w:rPr>
           </w:pPr>
           <w:hyperlink w:anchor="_Toc17055968" w:history="1">
@@ -814,6 +872,8 @@
               <w:rPr>
                 <w:rStyle w:val="Hyperlink"/>
                 <w:noProof/>
+                <w:sz w:val="24"/>
+                <w:szCs w:val="24"/>
                 <w:lang w:val="pt-BR"/>
               </w:rPr>
               <w:t>1.2.</w:t>
@@ -822,6 +882,8 @@
               <w:rPr>
                 <w:rFonts w:cstheme="minorBidi"/>
                 <w:noProof/>
+                <w:sz w:val="24"/>
+                <w:szCs w:val="24"/>
               </w:rPr>
               <w:tab/>
             </w:r>
@@ -829,6 +891,8 @@
               <w:rPr>
                 <w:rStyle w:val="Hyperlink"/>
                 <w:noProof/>
+                <w:sz w:val="24"/>
+                <w:szCs w:val="24"/>
                 <w:lang w:val="pt-BR"/>
               </w:rPr>
               <w:t>Relevância</w:t>
@@ -837,6 +901,8 @@
               <w:rPr>
                 <w:noProof/>
                 <w:webHidden/>
+                <w:sz w:val="24"/>
+                <w:szCs w:val="24"/>
               </w:rPr>
               <w:tab/>
             </w:r>
@@ -844,6 +910,8 @@
               <w:rPr>
                 <w:noProof/>
                 <w:webHidden/>
+                <w:sz w:val="24"/>
+                <w:szCs w:val="24"/>
               </w:rPr>
               <w:fldChar w:fldCharType="begin"/>
             </w:r>
@@ -851,6 +919,8 @@
               <w:rPr>
                 <w:noProof/>
                 <w:webHidden/>
+                <w:sz w:val="24"/>
+                <w:szCs w:val="24"/>
               </w:rPr>
               <w:instrText xml:space="preserve"> PAGEREF _Toc17055968 \h </w:instrText>
             </w:r>
@@ -858,12 +928,16 @@
               <w:rPr>
                 <w:noProof/>
                 <w:webHidden/>
+                <w:sz w:val="24"/>
+                <w:szCs w:val="24"/>
               </w:rPr>
             </w:r>
             <w:r>
               <w:rPr>
                 <w:noProof/>
                 <w:webHidden/>
+                <w:sz w:val="24"/>
+                <w:szCs w:val="24"/>
               </w:rPr>
               <w:fldChar w:fldCharType="separate"/>
             </w:r>
@@ -871,6 +945,8 @@
               <w:rPr>
                 <w:noProof/>
                 <w:webHidden/>
+                <w:sz w:val="24"/>
+                <w:szCs w:val="24"/>
               </w:rPr>
               <w:t>5</w:t>
             </w:r>
@@ -878,6 +954,8 @@
               <w:rPr>
                 <w:noProof/>
                 <w:webHidden/>
+                <w:sz w:val="24"/>
+                <w:szCs w:val="24"/>
               </w:rPr>
               <w:fldChar w:fldCharType="end"/>
             </w:r>
@@ -893,6 +971,8 @@
             <w:rPr>
               <w:rFonts w:cstheme="minorBidi"/>
               <w:noProof/>
+              <w:sz w:val="24"/>
+              <w:szCs w:val="24"/>
             </w:rPr>
           </w:pPr>
           <w:hyperlink w:anchor="_Toc17055969" w:history="1">
@@ -900,6 +980,8 @@
               <w:rPr>
                 <w:rStyle w:val="Hyperlink"/>
                 <w:noProof/>
+                <w:sz w:val="24"/>
+                <w:szCs w:val="24"/>
                 <w:lang w:val="pt-BR"/>
               </w:rPr>
               <w:t>1.3.</w:t>
@@ -908,6 +990,8 @@
               <w:rPr>
                 <w:rFonts w:cstheme="minorBidi"/>
                 <w:noProof/>
+                <w:sz w:val="24"/>
+                <w:szCs w:val="24"/>
               </w:rPr>
               <w:tab/>
             </w:r>
@@ -915,6 +999,8 @@
               <w:rPr>
                 <w:rStyle w:val="Hyperlink"/>
                 <w:noProof/>
+                <w:sz w:val="24"/>
+                <w:szCs w:val="24"/>
                 <w:lang w:val="pt-BR"/>
               </w:rPr>
               <w:t>Objetivos</w:t>
@@ -923,6 +1009,8 @@
               <w:rPr>
                 <w:noProof/>
                 <w:webHidden/>
+                <w:sz w:val="24"/>
+                <w:szCs w:val="24"/>
               </w:rPr>
               <w:tab/>
             </w:r>
@@ -930,6 +1018,8 @@
               <w:rPr>
                 <w:noProof/>
                 <w:webHidden/>
+                <w:sz w:val="24"/>
+                <w:szCs w:val="24"/>
               </w:rPr>
               <w:fldChar w:fldCharType="begin"/>
             </w:r>
@@ -937,6 +1027,8 @@
               <w:rPr>
                 <w:noProof/>
                 <w:webHidden/>
+                <w:sz w:val="24"/>
+                <w:szCs w:val="24"/>
               </w:rPr>
               <w:instrText xml:space="preserve"> PAGEREF _Toc17055969 \h </w:instrText>
             </w:r>
@@ -944,12 +1036,16 @@
               <w:rPr>
                 <w:noProof/>
                 <w:webHidden/>
+                <w:sz w:val="24"/>
+                <w:szCs w:val="24"/>
               </w:rPr>
             </w:r>
             <w:r>
               <w:rPr>
                 <w:noProof/>
                 <w:webHidden/>
+                <w:sz w:val="24"/>
+                <w:szCs w:val="24"/>
               </w:rPr>
               <w:fldChar w:fldCharType="separate"/>
             </w:r>
@@ -957,6 +1053,8 @@
               <w:rPr>
                 <w:noProof/>
                 <w:webHidden/>
+                <w:sz w:val="24"/>
+                <w:szCs w:val="24"/>
               </w:rPr>
               <w:t>5</w:t>
             </w:r>
@@ -964,6 +1062,8 @@
               <w:rPr>
                 <w:noProof/>
                 <w:webHidden/>
+                <w:sz w:val="24"/>
+                <w:szCs w:val="24"/>
               </w:rPr>
               <w:fldChar w:fldCharType="end"/>
             </w:r>
@@ -975,6 +1075,8 @@
             <w:rPr>
               <w:rFonts w:cstheme="minorBidi"/>
               <w:noProof/>
+              <w:sz w:val="24"/>
+              <w:szCs w:val="24"/>
             </w:rPr>
           </w:pPr>
           <w:hyperlink w:anchor="_Toc17055970" w:history="1">
@@ -982,6 +1084,8 @@
               <w:rPr>
                 <w:rStyle w:val="Hyperlink"/>
                 <w:noProof/>
+                <w:sz w:val="24"/>
+                <w:szCs w:val="24"/>
                 <w:lang w:val="pt-BR"/>
               </w:rPr>
               <w:t>2.</w:t>
@@ -990,6 +1094,8 @@
               <w:rPr>
                 <w:rFonts w:cstheme="minorBidi"/>
                 <w:noProof/>
+                <w:sz w:val="24"/>
+                <w:szCs w:val="24"/>
               </w:rPr>
               <w:tab/>
             </w:r>
@@ -997,6 +1103,8 @@
               <w:rPr>
                 <w:rStyle w:val="Hyperlink"/>
                 <w:noProof/>
+                <w:sz w:val="24"/>
+                <w:szCs w:val="24"/>
                 <w:lang w:val="pt-BR"/>
               </w:rPr>
               <w:t>Metodologia</w:t>
@@ -1005,6 +1113,8 @@
               <w:rPr>
                 <w:noProof/>
                 <w:webHidden/>
+                <w:sz w:val="24"/>
+                <w:szCs w:val="24"/>
               </w:rPr>
               <w:tab/>
             </w:r>
@@ -1012,6 +1122,8 @@
               <w:rPr>
                 <w:noProof/>
                 <w:webHidden/>
+                <w:sz w:val="24"/>
+                <w:szCs w:val="24"/>
               </w:rPr>
               <w:fldChar w:fldCharType="begin"/>
             </w:r>
@@ -1019,6 +1131,8 @@
               <w:rPr>
                 <w:noProof/>
                 <w:webHidden/>
+                <w:sz w:val="24"/>
+                <w:szCs w:val="24"/>
               </w:rPr>
               <w:instrText xml:space="preserve"> PAGEREF _Toc17055970 \h </w:instrText>
             </w:r>
@@ -1026,12 +1140,16 @@
               <w:rPr>
                 <w:noProof/>
                 <w:webHidden/>
+                <w:sz w:val="24"/>
+                <w:szCs w:val="24"/>
               </w:rPr>
             </w:r>
             <w:r>
               <w:rPr>
                 <w:noProof/>
                 <w:webHidden/>
+                <w:sz w:val="24"/>
+                <w:szCs w:val="24"/>
               </w:rPr>
               <w:fldChar w:fldCharType="separate"/>
             </w:r>
@@ -1039,6 +1157,8 @@
               <w:rPr>
                 <w:noProof/>
                 <w:webHidden/>
+                <w:sz w:val="24"/>
+                <w:szCs w:val="24"/>
               </w:rPr>
               <w:t>5</w:t>
             </w:r>
@@ -1046,6 +1166,8 @@
               <w:rPr>
                 <w:noProof/>
                 <w:webHidden/>
+                <w:sz w:val="24"/>
+                <w:szCs w:val="24"/>
               </w:rPr>
               <w:fldChar w:fldCharType="end"/>
             </w:r>
@@ -1061,6 +1183,8 @@
             <w:rPr>
               <w:rFonts w:cstheme="minorBidi"/>
               <w:noProof/>
+              <w:sz w:val="24"/>
+              <w:szCs w:val="24"/>
             </w:rPr>
           </w:pPr>
           <w:hyperlink w:anchor="_Toc17055971" w:history="1">
@@ -1068,6 +1192,8 @@
               <w:rPr>
                 <w:rStyle w:val="Hyperlink"/>
                 <w:noProof/>
+                <w:sz w:val="24"/>
+                <w:szCs w:val="24"/>
                 <w:lang w:val="pt-BR"/>
               </w:rPr>
               <w:t>2.1.</w:t>
@@ -1076,6 +1202,8 @@
               <w:rPr>
                 <w:rFonts w:cstheme="minorBidi"/>
                 <w:noProof/>
+                <w:sz w:val="24"/>
+                <w:szCs w:val="24"/>
               </w:rPr>
               <w:tab/>
             </w:r>
@@ -1083,6 +1211,8 @@
               <w:rPr>
                 <w:rStyle w:val="Hyperlink"/>
                 <w:noProof/>
+                <w:sz w:val="24"/>
+                <w:szCs w:val="24"/>
                 <w:lang w:val="pt-BR"/>
               </w:rPr>
               <w:t>Infraestrutura</w:t>
@@ -1091,6 +1221,8 @@
               <w:rPr>
                 <w:noProof/>
                 <w:webHidden/>
+                <w:sz w:val="24"/>
+                <w:szCs w:val="24"/>
               </w:rPr>
               <w:tab/>
             </w:r>
@@ -1098,6 +1230,8 @@
               <w:rPr>
                 <w:noProof/>
                 <w:webHidden/>
+                <w:sz w:val="24"/>
+                <w:szCs w:val="24"/>
               </w:rPr>
               <w:fldChar w:fldCharType="begin"/>
             </w:r>
@@ -1105,6 +1239,8 @@
               <w:rPr>
                 <w:noProof/>
                 <w:webHidden/>
+                <w:sz w:val="24"/>
+                <w:szCs w:val="24"/>
               </w:rPr>
               <w:instrText xml:space="preserve"> PAGEREF _Toc17055971 \h </w:instrText>
             </w:r>
@@ -1112,12 +1248,16 @@
               <w:rPr>
                 <w:noProof/>
                 <w:webHidden/>
+                <w:sz w:val="24"/>
+                <w:szCs w:val="24"/>
               </w:rPr>
             </w:r>
             <w:r>
               <w:rPr>
                 <w:noProof/>
                 <w:webHidden/>
+                <w:sz w:val="24"/>
+                <w:szCs w:val="24"/>
               </w:rPr>
               <w:fldChar w:fldCharType="separate"/>
             </w:r>
@@ -1125,6 +1265,8 @@
               <w:rPr>
                 <w:noProof/>
                 <w:webHidden/>
+                <w:sz w:val="24"/>
+                <w:szCs w:val="24"/>
               </w:rPr>
               <w:t>5</w:t>
             </w:r>
@@ -1132,6 +1274,8 @@
               <w:rPr>
                 <w:noProof/>
                 <w:webHidden/>
+                <w:sz w:val="24"/>
+                <w:szCs w:val="24"/>
               </w:rPr>
               <w:fldChar w:fldCharType="end"/>
             </w:r>
@@ -1147,6 +1291,8 @@
             <w:rPr>
               <w:rFonts w:cstheme="minorBidi"/>
               <w:noProof/>
+              <w:sz w:val="24"/>
+              <w:szCs w:val="24"/>
             </w:rPr>
           </w:pPr>
           <w:hyperlink w:anchor="_Toc17055972" w:history="1">
@@ -1154,6 +1300,8 @@
               <w:rPr>
                 <w:rStyle w:val="Hyperlink"/>
                 <w:noProof/>
+                <w:sz w:val="24"/>
+                <w:szCs w:val="24"/>
                 <w:lang w:val="pt-BR"/>
               </w:rPr>
               <w:t>2.2.</w:t>
@@ -1162,6 +1310,8 @@
               <w:rPr>
                 <w:rFonts w:cstheme="minorBidi"/>
                 <w:noProof/>
+                <w:sz w:val="24"/>
+                <w:szCs w:val="24"/>
               </w:rPr>
               <w:tab/>
             </w:r>
@@ -1169,6 +1319,8 @@
               <w:rPr>
                 <w:rStyle w:val="Hyperlink"/>
                 <w:noProof/>
+                <w:sz w:val="24"/>
+                <w:szCs w:val="24"/>
                 <w:lang w:val="pt-BR"/>
               </w:rPr>
               <w:t>Resultados Esperados</w:t>
@@ -1177,6 +1329,8 @@
               <w:rPr>
                 <w:noProof/>
                 <w:webHidden/>
+                <w:sz w:val="24"/>
+                <w:szCs w:val="24"/>
               </w:rPr>
               <w:tab/>
             </w:r>
@@ -1184,6 +1338,8 @@
               <w:rPr>
                 <w:noProof/>
                 <w:webHidden/>
+                <w:sz w:val="24"/>
+                <w:szCs w:val="24"/>
               </w:rPr>
               <w:fldChar w:fldCharType="begin"/>
             </w:r>
@@ -1191,6 +1347,8 @@
               <w:rPr>
                 <w:noProof/>
                 <w:webHidden/>
+                <w:sz w:val="24"/>
+                <w:szCs w:val="24"/>
               </w:rPr>
               <w:instrText xml:space="preserve"> PAGEREF _Toc17055972 \h </w:instrText>
             </w:r>
@@ -1198,12 +1356,16 @@
               <w:rPr>
                 <w:noProof/>
                 <w:webHidden/>
+                <w:sz w:val="24"/>
+                <w:szCs w:val="24"/>
               </w:rPr>
             </w:r>
             <w:r>
               <w:rPr>
                 <w:noProof/>
                 <w:webHidden/>
+                <w:sz w:val="24"/>
+                <w:szCs w:val="24"/>
               </w:rPr>
               <w:fldChar w:fldCharType="separate"/>
             </w:r>
@@ -1211,6 +1373,8 @@
               <w:rPr>
                 <w:noProof/>
                 <w:webHidden/>
+                <w:sz w:val="24"/>
+                <w:szCs w:val="24"/>
               </w:rPr>
               <w:t>6</w:t>
             </w:r>
@@ -1218,6 +1382,8 @@
               <w:rPr>
                 <w:noProof/>
                 <w:webHidden/>
+                <w:sz w:val="24"/>
+                <w:szCs w:val="24"/>
               </w:rPr>
               <w:fldChar w:fldCharType="end"/>
             </w:r>
@@ -1229,6 +1395,8 @@
             <w:rPr>
               <w:rFonts w:cstheme="minorBidi"/>
               <w:noProof/>
+              <w:sz w:val="24"/>
+              <w:szCs w:val="24"/>
             </w:rPr>
           </w:pPr>
           <w:hyperlink w:anchor="_Toc17055973" w:history="1">
@@ -1236,6 +1404,8 @@
               <w:rPr>
                 <w:rStyle w:val="Hyperlink"/>
                 <w:noProof/>
+                <w:sz w:val="24"/>
+                <w:szCs w:val="24"/>
                 <w:lang w:val="pt-BR"/>
               </w:rPr>
               <w:t>3.</w:t>
@@ -1244,6 +1414,8 @@
               <w:rPr>
                 <w:rFonts w:cstheme="minorBidi"/>
                 <w:noProof/>
+                <w:sz w:val="24"/>
+                <w:szCs w:val="24"/>
               </w:rPr>
               <w:tab/>
             </w:r>
@@ -1251,6 +1423,8 @@
               <w:rPr>
                 <w:rStyle w:val="Hyperlink"/>
                 <w:noProof/>
+                <w:sz w:val="24"/>
+                <w:szCs w:val="24"/>
                 <w:lang w:val="pt-BR"/>
               </w:rPr>
               <w:t>Cronograma</w:t>
@@ -1259,6 +1433,8 @@
               <w:rPr>
                 <w:noProof/>
                 <w:webHidden/>
+                <w:sz w:val="24"/>
+                <w:szCs w:val="24"/>
               </w:rPr>
               <w:tab/>
             </w:r>
@@ -1266,6 +1442,8 @@
               <w:rPr>
                 <w:noProof/>
                 <w:webHidden/>
+                <w:sz w:val="24"/>
+                <w:szCs w:val="24"/>
               </w:rPr>
               <w:fldChar w:fldCharType="begin"/>
             </w:r>
@@ -1273,6 +1451,8 @@
               <w:rPr>
                 <w:noProof/>
                 <w:webHidden/>
+                <w:sz w:val="24"/>
+                <w:szCs w:val="24"/>
               </w:rPr>
               <w:instrText xml:space="preserve"> PAGEREF _Toc17055973 \h </w:instrText>
             </w:r>
@@ -1280,12 +1460,16 @@
               <w:rPr>
                 <w:noProof/>
                 <w:webHidden/>
+                <w:sz w:val="24"/>
+                <w:szCs w:val="24"/>
               </w:rPr>
             </w:r>
             <w:r>
               <w:rPr>
                 <w:noProof/>
                 <w:webHidden/>
+                <w:sz w:val="24"/>
+                <w:szCs w:val="24"/>
               </w:rPr>
               <w:fldChar w:fldCharType="separate"/>
             </w:r>
@@ -1293,6 +1477,8 @@
               <w:rPr>
                 <w:noProof/>
                 <w:webHidden/>
+                <w:sz w:val="24"/>
+                <w:szCs w:val="24"/>
               </w:rPr>
               <w:t>6</w:t>
             </w:r>
@@ -1300,6 +1486,8 @@
               <w:rPr>
                 <w:noProof/>
                 <w:webHidden/>
+                <w:sz w:val="24"/>
+                <w:szCs w:val="24"/>
               </w:rPr>
               <w:fldChar w:fldCharType="end"/>
             </w:r>
@@ -1311,6 +1499,8 @@
             <w:rPr>
               <w:rFonts w:cstheme="minorBidi"/>
               <w:noProof/>
+              <w:sz w:val="24"/>
+              <w:szCs w:val="24"/>
             </w:rPr>
           </w:pPr>
           <w:hyperlink w:anchor="_Toc17055974" w:history="1">
@@ -1318,6 +1508,8 @@
               <w:rPr>
                 <w:rStyle w:val="Hyperlink"/>
                 <w:noProof/>
+                <w:sz w:val="24"/>
+                <w:szCs w:val="24"/>
                 <w:lang w:val="pt-BR"/>
               </w:rPr>
               <w:t>4.</w:t>
@@ -1326,6 +1518,8 @@
               <w:rPr>
                 <w:rFonts w:cstheme="minorBidi"/>
                 <w:noProof/>
+                <w:sz w:val="24"/>
+                <w:szCs w:val="24"/>
               </w:rPr>
               <w:tab/>
             </w:r>
@@ -1333,6 +1527,8 @@
               <w:rPr>
                 <w:rStyle w:val="Hyperlink"/>
                 <w:noProof/>
+                <w:sz w:val="24"/>
+                <w:szCs w:val="24"/>
                 <w:lang w:val="pt-BR"/>
               </w:rPr>
               <w:t>Referências</w:t>
@@ -1341,6 +1537,8 @@
               <w:rPr>
                 <w:noProof/>
                 <w:webHidden/>
+                <w:sz w:val="24"/>
+                <w:szCs w:val="24"/>
               </w:rPr>
               <w:tab/>
             </w:r>
@@ -1348,6 +1546,8 @@
               <w:rPr>
                 <w:noProof/>
                 <w:webHidden/>
+                <w:sz w:val="24"/>
+                <w:szCs w:val="24"/>
               </w:rPr>
               <w:fldChar w:fldCharType="begin"/>
             </w:r>
@@ -1355,6 +1555,8 @@
               <w:rPr>
                 <w:noProof/>
                 <w:webHidden/>
+                <w:sz w:val="24"/>
+                <w:szCs w:val="24"/>
               </w:rPr>
               <w:instrText xml:space="preserve"> PAGEREF _Toc17055974 \h </w:instrText>
             </w:r>
@@ -1362,12 +1564,16 @@
               <w:rPr>
                 <w:noProof/>
                 <w:webHidden/>
+                <w:sz w:val="24"/>
+                <w:szCs w:val="24"/>
               </w:rPr>
             </w:r>
             <w:r>
               <w:rPr>
                 <w:noProof/>
                 <w:webHidden/>
+                <w:sz w:val="24"/>
+                <w:szCs w:val="24"/>
               </w:rPr>
               <w:fldChar w:fldCharType="separate"/>
             </w:r>
@@ -1375,6 +1581,8 @@
               <w:rPr>
                 <w:noProof/>
                 <w:webHidden/>
+                <w:sz w:val="24"/>
+                <w:szCs w:val="24"/>
               </w:rPr>
               <w:t>7</w:t>
             </w:r>
@@ -1382,6 +1590,8 @@
               <w:rPr>
                 <w:noProof/>
                 <w:webHidden/>
+                <w:sz w:val="24"/>
+                <w:szCs w:val="24"/>
               </w:rPr>
               <w:fldChar w:fldCharType="end"/>
             </w:r>
@@ -1395,6 +1605,8 @@
             <w:rPr>
               <w:b/>
               <w:bCs/>
+              <w:sz w:val="24"/>
+              <w:szCs w:val="24"/>
               <w:lang w:val="pt-BR"/>
             </w:rPr>
             <w:fldChar w:fldCharType="end"/>
@@ -1686,55 +1898,86 @@
         </w:rPr>
         <w:t xml:space="preserve">Dessa forma, a dificuldade em compreender informações apresentadas através do meio escrito se torna um grande obstáculo, surgindo assim a necessidade de um intérprete de Libras não somente para viabilizar a comunicação com o deficiente auditivo como também para traduzir conteúdo escrito. No entanto, ter a disposição um intérprete não é algo simples e barato. Em estudos como os de </w:t>
       </w:r>
-      <w:r>
-        <w:rPr>
-          <w:sz w:val="24"/>
-          <w:szCs w:val="24"/>
-          <w:highlight w:val="cyan"/>
-          <w:lang w:val="pt-BR"/>
-        </w:rPr>
-        <w:t xml:space="preserve">Marinho (2007), Sousa e Silveira (2011) e </w:t>
-      </w:r>
-      <w:proofErr w:type="spellStart"/>
-      <w:r>
-        <w:rPr>
-          <w:sz w:val="24"/>
-          <w:szCs w:val="24"/>
-          <w:highlight w:val="cyan"/>
-          <w:lang w:val="pt-BR"/>
-        </w:rPr>
-        <w:t>Stadler</w:t>
-      </w:r>
-      <w:proofErr w:type="spellEnd"/>
-      <w:r>
-        <w:rPr>
-          <w:sz w:val="24"/>
-          <w:szCs w:val="24"/>
-          <w:highlight w:val="cyan"/>
+      <w:hyperlink w:anchor="_4._Referências" w:history="1">
+        <w:r>
+          <w:rPr>
+            <w:rStyle w:val="Hyperlink"/>
+            <w:sz w:val="24"/>
+            <w:szCs w:val="24"/>
+            <w:lang w:val="pt-BR"/>
+          </w:rPr>
+          <w:t>Marinho (2007)</w:t>
+        </w:r>
+      </w:hyperlink>
+      <w:r>
+        <w:rPr>
+          <w:sz w:val="24"/>
+          <w:szCs w:val="24"/>
           <w:lang w:val="pt-BR"/>
         </w:rPr>
         <w:t xml:space="preserve">, </w:t>
       </w:r>
-      <w:proofErr w:type="spellStart"/>
-      <w:r>
-        <w:rPr>
-          <w:sz w:val="24"/>
-          <w:szCs w:val="24"/>
-          <w:highlight w:val="cyan"/>
-          <w:lang w:val="pt-BR"/>
-        </w:rPr>
-        <w:t>Filietaz</w:t>
-      </w:r>
-      <w:proofErr w:type="spellEnd"/>
-      <w:r>
-        <w:rPr>
-          <w:sz w:val="24"/>
-          <w:szCs w:val="24"/>
-          <w:highlight w:val="cyan"/>
-          <w:lang w:val="pt-BR"/>
-        </w:rPr>
-        <w:t xml:space="preserve"> e Hussein (2013)</w:t>
-      </w:r>
+      <w:hyperlink w:anchor="_4._Referências" w:history="1">
+        <w:r>
+          <w:rPr>
+            <w:rStyle w:val="Hyperlink"/>
+            <w:sz w:val="24"/>
+            <w:szCs w:val="24"/>
+            <w:lang w:val="pt-BR"/>
+          </w:rPr>
+          <w:t>Sousa e Silveira (2011)</w:t>
+        </w:r>
+      </w:hyperlink>
+      <w:r>
+        <w:rPr>
+          <w:sz w:val="24"/>
+          <w:szCs w:val="24"/>
+          <w:lang w:val="pt-BR"/>
+        </w:rPr>
+        <w:t xml:space="preserve"> e </w:t>
+      </w:r>
+      <w:hyperlink w:anchor="_4._Referências" w:history="1">
+        <w:proofErr w:type="spellStart"/>
+        <w:r>
+          <w:rPr>
+            <w:rStyle w:val="Hyperlink"/>
+            <w:sz w:val="24"/>
+            <w:szCs w:val="24"/>
+            <w:lang w:val="pt-BR"/>
+          </w:rPr>
+          <w:t>Stadler</w:t>
+        </w:r>
+        <w:proofErr w:type="spellEnd"/>
+        <w:r>
+          <w:rPr>
+            <w:rStyle w:val="Hyperlink"/>
+            <w:sz w:val="24"/>
+            <w:szCs w:val="24"/>
+            <w:lang w:val="pt-BR"/>
+          </w:rPr>
+          <w:t xml:space="preserve">, </w:t>
+        </w:r>
+        <w:proofErr w:type="spellStart"/>
+        <w:r>
+          <w:rPr>
+            <w:rStyle w:val="Hyperlink"/>
+            <w:sz w:val="24"/>
+            <w:szCs w:val="24"/>
+            <w:lang w:val="pt-BR"/>
+          </w:rPr>
+          <w:t>Filietaz</w:t>
+        </w:r>
+        <w:proofErr w:type="spellEnd"/>
+        <w:r>
+          <w:rPr>
+            <w:rStyle w:val="Hyperlink"/>
+            <w:sz w:val="24"/>
+            <w:szCs w:val="24"/>
+            <w:lang w:val="pt-BR"/>
+          </w:rPr>
+          <w:t xml:space="preserve"> e Hussein (2013)</w:t>
+        </w:r>
+      </w:hyperlink>
       <w:r>
         <w:rPr>
           <w:sz w:val="24"/>
@@ -1761,51 +2004,77 @@
           <w:szCs w:val="24"/>
           <w:lang w:val="pt-BR"/>
         </w:rPr>
-        <w:t>Embora existam leis que determinam o cumprimento de determinadas diretrizes de acessibilidade, na prática é difícil encontrar intérpretes de Libras para atuarem, por exemplo, em escolas, entidades e órgãos públicos ou em empresas. A situação então piora quando nos referimos a sistemas computacionais, pois não é possível ter a disposição um intérprete em tempo integral para auxiliar as pe</w:t>
-      </w:r>
-      <w:r>
-        <w:rPr>
-          <w:sz w:val="24"/>
-          <w:szCs w:val="24"/>
-          <w:lang w:val="pt-BR"/>
-        </w:rPr>
-        <w:t xml:space="preserve">ssoas, por exemplo, em tarefas </w:t>
-      </w:r>
-      <w:r>
-        <w:rPr>
-          <w:sz w:val="24"/>
-          <w:szCs w:val="24"/>
-          <w:lang w:val="pt-BR"/>
-        </w:rPr>
-        <w:t>realizadas em suas residências, como o simples acesso e interpretação de conteúdos disponíveis na Internet. As pessoas com deficiência auditiva enfrentam dessa maneira muitas dificuldades em completar seus estudos, e até mesmo, conseguir emprego.</w:t>
-      </w:r>
-      <w:r>
-        <w:rPr>
-          <w:sz w:val="24"/>
-          <w:szCs w:val="24"/>
-          <w:lang w:val="pt-BR"/>
-        </w:rPr>
-        <w:t xml:space="preserve"> (</w:t>
-      </w:r>
-      <w:r>
-        <w:rPr>
-          <w:sz w:val="24"/>
-          <w:szCs w:val="24"/>
-          <w:highlight w:val="cyan"/>
-          <w:lang w:val="pt-BR"/>
-        </w:rPr>
-        <w:t>CARNEIRO, 2018</w:t>
-      </w:r>
-      <w:r>
-        <w:rPr>
-          <w:sz w:val="24"/>
-          <w:szCs w:val="24"/>
-          <w:lang w:val="pt-BR"/>
-        </w:rPr>
-        <w:t>)</w:t>
+        <w:t>Embora existam leis que determinam o cumprimento de determinadas</w:t>
       </w:r>
       <w:bookmarkStart w:id="1" w:name="_GoBack"/>
       <w:bookmarkEnd w:id="1"/>
+      <w:r>
+        <w:rPr>
+          <w:sz w:val="24"/>
+          <w:szCs w:val="24"/>
+          <w:lang w:val="pt-BR"/>
+        </w:rPr>
+        <w:t xml:space="preserve"> diretrizes de acessibilidade, na prática é difícil encontrar intérpretes de Libras para atuarem, por exemplo, em escolas, entidades e órgãos públicos ou em empresas. A situação então piora quando nos referimos a sistemas computacionais, pois não é possível ter a disposição um intérprete em tempo integral para auxiliar as pe</w:t>
+      </w:r>
+      <w:r>
+        <w:rPr>
+          <w:sz w:val="24"/>
+          <w:szCs w:val="24"/>
+          <w:lang w:val="pt-BR"/>
+        </w:rPr>
+        <w:t xml:space="preserve">ssoas, por exemplo, em tarefas </w:t>
+      </w:r>
+      <w:r>
+        <w:rPr>
+          <w:sz w:val="24"/>
+          <w:szCs w:val="24"/>
+          <w:lang w:val="pt-BR"/>
+        </w:rPr>
+        <w:t>realizadas em suas residências, como o simples acesso e interpretação de conteúdos disponíveis na Internet. As pessoas com deficiência auditiva enfrentam dessa maneira muitas dificuldades em completar seus estudos,</w:t>
+      </w:r>
+      <w:r>
+        <w:rPr>
+          <w:sz w:val="24"/>
+          <w:szCs w:val="24"/>
+          <w:lang w:val="pt-BR"/>
+        </w:rPr>
+        <w:t xml:space="preserve"> e até mesmo, conseguir emprego</w:t>
+      </w:r>
+      <w:r>
+        <w:rPr>
+          <w:sz w:val="24"/>
+          <w:szCs w:val="24"/>
+          <w:lang w:val="pt-BR"/>
+        </w:rPr>
+        <w:t xml:space="preserve"> (</w:t>
+      </w:r>
+      <w:hyperlink w:anchor="_4._Referências" w:history="1">
+        <w:r>
+          <w:rPr>
+            <w:rStyle w:val="Hyperlink"/>
+            <w:sz w:val="24"/>
+            <w:szCs w:val="24"/>
+            <w:lang w:val="pt-BR"/>
+          </w:rPr>
+          <w:t>CARNEIRO, 2018</w:t>
+        </w:r>
+      </w:hyperlink>
+      <w:r>
+        <w:rPr>
+          <w:sz w:val="24"/>
+          <w:szCs w:val="24"/>
+          <w:lang w:val="pt-BR"/>
+        </w:rPr>
+        <w:t>)</w:t>
+      </w:r>
+      <w:r>
+        <w:rPr>
+          <w:sz w:val="24"/>
+          <w:szCs w:val="24"/>
+          <w:lang w:val="pt-BR"/>
+        </w:rPr>
+        <w:t>.</w:t>
+      </w:r>
     </w:p>
     <w:p>
       <w:pPr>
@@ -2297,6 +2566,8 @@
         <w:ind w:firstLine="720"/>
         <w:jc w:val="both"/>
         <w:rPr>
+          <w:sz w:val="24"/>
+          <w:szCs w:val="24"/>
           <w:lang w:val="pt-BR"/>
         </w:rPr>
       </w:pPr>
@@ -2360,15 +2631,7 @@
           <w:szCs w:val="24"/>
           <w:lang w:val="pt-BR"/>
         </w:rPr>
-        <w:t xml:space="preserve"> último censo </w:t>
-      </w:r>
-      <w:r>
-        <w:rPr>
-          <w:sz w:val="24"/>
-          <w:szCs w:val="24"/>
-          <w:lang w:val="pt-BR"/>
-        </w:rPr>
-        <w:t>(</w:t>
+        <w:t xml:space="preserve"> último censo (</w:t>
       </w:r>
       <w:hyperlink w:anchor="_4._Referências" w:history="1">
         <w:r>
@@ -2395,15 +2658,7 @@
           <w:szCs w:val="24"/>
           <w:lang w:val="pt-BR"/>
         </w:rPr>
-        <w:t>o B</w:t>
-      </w:r>
-      <w:r>
-        <w:rPr>
-          <w:sz w:val="24"/>
-          <w:szCs w:val="24"/>
-          <w:lang w:val="pt-BR"/>
-        </w:rPr>
-        <w:t xml:space="preserve">rasil possui 9,7 milhões de brasileiros com algum grau de deficiência auditiva, mais de cinco por cento da população. </w:t>
+        <w:t xml:space="preserve">o Brasil possui 9,7 milhões de brasileiros com algum grau de deficiência auditiva, mais de cinco por cento da população. </w:t>
       </w:r>
       <w:r>
         <w:rPr>
@@ -2457,6 +2712,8 @@
       </w:r>
       <w:r>
         <w:rPr>
+          <w:sz w:val="24"/>
+          <w:szCs w:val="24"/>
           <w:lang w:val="pt-BR"/>
         </w:rPr>
         <w:t xml:space="preserve"> </w:t>
@@ -2509,13 +2766,7 @@
           <w:szCs w:val="24"/>
           <w:lang w:val="pt-BR"/>
         </w:rPr>
-        <w:t xml:space="preserve"> barulho.</w:t>
-      </w:r>
-      <w:r>
-        <w:rPr>
-          <w:lang w:val="pt-BR"/>
-        </w:rPr>
-        <w:t xml:space="preserve"> </w:t>
+        <w:t xml:space="preserve"> barulho. </w:t>
       </w:r>
     </w:p>
     <w:p>
@@ -2535,55 +2786,7 @@
           <w:szCs w:val="24"/>
           <w:lang w:val="pt-BR"/>
         </w:rPr>
-        <w:t>Aprox</w:t>
-      </w:r>
-      <w:r>
-        <w:rPr>
-          <w:sz w:val="24"/>
-          <w:szCs w:val="24"/>
-          <w:lang w:val="pt-BR"/>
-        </w:rPr>
-        <w:t>imadamente 80% das pessoas com deficiência auditiva n</w:t>
-      </w:r>
-      <w:r>
-        <w:rPr>
-          <w:sz w:val="24"/>
-          <w:szCs w:val="24"/>
-          <w:lang w:val="pt-BR"/>
-        </w:rPr>
-        <w:t>o mundo</w:t>
-      </w:r>
-      <w:r>
-        <w:rPr>
-          <w:sz w:val="24"/>
-          <w:szCs w:val="24"/>
-          <w:lang w:val="pt-BR"/>
-        </w:rPr>
-        <w:t xml:space="preserve"> não têm acesso à educação. Nos países em desenvolvimento, ess</w:t>
-      </w:r>
-      <w:r>
-        <w:rPr>
-          <w:sz w:val="24"/>
-          <w:szCs w:val="24"/>
-          <w:lang w:val="pt-BR"/>
-        </w:rPr>
-        <w:t>a situação é ainda mais c</w:t>
-      </w:r>
-      <w:r>
-        <w:rPr>
-          <w:sz w:val="24"/>
-          <w:szCs w:val="24"/>
-          <w:lang w:val="pt-BR"/>
-        </w:rPr>
-        <w:t xml:space="preserve">rítica, principalmente para crianças </w:t>
-      </w:r>
-      <w:r>
-        <w:rPr>
-          <w:sz w:val="24"/>
-          <w:szCs w:val="24"/>
-          <w:lang w:val="pt-BR"/>
-        </w:rPr>
-        <w:t>e mulheres (</w:t>
+        <w:t>Aproximadamente 80% das pessoas com deficiência auditiva no mundo não têm acesso à educação. Nos países em desenvolvimento, essa situação é ainda mais crítica, principalmente para crianças e mulheres (</w:t>
       </w:r>
       <w:hyperlink w:anchor="_4._Referências" w:history="1">
         <w:r>
@@ -2929,23 +3132,31 @@
         <w:ind w:firstLine="720"/>
         <w:jc w:val="both"/>
         <w:rPr>
-          <w:lang w:val="pt-BR"/>
-        </w:rPr>
-      </w:pPr>
-      <w:r>
-        <w:rPr>
+          <w:sz w:val="24"/>
+          <w:szCs w:val="24"/>
+          <w:lang w:val="pt-BR"/>
+        </w:rPr>
+      </w:pPr>
+      <w:r>
+        <w:rPr>
+          <w:sz w:val="24"/>
+          <w:szCs w:val="24"/>
           <w:lang w:val="pt-BR"/>
         </w:rPr>
         <w:t>O objetivo geral deste trabalho é</w:t>
       </w:r>
       <w:r>
         <w:rPr>
+          <w:sz w:val="24"/>
+          <w:szCs w:val="24"/>
           <w:lang w:val="pt-BR"/>
         </w:rPr>
         <w:t xml:space="preserve"> o desenvolvimento</w:t>
       </w:r>
       <w:r>
         <w:rPr>
+          <w:sz w:val="24"/>
+          <w:szCs w:val="24"/>
           <w:lang w:val="pt-BR"/>
         </w:rPr>
         <w:t xml:space="preserve"> de um sistema de sinalização de termos em língua de sinais que, através da prévia parametrização de termos em libras através do sistema de escrita de sinais </w:t>
@@ -2953,6 +3164,8 @@
       <w:proofErr w:type="spellStart"/>
       <w:r>
         <w:rPr>
+          <w:sz w:val="24"/>
+          <w:szCs w:val="24"/>
           <w:lang w:val="pt-BR"/>
         </w:rPr>
         <w:t>Sign</w:t>
@@ -2960,6 +3173,8 @@
       <w:proofErr w:type="spellEnd"/>
       <w:r>
         <w:rPr>
+          <w:sz w:val="24"/>
+          <w:szCs w:val="24"/>
           <w:lang w:val="pt-BR"/>
         </w:rPr>
         <w:t xml:space="preserve"> </w:t>
@@ -2967,6 +3182,8 @@
       <w:proofErr w:type="spellStart"/>
       <w:r>
         <w:rPr>
+          <w:sz w:val="24"/>
+          <w:szCs w:val="24"/>
           <w:lang w:val="pt-BR"/>
         </w:rPr>
         <w:t>Writing</w:t>
@@ -2974,12 +3191,16 @@
       <w:proofErr w:type="spellEnd"/>
       <w:r>
         <w:rPr>
+          <w:sz w:val="24"/>
+          <w:szCs w:val="24"/>
           <w:lang w:val="pt-BR"/>
         </w:rPr>
         <w:t xml:space="preserve">, consiga realizar a animação corporal </w:t>
       </w:r>
       <w:r>
         <w:rPr>
+          <w:sz w:val="24"/>
+          <w:szCs w:val="24"/>
           <w:lang w:val="pt-BR"/>
         </w:rPr>
         <w:t xml:space="preserve">e facial de um </w:t>
@@ -2987,6 +3208,8 @@
       <w:proofErr w:type="spellStart"/>
       <w:r>
         <w:rPr>
+          <w:sz w:val="24"/>
+          <w:szCs w:val="24"/>
           <w:lang w:val="pt-BR"/>
         </w:rPr>
         <w:t>avatar</w:t>
@@ -2994,6 +3217,8 @@
       <w:proofErr w:type="spellEnd"/>
       <w:r>
         <w:rPr>
+          <w:sz w:val="24"/>
+          <w:szCs w:val="24"/>
           <w:lang w:val="pt-BR"/>
         </w:rPr>
         <w:t xml:space="preserve"> de forma clara, coerente e consistente. Esse sistema poderá então ser incorporado a outros projetos de acessibilidade em andamento no CEFET-MG e poderá ser disponibilizado para plataformas web e mobile.</w:t>
@@ -3005,23 +3230,31 @@
         <w:ind w:firstLine="720"/>
         <w:jc w:val="both"/>
         <w:rPr>
-          <w:lang w:val="pt-BR"/>
-        </w:rPr>
-      </w:pPr>
-      <w:r>
-        <w:rPr>
+          <w:sz w:val="24"/>
+          <w:szCs w:val="24"/>
+          <w:lang w:val="pt-BR"/>
+        </w:rPr>
+      </w:pPr>
+      <w:r>
+        <w:rPr>
+          <w:sz w:val="24"/>
+          <w:szCs w:val="24"/>
           <w:lang w:val="pt-BR"/>
         </w:rPr>
         <w:t>Para alcançar esse objetivo, surgem os seguinte</w:t>
       </w:r>
       <w:r>
         <w:rPr>
+          <w:sz w:val="24"/>
+          <w:szCs w:val="24"/>
           <w:lang w:val="pt-BR"/>
         </w:rPr>
         <w:t>s</w:t>
       </w:r>
       <w:r>
         <w:rPr>
+          <w:sz w:val="24"/>
+          <w:szCs w:val="24"/>
           <w:lang w:val="pt-BR"/>
         </w:rPr>
         <w:t xml:space="preserve"> objetivos específicos:</w:t>
@@ -3035,19 +3268,26 @@
           <w:numId w:val="3"/>
         </w:numPr>
         <w:spacing w:before="240" w:after="0" w:line="276" w:lineRule="auto"/>
+        <w:ind w:left="1134" w:hanging="425"/>
         <w:jc w:val="both"/>
         <w:rPr>
-          <w:lang w:val="pt-BR"/>
-        </w:rPr>
-      </w:pPr>
-      <w:r>
-        <w:rPr>
+          <w:sz w:val="24"/>
+          <w:szCs w:val="24"/>
+          <w:lang w:val="pt-BR"/>
+        </w:rPr>
+      </w:pPr>
+      <w:r>
+        <w:rPr>
+          <w:sz w:val="24"/>
+          <w:szCs w:val="24"/>
           <w:lang w:val="pt-BR"/>
         </w:rPr>
         <w:t>Modelagem de</w:t>
       </w:r>
       <w:r>
         <w:rPr>
+          <w:sz w:val="24"/>
+          <w:szCs w:val="24"/>
           <w:lang w:val="pt-BR"/>
         </w:rPr>
         <w:t xml:space="preserve"> um </w:t>
@@ -3055,6 +3295,8 @@
       <w:proofErr w:type="spellStart"/>
       <w:r>
         <w:rPr>
+          <w:sz w:val="24"/>
+          <w:szCs w:val="24"/>
           <w:lang w:val="pt-BR"/>
         </w:rPr>
         <w:t>avatar</w:t>
@@ -3062,12 +3304,16 @@
       <w:proofErr w:type="spellEnd"/>
       <w:r>
         <w:rPr>
+          <w:sz w:val="24"/>
+          <w:szCs w:val="24"/>
           <w:lang w:val="pt-BR"/>
         </w:rPr>
         <w:t xml:space="preserve"> </w:t>
       </w:r>
       <w:r>
         <w:rPr>
+          <w:sz w:val="24"/>
+          <w:szCs w:val="24"/>
           <w:lang w:val="pt-BR"/>
         </w:rPr>
         <w:t xml:space="preserve">com estrutura anatômica suficientemente semelhante à humana, para proporcionar uma sinalização compreensível, e com feições </w:t>
@@ -3075,6 +3321,8 @@
       <w:proofErr w:type="spellStart"/>
       <w:r>
         <w:rPr>
+          <w:sz w:val="24"/>
+          <w:szCs w:val="24"/>
           <w:lang w:val="pt-BR"/>
         </w:rPr>
         <w:t>cartunescas</w:t>
@@ -3082,6 +3330,8 @@
       <w:proofErr w:type="spellEnd"/>
       <w:r>
         <w:rPr>
+          <w:sz w:val="24"/>
+          <w:szCs w:val="24"/>
           <w:lang w:val="pt-BR"/>
         </w:rPr>
         <w:t xml:space="preserve"> e amigáveis ao usuário, para evitar a estranheza ao modelo digital.</w:t>
@@ -3095,50 +3345,27 @@
           <w:numId w:val="3"/>
         </w:numPr>
         <w:spacing w:before="240" w:after="0" w:line="276" w:lineRule="auto"/>
+        <w:ind w:left="1134" w:hanging="425"/>
         <w:jc w:val="both"/>
         <w:rPr>
-          <w:lang w:val="pt-BR"/>
-        </w:rPr>
-      </w:pPr>
-      <w:r>
-        <w:rPr>
-          <w:lang w:val="pt-BR"/>
-        </w:rPr>
-        <w:t>Parametrização de</w:t>
-      </w:r>
-      <w:r>
-        <w:rPr>
-          <w:lang w:val="pt-BR"/>
-        </w:rPr>
-        <w:t xml:space="preserve"> </w:t>
-      </w:r>
-      <w:r>
-        <w:rPr>
-          <w:lang w:val="pt-BR"/>
-        </w:rPr>
-        <w:t xml:space="preserve">alguns </w:t>
-      </w:r>
-      <w:r>
-        <w:rPr>
-          <w:lang w:val="pt-BR"/>
-        </w:rPr>
-        <w:t xml:space="preserve">termos em línguas de sinais </w:t>
-      </w:r>
-      <w:r>
-        <w:rPr>
-          <w:lang w:val="pt-BR"/>
-        </w:rPr>
-        <w:t>e d</w:t>
-      </w:r>
-      <w:r>
-        <w:rPr>
-          <w:lang w:val="pt-BR"/>
-        </w:rPr>
-        <w:t xml:space="preserve">o esqueleto do </w:t>
+          <w:sz w:val="24"/>
+          <w:szCs w:val="24"/>
+          <w:lang w:val="pt-BR"/>
+        </w:rPr>
+      </w:pPr>
+      <w:r>
+        <w:rPr>
+          <w:sz w:val="24"/>
+          <w:szCs w:val="24"/>
+          <w:lang w:val="pt-BR"/>
+        </w:rPr>
+        <w:t xml:space="preserve">Parametrização de alguns termos em línguas de sinais e do esqueleto do </w:t>
       </w:r>
       <w:proofErr w:type="spellStart"/>
       <w:r>
         <w:rPr>
+          <w:sz w:val="24"/>
+          <w:szCs w:val="24"/>
           <w:lang w:val="pt-BR"/>
         </w:rPr>
         <w:t>avatar</w:t>
@@ -3146,36 +3373,24 @@
       <w:proofErr w:type="spellEnd"/>
       <w:r>
         <w:rPr>
-          <w:lang w:val="pt-BR"/>
-        </w:rPr>
-        <w:t xml:space="preserve"> </w:t>
-      </w:r>
-      <w:r>
-        <w:rPr>
-          <w:lang w:val="pt-BR"/>
-        </w:rPr>
-        <w:t>para</w:t>
-      </w:r>
-      <w:r>
-        <w:rPr>
-          <w:lang w:val="pt-BR"/>
-        </w:rPr>
-        <w:t xml:space="preserve"> a utilização dos métodos da cinem</w:t>
-      </w:r>
-      <w:r>
-        <w:rPr>
-          <w:lang w:val="pt-BR"/>
-        </w:rPr>
-        <w:t>ática inversa, para a consequente realização da animaç</w:t>
-      </w:r>
-      <w:r>
-        <w:rPr>
+          <w:sz w:val="24"/>
+          <w:szCs w:val="24"/>
+          <w:lang w:val="pt-BR"/>
+        </w:rPr>
+        <w:t xml:space="preserve"> para a utilização dos métodos da cinemática inversa, para a consequente realização da animaç</w:t>
+      </w:r>
+      <w:r>
+        <w:rPr>
+          <w:sz w:val="24"/>
+          <w:szCs w:val="24"/>
           <w:lang w:val="pt-BR"/>
         </w:rPr>
         <w:t>ão</w:t>
       </w:r>
       <w:r>
         <w:rPr>
+          <w:sz w:val="24"/>
+          <w:szCs w:val="24"/>
           <w:lang w:val="pt-BR"/>
         </w:rPr>
         <w:t xml:space="preserve"> procedural.</w:t>
@@ -3189,19 +3404,26 @@
           <w:numId w:val="3"/>
         </w:numPr>
         <w:spacing w:before="240" w:after="0" w:line="276" w:lineRule="auto"/>
+        <w:ind w:left="1134" w:hanging="425"/>
         <w:jc w:val="both"/>
         <w:rPr>
-          <w:lang w:val="pt-BR"/>
-        </w:rPr>
-      </w:pPr>
-      <w:r>
-        <w:rPr>
+          <w:sz w:val="24"/>
+          <w:szCs w:val="24"/>
+          <w:lang w:val="pt-BR"/>
+        </w:rPr>
+      </w:pPr>
+      <w:r>
+        <w:rPr>
+          <w:sz w:val="24"/>
+          <w:szCs w:val="24"/>
           <w:lang w:val="pt-BR"/>
         </w:rPr>
         <w:t>Desenvolvimento de um algoritmo de animação procedural, através de ferramentas e conceitos da cinemática inversa e da interpolação</w:t>
       </w:r>
       <w:r>
         <w:rPr>
+          <w:sz w:val="24"/>
+          <w:szCs w:val="24"/>
           <w:lang w:val="pt-BR"/>
         </w:rPr>
         <w:t>, que realize uma sinalização fluída, consistente e coerente com as formas de sinalização corporal no mundo real.</w:t>
@@ -3215,13 +3437,18 @@
           <w:numId w:val="3"/>
         </w:numPr>
         <w:spacing w:before="240" w:after="0" w:line="276" w:lineRule="auto"/>
+        <w:ind w:left="1134" w:hanging="425"/>
         <w:jc w:val="both"/>
         <w:rPr>
-          <w:lang w:val="pt-BR"/>
-        </w:rPr>
-      </w:pPr>
-      <w:r>
-        <w:rPr>
+          <w:sz w:val="24"/>
+          <w:szCs w:val="24"/>
+          <w:lang w:val="pt-BR"/>
+        </w:rPr>
+      </w:pPr>
+      <w:r>
+        <w:rPr>
+          <w:sz w:val="24"/>
+          <w:szCs w:val="24"/>
           <w:lang w:val="pt-BR"/>
         </w:rPr>
         <w:t>Desenvolvimento de animações faciais que se adequem à estrutura facial do modelo e que se adequem as formas de sinalização facial no mundo real.</w:t>
@@ -3659,6 +3886,7 @@
           <w:szCs w:val="24"/>
           <w:lang w:val="pt-BR"/>
         </w:rPr>
+        <w:lastRenderedPageBreak/>
         <w:t>Configuração do esqueleto</w:t>
       </w:r>
       <w:r>
@@ -3716,7 +3944,6 @@
           <w:szCs w:val="24"/>
           <w:lang w:val="pt-BR"/>
         </w:rPr>
-        <w:lastRenderedPageBreak/>
         <w:t>Parametrização de sinais</w:t>
       </w:r>
       <w:r>
@@ -4350,7 +4577,23 @@
           <w:szCs w:val="24"/>
           <w:lang w:val="pt-BR"/>
         </w:rPr>
-        <w:t xml:space="preserve"> e uma mesa digitalizadora para o desenho das </w:t>
+        <w:t xml:space="preserve"> e uma mesa digitalizadora</w:t>
+      </w:r>
+      <w:r>
+        <w:rPr>
+          <w:sz w:val="24"/>
+          <w:szCs w:val="24"/>
+          <w:lang w:val="pt-BR"/>
+        </w:rPr>
+        <w:t>,</w:t>
+      </w:r>
+      <w:r>
+        <w:rPr>
+          <w:sz w:val="24"/>
+          <w:szCs w:val="24"/>
+          <w:lang w:val="pt-BR"/>
+        </w:rPr>
+        <w:t xml:space="preserve"> para o desenho das </w:t>
       </w:r>
       <w:proofErr w:type="spellStart"/>
       <w:r>
@@ -4724,8 +4967,29 @@
           <w:szCs w:val="24"/>
           <w:lang w:val="pt-BR"/>
         </w:rPr>
-        <w:t>Este trabalho, iniciado em agosto de 2019, será executado em 12 meses. Considerando-se que as etapas a serem desenvolvidas são aquelas listadas e enumeradas na seção de metodologia, propõe-se o seguinte cronograma para planejamento do tempo de execução de cada etapa:</w:t>
-      </w:r>
+        <w:t xml:space="preserve">Este trabalho, iniciado em agosto de 2019, será executado em 12 meses. Considerando-se que as etapas a serem desenvolvidas são aquelas listadas e enumeradas na seção de </w:t>
+      </w:r>
+      <w:r>
+        <w:rPr>
+          <w:sz w:val="24"/>
+          <w:szCs w:val="24"/>
+          <w:lang w:val="pt-BR"/>
+        </w:rPr>
+        <w:lastRenderedPageBreak/>
+        <w:t>metodologia, propõe-se o seguinte cronograma para planejamento do tempo de execução de cada etapa:</w:t>
+      </w:r>
+    </w:p>
+    <w:p>
+      <w:pPr>
+        <w:spacing w:before="240"/>
+        <w:ind w:firstLine="720"/>
+        <w:jc w:val="both"/>
+        <w:rPr>
+          <w:sz w:val="24"/>
+          <w:szCs w:val="24"/>
+          <w:lang w:val="pt-BR"/>
+        </w:rPr>
+      </w:pPr>
     </w:p>
     <w:tbl>
       <w:tblPr>
@@ -4771,7 +5035,6 @@
               <w:rPr>
                 <w:lang w:val="pt-BR"/>
               </w:rPr>
-              <w:lastRenderedPageBreak/>
               <w:t>Etapa</w:t>
             </w:r>
           </w:p>
@@ -7758,22 +8021,6 @@
     </w:p>
     <w:p>
       <w:pPr>
-        <w:spacing w:before="240" w:after="0" w:line="276" w:lineRule="auto"/>
-        <w:rPr>
-          <w:lang w:val="pt-BR"/>
-        </w:rPr>
-      </w:pPr>
-    </w:p>
-    <w:p>
-      <w:pPr>
-        <w:spacing w:before="240" w:after="0" w:line="276" w:lineRule="auto"/>
-        <w:rPr>
-          <w:lang w:val="pt-BR"/>
-        </w:rPr>
-      </w:pPr>
-    </w:p>
-    <w:p>
-      <w:pPr>
         <w:pStyle w:val="Ttulo1"/>
         <w:spacing w:line="276" w:lineRule="auto"/>
         <w:ind w:left="1276" w:hanging="283"/>
@@ -7817,7 +8064,6 @@
           <w:rFonts w:cstheme="minorHAnsi"/>
           <w:sz w:val="24"/>
           <w:szCs w:val="24"/>
-          <w:highlight w:val="yellow"/>
           <w:lang w:val="pt-BR"/>
         </w:rPr>
       </w:pPr>
@@ -7828,7 +8074,6 @@
           <w:color w:val="1C1D1E"/>
           <w:sz w:val="24"/>
           <w:szCs w:val="24"/>
-          <w:highlight w:val="yellow"/>
           <w:shd w:val="clear" w:color="auto" w:fill="FFFFFF"/>
           <w:lang w:val="pt-BR"/>
         </w:rPr>
@@ -7840,7 +8085,6 @@
           <w:color w:val="1C1D1E"/>
           <w:sz w:val="24"/>
           <w:szCs w:val="24"/>
-          <w:highlight w:val="yellow"/>
           <w:shd w:val="clear" w:color="auto" w:fill="FFFFFF"/>
           <w:lang w:val="pt-BR"/>
         </w:rPr>
@@ -7853,7 +8097,6 @@
           <w:color w:val="1C1D1E"/>
           <w:sz w:val="24"/>
           <w:szCs w:val="24"/>
-          <w:highlight w:val="yellow"/>
           <w:shd w:val="clear" w:color="auto" w:fill="FFFFFF"/>
           <w:lang w:val="pt-BR"/>
         </w:rPr>
@@ -7867,7 +8110,6 @@
           <w:color w:val="1C1D1E"/>
           <w:sz w:val="24"/>
           <w:szCs w:val="24"/>
-          <w:highlight w:val="yellow"/>
           <w:shd w:val="clear" w:color="auto" w:fill="FFFFFF"/>
           <w:lang w:val="pt-BR"/>
         </w:rPr>
@@ -7881,7 +8123,6 @@
           <w:color w:val="1C1D1E"/>
           <w:sz w:val="24"/>
           <w:szCs w:val="24"/>
-          <w:highlight w:val="yellow"/>
           <w:shd w:val="clear" w:color="auto" w:fill="FFFFFF"/>
           <w:lang w:val="pt-BR"/>
         </w:rPr>
@@ -7893,11 +8134,32 @@
           <w:color w:val="1C1D1E"/>
           <w:sz w:val="24"/>
           <w:szCs w:val="24"/>
-          <w:highlight w:val="yellow"/>
           <w:shd w:val="clear" w:color="auto" w:fill="FFFFFF"/>
           <w:lang w:val="pt-BR"/>
         </w:rPr>
-        <w:t>. Tese (Doutorado em Doutorado em Engenharia Elétrica) ‐ Universidade Estadual de Campinas, </w:t>
+        <w:t>.</w:t>
+      </w:r>
+      <w:r>
+        <w:rPr>
+          <w:rFonts w:cstheme="minorHAnsi"/>
+          <w:color w:val="1C1D1E"/>
+          <w:sz w:val="24"/>
+          <w:szCs w:val="24"/>
+          <w:shd w:val="clear" w:color="auto" w:fill="FFFFFF"/>
+          <w:lang w:val="pt-BR"/>
+        </w:rPr>
+        <w:t xml:space="preserve"> Tese (Doutorado em </w:t>
+      </w:r>
+      <w:r>
+        <w:rPr>
+          <w:rFonts w:cstheme="minorHAnsi"/>
+          <w:color w:val="1C1D1E"/>
+          <w:sz w:val="24"/>
+          <w:szCs w:val="24"/>
+          <w:shd w:val="clear" w:color="auto" w:fill="FFFFFF"/>
+          <w:lang w:val="pt-BR"/>
+        </w:rPr>
+        <w:t>Engenharia Elétrica) ‐ Universidade Estadual de Campinas, </w:t>
       </w:r>
       <w:r>
         <w:rPr>
@@ -7906,7 +8168,6 @@
           <w:color w:val="1C1D1E"/>
           <w:sz w:val="24"/>
           <w:szCs w:val="24"/>
-          <w:highlight w:val="yellow"/>
           <w:shd w:val="clear" w:color="auto" w:fill="FFFFFF"/>
           <w:lang w:val="pt-BR"/>
         </w:rPr>
@@ -7918,7 +8179,6 @@
           <w:color w:val="1C1D1E"/>
           <w:sz w:val="24"/>
           <w:szCs w:val="24"/>
-          <w:highlight w:val="yellow"/>
           <w:shd w:val="clear" w:color="auto" w:fill="FFFFFF"/>
           <w:lang w:val="pt-BR"/>
         </w:rPr>
@@ -7929,10 +8189,18 @@
           <w:rFonts w:cstheme="minorHAnsi"/>
           <w:sz w:val="24"/>
           <w:szCs w:val="24"/>
-          <w:highlight w:val="yellow"/>
-          <w:lang w:val="pt-BR"/>
-        </w:rPr>
-        <w:t xml:space="preserve"> Citado na página 3.</w:t>
+          <w:lang w:val="pt-BR"/>
+        </w:rPr>
+        <w:t xml:space="preserve"> Citado na página 4</w:t>
+      </w:r>
+      <w:r>
+        <w:rPr>
+          <w:rFonts w:cstheme="minorHAnsi"/>
+          <w:sz w:val="24"/>
+          <w:szCs w:val="24"/>
+          <w:lang w:val="pt-BR"/>
+        </w:rPr>
+        <w:t>.</w:t>
       </w:r>
     </w:p>
     <w:p>
@@ -7942,36 +8210,56 @@
         <w:rPr>
           <w:sz w:val="24"/>
           <w:szCs w:val="24"/>
-          <w:highlight w:val="yellow"/>
-          <w:lang w:val="pt-BR"/>
-        </w:rPr>
-      </w:pPr>
-      <w:r>
-        <w:rPr>
-          <w:sz w:val="24"/>
-          <w:szCs w:val="24"/>
-          <w:highlight w:val="yellow"/>
-          <w:lang w:val="pt-BR"/>
-        </w:rPr>
-        <w:t>BRASIL. LEI N° 8.213, de 24 de julho de 1991: Dispõe sobre os planos de benefícios da previdência social e dá outras providências. Brasília, DF, Brasil: [s.n.], 1991. Disponível em: &lt;</w:t>
-      </w:r>
-      <w:r>
-        <w:rPr>
-          <w:sz w:val="24"/>
-          <w:szCs w:val="24"/>
-          <w:highlight w:val="yellow"/>
-          <w:lang w:val="pt-BR"/>
-        </w:rPr>
-        <w:t>http://www</w:t>
-      </w:r>
-      <w:r>
-        <w:rPr>
-          <w:sz w:val="24"/>
-          <w:szCs w:val="24"/>
-          <w:highlight w:val="yellow"/>
-          <w:lang w:val="pt-BR"/>
-        </w:rPr>
-        <w:t xml:space="preserve">.planalto.gov.br/ccivil_03/leis/L8213cons.htm&gt;. Citado na página </w:t>
+          <w:lang w:val="pt-BR"/>
+        </w:rPr>
+      </w:pPr>
+      <w:r>
+        <w:rPr>
+          <w:sz w:val="24"/>
+          <w:szCs w:val="24"/>
+          <w:lang w:val="pt-BR"/>
+        </w:rPr>
+        <w:t>BRASIL. DECRETO N° 5.626, DE 22 DE DEZEMBRO DE 2005: Regulamenta a lei no 10.436, de 24 de abril de 2002, que dispõe sobre a língua brasileira de sinais - libras, e o art. 18 da lei no 10.098, de 19 de dezembro de 2000. Brasília, DF, Brasil: [s.n.], 2005. Disponível em: &lt;http://www.planalto.gov.br/ccivil_03/_ato2004-2006/2005/decreto/d5626.htm&gt;</w:t>
+      </w:r>
+      <w:r>
+        <w:rPr>
+          <w:sz w:val="24"/>
+          <w:szCs w:val="24"/>
+          <w:lang w:val="pt-BR"/>
+        </w:rPr>
+        <w:t xml:space="preserve">. </w:t>
+      </w:r>
+      <w:r>
+        <w:rPr>
+          <w:sz w:val="24"/>
+          <w:szCs w:val="24"/>
+          <w:lang w:val="pt-BR"/>
+        </w:rPr>
+        <w:t xml:space="preserve">Acesso em: </w:t>
+      </w:r>
+      <w:r>
+        <w:rPr>
+          <w:sz w:val="24"/>
+          <w:szCs w:val="24"/>
+          <w:lang w:val="pt-BR"/>
+        </w:rPr>
+        <w:t xml:space="preserve">18 de agosto de 2019. Citado </w:t>
+      </w:r>
+      <w:r>
+        <w:rPr>
+          <w:sz w:val="24"/>
+          <w:szCs w:val="24"/>
+          <w:lang w:val="pt-BR"/>
+        </w:rPr>
+        <w:t xml:space="preserve">na página </w:t>
+      </w:r>
+      <w:r>
+        <w:rPr>
+          <w:sz w:val="24"/>
+          <w:szCs w:val="24"/>
+          <w:lang w:val="pt-BR"/>
+        </w:rPr>
+        <w:t>5.</w:t>
       </w:r>
     </w:p>
     <w:p>
@@ -7981,54 +8269,72 @@
         <w:rPr>
           <w:sz w:val="24"/>
           <w:szCs w:val="24"/>
-          <w:highlight w:val="yellow"/>
-          <w:lang w:val="pt-BR"/>
-        </w:rPr>
-      </w:pPr>
-      <w:r>
-        <w:rPr>
-          <w:sz w:val="24"/>
-          <w:szCs w:val="24"/>
-          <w:highlight w:val="yellow"/>
-          <w:lang w:val="pt-BR"/>
-        </w:rPr>
-        <w:t xml:space="preserve">BRASIL. LEI N° 10.436, de 24 de abril de 2002: Dispõe sobre a língua brasileira de sinais - libras e dá outras providências. Brasília, DF, Brasil: [s.n.], 2002. Disponível em: </w:t>
-      </w:r>
-      <w:r>
-        <w:rPr>
-          <w:sz w:val="24"/>
-          <w:szCs w:val="24"/>
-          <w:highlight w:val="yellow"/>
-          <w:lang w:val="pt-BR"/>
-        </w:rPr>
-        <w:t>&lt;http://www.planalto.gov.br/ccivil_03/leis/2002/L10436.htm&gt;</w:t>
-      </w:r>
-      <w:r>
-        <w:rPr>
-          <w:sz w:val="24"/>
-          <w:szCs w:val="24"/>
-          <w:highlight w:val="yellow"/>
-          <w:lang w:val="pt-BR"/>
-        </w:rPr>
-        <w:t>. C</w:t>
-      </w:r>
-      <w:r>
-        <w:rPr>
-          <w:sz w:val="24"/>
-          <w:szCs w:val="24"/>
-          <w:highlight w:val="yellow"/>
-          <w:lang w:val="pt-BR"/>
-        </w:rPr>
-        <w:t>itado vezes na página</w:t>
-      </w:r>
-      <w:r>
-        <w:rPr>
-          <w:sz w:val="24"/>
-          <w:szCs w:val="24"/>
-          <w:highlight w:val="yellow"/>
+          <w:lang w:val="pt-BR"/>
+        </w:rPr>
+      </w:pPr>
+      <w:r>
+        <w:rPr>
+          <w:sz w:val="24"/>
+          <w:szCs w:val="24"/>
+          <w:lang w:val="pt-BR"/>
+        </w:rPr>
+        <w:t>BRASIL. LEI N° 8.213, de 24 de julho de 1991: Dispõe sobre os planos de benefícios da previdência social e dá outras providências. Brasília, DF, Brasil: [s.n.], 1991. Disponível em: &lt;</w:t>
+      </w:r>
+      <w:r>
+        <w:rPr>
+          <w:sz w:val="24"/>
+          <w:szCs w:val="24"/>
+          <w:lang w:val="pt-BR"/>
+        </w:rPr>
+        <w:t>http://www</w:t>
+      </w:r>
+      <w:r>
+        <w:rPr>
+          <w:sz w:val="24"/>
+          <w:szCs w:val="24"/>
+          <w:lang w:val="pt-BR"/>
+        </w:rPr>
+        <w:t xml:space="preserve">.planalto.gov.br/ccivil_03/leis/L8213cons.htm&gt;. </w:t>
+      </w:r>
+      <w:r>
+        <w:rPr>
+          <w:sz w:val="24"/>
+          <w:szCs w:val="24"/>
+          <w:lang w:val="pt-BR"/>
+        </w:rPr>
+        <w:t xml:space="preserve">Acesso em: </w:t>
+      </w:r>
+      <w:r>
+        <w:rPr>
+          <w:sz w:val="24"/>
+          <w:szCs w:val="24"/>
+          <w:lang w:val="pt-BR"/>
+        </w:rPr>
+        <w:t>18 de agosto de 2019</w:t>
+      </w:r>
+      <w:r>
+        <w:rPr>
+          <w:sz w:val="24"/>
+          <w:szCs w:val="24"/>
           <w:lang w:val="pt-BR"/>
         </w:rPr>
         <w:t xml:space="preserve">. </w:t>
+      </w:r>
+      <w:r>
+        <w:rPr>
+          <w:sz w:val="24"/>
+          <w:szCs w:val="24"/>
+          <w:lang w:val="pt-BR"/>
+        </w:rPr>
+        <w:t xml:space="preserve">Citado na página </w:t>
+      </w:r>
+      <w:r>
+        <w:rPr>
+          <w:sz w:val="24"/>
+          <w:szCs w:val="24"/>
+          <w:lang w:val="pt-BR"/>
+        </w:rPr>
+        <w:t>6.</w:t>
       </w:r>
     </w:p>
     <w:p>
@@ -8038,63 +8344,96 @@
         <w:rPr>
           <w:sz w:val="24"/>
           <w:szCs w:val="24"/>
-          <w:highlight w:val="yellow"/>
-          <w:lang w:val="pt-BR"/>
-        </w:rPr>
-      </w:pPr>
-      <w:r>
-        <w:rPr>
-          <w:sz w:val="24"/>
-          <w:szCs w:val="24"/>
-          <w:highlight w:val="yellow"/>
-          <w:lang w:val="pt-BR"/>
-        </w:rPr>
-        <w:t>BRASIL. DECRETO N°</w:t>
-      </w:r>
-      <w:r>
-        <w:rPr>
-          <w:sz w:val="24"/>
-          <w:szCs w:val="24"/>
-          <w:highlight w:val="yellow"/>
-          <w:lang w:val="pt-BR"/>
-        </w:rPr>
-        <w:t xml:space="preserve"> 5.626, DE 22 DE DEZEMBRO DE 2005: Regulamenta a lei no 10.436, de 24 de abril de 2002, que dispõe sobre a língua brasileira de sinais - libras, e o art. 18 da lei no 10.098, de 19 de dezembro de 2000. Brasília, DF, Bras</w:t>
-      </w:r>
-      <w:r>
-        <w:rPr>
-          <w:sz w:val="24"/>
-          <w:szCs w:val="24"/>
-          <w:highlight w:val="yellow"/>
-          <w:lang w:val="pt-BR"/>
-        </w:rPr>
-        <w:t xml:space="preserve">il: [s.n.], 2005. Disponível </w:t>
-      </w:r>
-      <w:r>
-        <w:rPr>
-          <w:sz w:val="24"/>
-          <w:szCs w:val="24"/>
-          <w:highlight w:val="yellow"/>
-          <w:lang w:val="pt-BR"/>
-        </w:rPr>
-        <w:t>em:</w:t>
-      </w:r>
-      <w:r>
-        <w:rPr>
-          <w:sz w:val="24"/>
-          <w:szCs w:val="24"/>
-          <w:highlight w:val="yellow"/>
-          <w:lang w:val="pt-BR"/>
-        </w:rPr>
-        <w:t xml:space="preserve"> &lt;http://www.planalto.gov.br/ccivil_03/_ato2004-2006/2005/decreto/d5626.htm&gt;</w:t>
-      </w:r>
-      <w:r>
-        <w:rPr>
-          <w:sz w:val="24"/>
-          <w:szCs w:val="24"/>
-          <w:highlight w:val="yellow"/>
-          <w:lang w:val="pt-BR"/>
-        </w:rPr>
-        <w:t xml:space="preserve">. Citado na página </w:t>
+          <w:lang w:val="pt-BR"/>
+        </w:rPr>
+      </w:pPr>
+      <w:r>
+        <w:rPr>
+          <w:sz w:val="24"/>
+          <w:szCs w:val="24"/>
+          <w:lang w:val="pt-BR"/>
+        </w:rPr>
+        <w:t xml:space="preserve">BRASIL. LEI N° 10.436, de 24 de abril de 2002: Dispõe sobre a língua brasileira de sinais - libras e dá outras providências. Brasília, DF, Brasil: [s.n.], 2002. Disponível em: </w:t>
+      </w:r>
+      <w:r>
+        <w:rPr>
+          <w:sz w:val="24"/>
+          <w:szCs w:val="24"/>
+          <w:lang w:val="pt-BR"/>
+        </w:rPr>
+        <w:t>&lt;http://www.planalto.gov.br/ccivil_03/leis/2002/L10436.htm&gt;</w:t>
+      </w:r>
+      <w:r>
+        <w:rPr>
+          <w:sz w:val="24"/>
+          <w:szCs w:val="24"/>
+          <w:lang w:val="pt-BR"/>
+        </w:rPr>
+        <w:t xml:space="preserve">. </w:t>
+      </w:r>
+      <w:r>
+        <w:rPr>
+          <w:sz w:val="24"/>
+          <w:szCs w:val="24"/>
+          <w:lang w:val="pt-BR"/>
+        </w:rPr>
+        <w:t xml:space="preserve">Acesso em: </w:t>
+      </w:r>
+      <w:r>
+        <w:rPr>
+          <w:sz w:val="24"/>
+          <w:szCs w:val="24"/>
+          <w:lang w:val="pt-BR"/>
+        </w:rPr>
+        <w:t>18 de agosto de 2019</w:t>
+      </w:r>
+      <w:r>
+        <w:rPr>
+          <w:sz w:val="24"/>
+          <w:szCs w:val="24"/>
+          <w:lang w:val="pt-BR"/>
+        </w:rPr>
+        <w:t xml:space="preserve">. </w:t>
+      </w:r>
+      <w:r>
+        <w:rPr>
+          <w:sz w:val="24"/>
+          <w:szCs w:val="24"/>
+          <w:lang w:val="pt-BR"/>
+        </w:rPr>
+        <w:t>C</w:t>
+      </w:r>
+      <w:r>
+        <w:rPr>
+          <w:sz w:val="24"/>
+          <w:szCs w:val="24"/>
+          <w:lang w:val="pt-BR"/>
+        </w:rPr>
+        <w:t>itado</w:t>
+      </w:r>
+      <w:r>
+        <w:rPr>
+          <w:sz w:val="24"/>
+          <w:szCs w:val="24"/>
+          <w:lang w:val="pt-BR"/>
+        </w:rPr>
+        <w:t xml:space="preserve"> na página</w:t>
+      </w:r>
+      <w:r>
+        <w:rPr>
+          <w:sz w:val="24"/>
+          <w:szCs w:val="24"/>
+          <w:lang w:val="pt-BR"/>
+        </w:rPr>
+        <w:t xml:space="preserve"> 5</w:t>
+      </w:r>
+      <w:r>
+        <w:rPr>
+          <w:sz w:val="24"/>
+          <w:szCs w:val="24"/>
+          <w:lang w:val="pt-BR"/>
+        </w:rPr>
+        <w:t xml:space="preserve">. </w:t>
       </w:r>
     </w:p>
     <w:p>
@@ -8102,21 +8441,50 @@
         <w:spacing w:before="240" w:after="0" w:line="276" w:lineRule="auto"/>
         <w:jc w:val="both"/>
         <w:rPr>
-          <w:rFonts w:cstheme="minorHAnsi"/>
-          <w:sz w:val="24"/>
-          <w:szCs w:val="24"/>
-          <w:highlight w:val="yellow"/>
-          <w:lang w:val="pt-BR"/>
-        </w:rPr>
-      </w:pPr>
-      <w:r>
-        <w:rPr>
-          <w:sz w:val="24"/>
-          <w:szCs w:val="24"/>
-          <w:highlight w:val="yellow"/>
-          <w:lang w:val="pt-BR"/>
-        </w:rPr>
-        <w:t>BRASIL, P. B. Lei de cotas para pessoas com deficiência completa 25 anos. Brasília, DF, Brasil: [s.n.], 2016. Disponível em: &lt;http://www.brasil.gov.br/economia-e-emprego/2016/07/lei-de-cotas-para-pessoas-com-deficiencia-completa-25-anos&gt;. Acesso em: 17 de outubro de 2017. Citado na página 4.</w:t>
+          <w:sz w:val="24"/>
+          <w:szCs w:val="24"/>
+          <w:lang w:val="pt-BR"/>
+        </w:rPr>
+      </w:pPr>
+      <w:r>
+        <w:rPr>
+          <w:sz w:val="24"/>
+          <w:szCs w:val="24"/>
+          <w:lang w:val="pt-BR"/>
+        </w:rPr>
+        <w:t xml:space="preserve">BRASIL, P. B. Lei de cotas para pessoas com deficiência completa 25 anos. Brasília, DF, Brasil: [s.n.], 2016. Disponível em: &lt;http://www.brasil.gov.br/economia-e-emprego/2016/07/lei-de-cotas-para-pessoas-com-deficiencia-completa-25-anos&gt;. Acesso em: </w:t>
+      </w:r>
+      <w:r>
+        <w:rPr>
+          <w:sz w:val="24"/>
+          <w:szCs w:val="24"/>
+          <w:lang w:val="pt-BR"/>
+        </w:rPr>
+        <w:t>18 de agosto de 2019</w:t>
+      </w:r>
+      <w:r>
+        <w:rPr>
+          <w:sz w:val="24"/>
+          <w:szCs w:val="24"/>
+          <w:lang w:val="pt-BR"/>
+        </w:rPr>
+        <w:t xml:space="preserve">. Citado na página </w:t>
+      </w:r>
+      <w:r>
+        <w:rPr>
+          <w:sz w:val="24"/>
+          <w:szCs w:val="24"/>
+          <w:lang w:val="pt-BR"/>
+        </w:rPr>
+        <w:t>6</w:t>
+      </w:r>
+      <w:r>
+        <w:rPr>
+          <w:sz w:val="24"/>
+          <w:szCs w:val="24"/>
+          <w:lang w:val="pt-BR"/>
+        </w:rPr>
+        <w:t>.</w:t>
       </w:r>
     </w:p>
     <w:p>
@@ -8124,101 +8492,141 @@
         <w:spacing w:before="240" w:after="0" w:line="276" w:lineRule="auto"/>
         <w:jc w:val="both"/>
         <w:rPr>
-          <w:sz w:val="24"/>
-          <w:szCs w:val="24"/>
-          <w:highlight w:val="yellow"/>
-          <w:lang w:val="pt-BR"/>
-        </w:rPr>
-      </w:pPr>
-      <w:r>
-        <w:rPr>
-          <w:sz w:val="24"/>
-          <w:szCs w:val="24"/>
-          <w:highlight w:val="yellow"/>
-          <w:lang w:val="pt-BR"/>
-        </w:rPr>
-        <w:t>INSTITUTO BRASILEIRO DE GEOGRÁFIA E ESTATÍSTICA. Censo Demográfico 2010. Rio de Janeir</w:t>
-      </w:r>
-      <w:r>
-        <w:rPr>
-          <w:sz w:val="24"/>
-          <w:szCs w:val="24"/>
-          <w:highlight w:val="yellow"/>
-          <w:lang w:val="pt-BR"/>
-        </w:rPr>
-        <w:t>o: IBGE, 2010. Disponível em: &lt;</w:t>
-      </w:r>
-      <w:r>
-        <w:rPr>
-          <w:sz w:val="24"/>
-          <w:szCs w:val="24"/>
-          <w:highlight w:val="yellow"/>
-          <w:lang w:val="pt-BR"/>
-        </w:rPr>
-        <w:t>https://biblioteca.ibge.gov.br/visualizacao/periodicos/94/cd_ 2010_religiao_deficiencia.pdf&gt;. Acesso em: 17 de agosto de 2019. Citado na</w:t>
-      </w:r>
-      <w:r>
-        <w:rPr>
-          <w:sz w:val="24"/>
-          <w:szCs w:val="24"/>
-          <w:highlight w:val="yellow"/>
-          <w:lang w:val="pt-BR"/>
-        </w:rPr>
-        <w:t>s</w:t>
-      </w:r>
-      <w:r>
-        <w:rPr>
-          <w:sz w:val="24"/>
-          <w:szCs w:val="24"/>
-          <w:highlight w:val="yellow"/>
-          <w:lang w:val="pt-BR"/>
-        </w:rPr>
-        <w:t xml:space="preserve"> p</w:t>
-      </w:r>
-      <w:r>
-        <w:rPr>
-          <w:sz w:val="24"/>
-          <w:szCs w:val="24"/>
-          <w:highlight w:val="yellow"/>
-          <w:lang w:val="pt-BR"/>
-        </w:rPr>
-        <w:t>ágina</w:t>
-      </w:r>
-      <w:r>
-        <w:rPr>
-          <w:sz w:val="24"/>
-          <w:szCs w:val="24"/>
-          <w:highlight w:val="yellow"/>
-          <w:lang w:val="pt-BR"/>
-        </w:rPr>
-        <w:t>s</w:t>
-      </w:r>
-      <w:r>
-        <w:rPr>
-          <w:sz w:val="24"/>
-          <w:szCs w:val="24"/>
-          <w:highlight w:val="yellow"/>
-          <w:lang w:val="pt-BR"/>
-        </w:rPr>
-        <w:t xml:space="preserve"> 3</w:t>
-      </w:r>
-      <w:r>
-        <w:rPr>
-          <w:sz w:val="24"/>
-          <w:szCs w:val="24"/>
-          <w:highlight w:val="yellow"/>
-          <w:lang w:val="pt-BR"/>
-        </w:rPr>
-        <w:t xml:space="preserve"> e 5</w:t>
-      </w:r>
-      <w:r>
-        <w:rPr>
-          <w:sz w:val="24"/>
-          <w:szCs w:val="24"/>
-          <w:highlight w:val="yellow"/>
-          <w:lang w:val="pt-BR"/>
-        </w:rPr>
-        <w:t>.</w:t>
+          <w:rFonts w:cstheme="minorHAnsi"/>
+          <w:sz w:val="24"/>
+          <w:szCs w:val="24"/>
+          <w:lang w:val="pt-BR"/>
+        </w:rPr>
+      </w:pPr>
+      <w:r>
+        <w:rPr>
+          <w:sz w:val="24"/>
+          <w:szCs w:val="24"/>
+          <w:lang w:val="pt-BR"/>
+        </w:rPr>
+        <w:t xml:space="preserve">CARNEIRO, CARLO AUGUSTO GUERRA. </w:t>
+      </w:r>
+      <w:proofErr w:type="spellStart"/>
+      <w:r>
+        <w:rPr>
+          <w:sz w:val="24"/>
+          <w:szCs w:val="24"/>
+          <w:lang w:val="pt-BR"/>
+        </w:rPr>
+        <w:t>Signweaver</w:t>
+      </w:r>
+      <w:proofErr w:type="spellEnd"/>
+      <w:r>
+        <w:rPr>
+          <w:sz w:val="24"/>
+          <w:szCs w:val="24"/>
+          <w:lang w:val="pt-BR"/>
+        </w:rPr>
+        <w:t xml:space="preserve">: Plataforma Digital De Apoio A Disseminação De Glossários Bilíngues Libras-Português. Dissertação (Mestrado em Modelagem Matemática e Computacional) – </w:t>
+      </w:r>
+      <w:r>
+        <w:rPr>
+          <w:sz w:val="24"/>
+          <w:szCs w:val="24"/>
+          <w:lang w:val="pt-BR"/>
+        </w:rPr>
+        <w:t xml:space="preserve">Centro </w:t>
+      </w:r>
+      <w:r>
+        <w:rPr>
+          <w:sz w:val="24"/>
+          <w:szCs w:val="24"/>
+          <w:lang w:val="pt-BR"/>
+        </w:rPr>
+        <w:t>F</w:t>
+      </w:r>
+      <w:r>
+        <w:rPr>
+          <w:sz w:val="24"/>
+          <w:szCs w:val="24"/>
+          <w:lang w:val="pt-BR"/>
+        </w:rPr>
+        <w:t xml:space="preserve">ederal de </w:t>
+      </w:r>
+      <w:r>
+        <w:rPr>
+          <w:sz w:val="24"/>
+          <w:szCs w:val="24"/>
+          <w:lang w:val="pt-BR"/>
+        </w:rPr>
+        <w:t>E</w:t>
+      </w:r>
+      <w:r>
+        <w:rPr>
+          <w:sz w:val="24"/>
+          <w:szCs w:val="24"/>
+          <w:lang w:val="pt-BR"/>
+        </w:rPr>
+        <w:t xml:space="preserve">ducação </w:t>
+      </w:r>
+      <w:r>
+        <w:rPr>
+          <w:sz w:val="24"/>
+          <w:szCs w:val="24"/>
+          <w:lang w:val="pt-BR"/>
+        </w:rPr>
+        <w:t>T</w:t>
+      </w:r>
+      <w:r>
+        <w:rPr>
+          <w:sz w:val="24"/>
+          <w:szCs w:val="24"/>
+          <w:lang w:val="pt-BR"/>
+        </w:rPr>
+        <w:t xml:space="preserve">ecnológica de </w:t>
+      </w:r>
+      <w:r>
+        <w:rPr>
+          <w:sz w:val="24"/>
+          <w:szCs w:val="24"/>
+          <w:lang w:val="pt-BR"/>
+        </w:rPr>
+        <w:t>M</w:t>
+      </w:r>
+      <w:r>
+        <w:rPr>
+          <w:sz w:val="24"/>
+          <w:szCs w:val="24"/>
+          <w:lang w:val="pt-BR"/>
+        </w:rPr>
+        <w:t xml:space="preserve">inas </w:t>
+      </w:r>
+      <w:r>
+        <w:rPr>
+          <w:sz w:val="24"/>
+          <w:szCs w:val="24"/>
+          <w:lang w:val="pt-BR"/>
+        </w:rPr>
+        <w:t>G</w:t>
+      </w:r>
+      <w:r>
+        <w:rPr>
+          <w:sz w:val="24"/>
+          <w:szCs w:val="24"/>
+          <w:lang w:val="pt-BR"/>
+        </w:rPr>
+        <w:t>erais</w:t>
+      </w:r>
+      <w:r>
+        <w:rPr>
+          <w:sz w:val="24"/>
+          <w:szCs w:val="24"/>
+          <w:lang w:val="pt-BR"/>
+        </w:rPr>
+        <w:t xml:space="preserve">, 2018. </w:t>
+      </w:r>
+      <w:r>
+        <w:rPr>
+          <w:sz w:val="24"/>
+          <w:szCs w:val="24"/>
+          <w:lang w:val="pt-BR"/>
+        </w:rPr>
+        <w:t>Citado na página 4.</w:t>
       </w:r>
     </w:p>
     <w:p>
@@ -8228,18 +8636,148 @@
         <w:rPr>
           <w:sz w:val="24"/>
           <w:szCs w:val="24"/>
-          <w:highlight w:val="yellow"/>
-          <w:lang w:val="pt-BR"/>
-        </w:rPr>
-      </w:pPr>
-      <w:r>
-        <w:rPr>
-          <w:sz w:val="24"/>
-          <w:szCs w:val="24"/>
-          <w:highlight w:val="yellow"/>
-          <w:lang w:val="pt-BR"/>
-        </w:rPr>
-        <w:t>INSTITUTO NACIONAL DE ESTUDOS E PESQUISAS EDUCACIONAIS ANÍSIO TEIXEIRA. Resumo técnico: Censo da educação superior 2016. Brasília: INEP, 2018. Disponível em: &lt; http://download.inep.gov.br/educacao_superior/censo_superior/resumo_tecnico/resumo_tecnico_censo_da_educacao_superior_2016.pdf&gt;</w:t>
+          <w:lang w:val="pt-BR"/>
+        </w:rPr>
+      </w:pPr>
+      <w:r>
+        <w:rPr>
+          <w:sz w:val="24"/>
+          <w:szCs w:val="24"/>
+          <w:lang w:val="pt-BR"/>
+        </w:rPr>
+        <w:t>INSTITUTO BRASILEIRO DE GEOGRÁFIA E ESTATÍSTICA. Censo Demográfico 2010. Rio de Janeir</w:t>
+      </w:r>
+      <w:r>
+        <w:rPr>
+          <w:sz w:val="24"/>
+          <w:szCs w:val="24"/>
+          <w:lang w:val="pt-BR"/>
+        </w:rPr>
+        <w:t>o: IBGE, 2010. Disponível em: &lt;</w:t>
+      </w:r>
+      <w:r>
+        <w:rPr>
+          <w:sz w:val="24"/>
+          <w:szCs w:val="24"/>
+          <w:lang w:val="pt-BR"/>
+        </w:rPr>
+        <w:t>https://biblioteca.ibge.gov.br/visualizacao/</w:t>
+      </w:r>
+      <w:r>
+        <w:rPr>
+          <w:sz w:val="24"/>
+          <w:szCs w:val="24"/>
+          <w:lang w:val="pt-BR"/>
+        </w:rPr>
+        <w:t xml:space="preserve"> </w:t>
+      </w:r>
+      <w:proofErr w:type="spellStart"/>
+      <w:r>
+        <w:rPr>
+          <w:sz w:val="24"/>
+          <w:szCs w:val="24"/>
+          <w:lang w:val="pt-BR"/>
+        </w:rPr>
+        <w:t>periodicos</w:t>
+      </w:r>
+      <w:proofErr w:type="spellEnd"/>
+      <w:r>
+        <w:rPr>
+          <w:sz w:val="24"/>
+          <w:szCs w:val="24"/>
+          <w:lang w:val="pt-BR"/>
+        </w:rPr>
+        <w:t>/94/</w:t>
+      </w:r>
+      <w:proofErr w:type="spellStart"/>
+      <w:r>
+        <w:rPr>
+          <w:sz w:val="24"/>
+          <w:szCs w:val="24"/>
+          <w:lang w:val="pt-BR"/>
+        </w:rPr>
+        <w:t>cd</w:t>
+      </w:r>
+      <w:proofErr w:type="spellEnd"/>
+      <w:r>
+        <w:rPr>
+          <w:sz w:val="24"/>
+          <w:szCs w:val="24"/>
+          <w:lang w:val="pt-BR"/>
+        </w:rPr>
+        <w:t>_ 2010_religiao_deficiencia.pdf&gt;. Acesso em: 17 de agosto de 2019. Citado</w:t>
+      </w:r>
+      <w:r>
+        <w:rPr>
+          <w:sz w:val="24"/>
+          <w:szCs w:val="24"/>
+          <w:lang w:val="pt-BR"/>
+        </w:rPr>
+        <w:t xml:space="preserve"> 2 vezes,</w:t>
+      </w:r>
+      <w:r>
+        <w:rPr>
+          <w:sz w:val="24"/>
+          <w:szCs w:val="24"/>
+          <w:lang w:val="pt-BR"/>
+        </w:rPr>
+        <w:t xml:space="preserve"> na</w:t>
+      </w:r>
+      <w:r>
+        <w:rPr>
+          <w:sz w:val="24"/>
+          <w:szCs w:val="24"/>
+          <w:lang w:val="pt-BR"/>
+        </w:rPr>
+        <w:t>s</w:t>
+      </w:r>
+      <w:r>
+        <w:rPr>
+          <w:sz w:val="24"/>
+          <w:szCs w:val="24"/>
+          <w:lang w:val="pt-BR"/>
+        </w:rPr>
+        <w:t xml:space="preserve"> p</w:t>
+      </w:r>
+      <w:r>
+        <w:rPr>
+          <w:sz w:val="24"/>
+          <w:szCs w:val="24"/>
+          <w:lang w:val="pt-BR"/>
+        </w:rPr>
+        <w:t>ágina</w:t>
+      </w:r>
+      <w:r>
+        <w:rPr>
+          <w:sz w:val="24"/>
+          <w:szCs w:val="24"/>
+          <w:lang w:val="pt-BR"/>
+        </w:rPr>
+        <w:t>s</w:t>
+      </w:r>
+      <w:r>
+        <w:rPr>
+          <w:sz w:val="24"/>
+          <w:szCs w:val="24"/>
+          <w:lang w:val="pt-BR"/>
+        </w:rPr>
+        <w:t xml:space="preserve"> 4</w:t>
+      </w:r>
+      <w:r>
+        <w:rPr>
+          <w:sz w:val="24"/>
+          <w:szCs w:val="24"/>
+          <w:lang w:val="pt-BR"/>
+        </w:rPr>
+        <w:t xml:space="preserve"> e 5</w:t>
+      </w:r>
+      <w:r>
+        <w:rPr>
+          <w:sz w:val="24"/>
+          <w:szCs w:val="24"/>
+          <w:lang w:val="pt-BR"/>
+        </w:rPr>
+        <w:t>.</w:t>
       </w:r>
     </w:p>
     <w:p>
@@ -8256,137 +8794,99 @@
         <w:rPr>
           <w:sz w:val="24"/>
           <w:szCs w:val="24"/>
-          <w:highlight w:val="yellow"/>
-          <w:lang w:val="pt-BR"/>
-        </w:rPr>
-        <w:t xml:space="preserve">ORGANIZAÇÃO MUNDIAL DA SAÚDE. </w:t>
+          <w:lang w:val="pt-BR"/>
+        </w:rPr>
+        <w:t>INSTITUTO NACIONAL DE ESTUDOS E PESQUISAS EDUCACIONAIS ANÍSIO TEIXEIRA. Resumo técnico: Censo da educação superior 2016. Brasíli</w:t>
+      </w:r>
+      <w:r>
+        <w:rPr>
+          <w:sz w:val="24"/>
+          <w:szCs w:val="24"/>
+          <w:lang w:val="pt-BR"/>
+        </w:rPr>
+        <w:t>a: INEP, 2018. Disponível em: &lt;</w:t>
+      </w:r>
+      <w:r>
+        <w:rPr>
+          <w:sz w:val="24"/>
+          <w:szCs w:val="24"/>
+          <w:lang w:val="pt-BR"/>
+        </w:rPr>
+        <w:t>http://download.inep.gov.br/educacao_superior/censo_superior/resumo_</w:t>
+      </w:r>
+      <w:r>
+        <w:rPr>
+          <w:sz w:val="24"/>
+          <w:szCs w:val="24"/>
+          <w:lang w:val="pt-BR"/>
+        </w:rPr>
+        <w:t xml:space="preserve"> </w:t>
       </w:r>
       <w:proofErr w:type="spellStart"/>
       <w:r>
         <w:rPr>
           <w:sz w:val="24"/>
           <w:szCs w:val="24"/>
-          <w:highlight w:val="yellow"/>
-          <w:lang w:val="pt-BR"/>
-        </w:rPr>
-        <w:t>Deafness</w:t>
+          <w:lang w:val="pt-BR"/>
+        </w:rPr>
+        <w:t>tecnico</w:t>
       </w:r>
       <w:proofErr w:type="spellEnd"/>
       <w:r>
         <w:rPr>
           <w:sz w:val="24"/>
           <w:szCs w:val="24"/>
-          <w:highlight w:val="yellow"/>
-          <w:lang w:val="pt-BR"/>
-        </w:rPr>
-        <w:t xml:space="preserve"> </w:t>
-      </w:r>
-      <w:proofErr w:type="spellStart"/>
-      <w:r>
-        <w:rPr>
-          <w:sz w:val="24"/>
-          <w:szCs w:val="24"/>
-          <w:highlight w:val="yellow"/>
-          <w:lang w:val="pt-BR"/>
-        </w:rPr>
-        <w:t>and</w:t>
-      </w:r>
-      <w:proofErr w:type="spellEnd"/>
-      <w:r>
-        <w:rPr>
-          <w:sz w:val="24"/>
-          <w:szCs w:val="24"/>
-          <w:highlight w:val="yellow"/>
-          <w:lang w:val="pt-BR"/>
-        </w:rPr>
-        <w:t xml:space="preserve"> </w:t>
-      </w:r>
-      <w:proofErr w:type="spellStart"/>
-      <w:r>
-        <w:rPr>
-          <w:sz w:val="24"/>
-          <w:szCs w:val="24"/>
-          <w:highlight w:val="yellow"/>
-          <w:lang w:val="pt-BR"/>
-        </w:rPr>
-        <w:t>hearing</w:t>
-      </w:r>
-      <w:proofErr w:type="spellEnd"/>
-      <w:r>
-        <w:rPr>
-          <w:sz w:val="24"/>
-          <w:szCs w:val="24"/>
-          <w:highlight w:val="yellow"/>
-          <w:lang w:val="pt-BR"/>
-        </w:rPr>
-        <w:t xml:space="preserve"> </w:t>
-      </w:r>
-      <w:proofErr w:type="spellStart"/>
-      <w:r>
-        <w:rPr>
-          <w:sz w:val="24"/>
-          <w:szCs w:val="24"/>
-          <w:highlight w:val="yellow"/>
-          <w:lang w:val="pt-BR"/>
-        </w:rPr>
-        <w:t>loss</w:t>
-      </w:r>
-      <w:proofErr w:type="spellEnd"/>
-      <w:r>
-        <w:rPr>
-          <w:sz w:val="24"/>
-          <w:szCs w:val="24"/>
-          <w:highlight w:val="yellow"/>
-          <w:lang w:val="pt-BR"/>
-        </w:rPr>
-        <w:t xml:space="preserve">. OMS, 2017. </w:t>
-      </w:r>
-      <w:proofErr w:type="spellStart"/>
-      <w:r>
-        <w:rPr>
-          <w:sz w:val="24"/>
-          <w:szCs w:val="24"/>
-          <w:highlight w:val="yellow"/>
-          <w:lang w:val="pt-BR"/>
-        </w:rPr>
-        <w:t>Disponí-vel</w:t>
-      </w:r>
-      <w:proofErr w:type="spellEnd"/>
-      <w:r>
-        <w:rPr>
-          <w:sz w:val="24"/>
-          <w:szCs w:val="24"/>
-          <w:highlight w:val="yellow"/>
-          <w:lang w:val="pt-BR"/>
-        </w:rPr>
-        <w:t xml:space="preserve"> em: &lt;http://www.who.int/mediacentre/factsheets/fs300/en/&gt;. </w:t>
-      </w:r>
-      <w:r>
-        <w:rPr>
-          <w:sz w:val="24"/>
-          <w:szCs w:val="24"/>
-          <w:highlight w:val="yellow"/>
-          <w:lang w:val="pt-BR"/>
-        </w:rPr>
-        <w:t>Acesso em: 18 de outubro de 201</w:t>
-      </w:r>
-      <w:r>
-        <w:rPr>
-          <w:sz w:val="24"/>
-          <w:szCs w:val="24"/>
-          <w:highlight w:val="yellow"/>
-          <w:lang w:val="pt-BR"/>
-        </w:rPr>
-        <w:t>9</w:t>
-      </w:r>
-      <w:r>
-        <w:rPr>
-          <w:sz w:val="24"/>
-          <w:szCs w:val="24"/>
-          <w:highlight w:val="yellow"/>
-          <w:lang w:val="pt-BR"/>
-        </w:rPr>
-        <w:t>. Citado na página 1.</w:t>
+          <w:lang w:val="pt-BR"/>
+        </w:rPr>
+        <w:t>/resumo_tecnico_censo_da_educacao_superior_2016.pdf</w:t>
+      </w:r>
+      <w:r>
+        <w:rPr>
+          <w:sz w:val="24"/>
+          <w:szCs w:val="24"/>
+          <w:lang w:val="pt-BR"/>
+        </w:rPr>
+        <w:t>&gt;</w:t>
+      </w:r>
+      <w:r>
+        <w:rPr>
+          <w:sz w:val="24"/>
+          <w:szCs w:val="24"/>
+          <w:lang w:val="pt-BR"/>
+        </w:rPr>
+        <w:t xml:space="preserve">. </w:t>
+      </w:r>
+      <w:r>
+        <w:rPr>
+          <w:sz w:val="24"/>
+          <w:szCs w:val="24"/>
+          <w:lang w:val="pt-BR"/>
+        </w:rPr>
+        <w:t xml:space="preserve">Acesso em: </w:t>
+      </w:r>
+      <w:r>
+        <w:rPr>
+          <w:sz w:val="24"/>
+          <w:szCs w:val="24"/>
+          <w:lang w:val="pt-BR"/>
+        </w:rPr>
+        <w:t>18 de agosto de 2019</w:t>
+      </w:r>
+      <w:r>
+        <w:rPr>
+          <w:sz w:val="24"/>
+          <w:szCs w:val="24"/>
+          <w:lang w:val="pt-BR"/>
+        </w:rPr>
+        <w:t xml:space="preserve">. </w:t>
+      </w:r>
+      <w:r>
+        <w:rPr>
+          <w:sz w:val="24"/>
+          <w:szCs w:val="24"/>
+          <w:lang w:val="pt-BR"/>
+        </w:rPr>
+        <w:t>Citado na página 5.</w:t>
       </w:r>
     </w:p>
     <w:p>
@@ -8403,10 +8903,297 @@
         <w:rPr>
           <w:sz w:val="24"/>
           <w:szCs w:val="24"/>
-          <w:highlight w:val="yellow"/>
           <w:lang w:val="pt-BR"/>
         </w:rPr>
         <w:lastRenderedPageBreak/>
+        <w:t>MARINHO, M. L. O ensino da biologia: o intérprete e a geração de sinais. Julho 2007. 102 p. 144. Dissertação (Mestrado em Linguística) — Instituto de Letras, Departamento de Ling</w:t>
+      </w:r>
+      <w:r>
+        <w:rPr>
+          <w:sz w:val="24"/>
+          <w:szCs w:val="24"/>
+          <w:lang w:val="pt-BR"/>
+        </w:rPr>
+        <w:t>uística, Português e Línguas Clá</w:t>
+      </w:r>
+      <w:r>
+        <w:rPr>
+          <w:sz w:val="24"/>
+          <w:szCs w:val="24"/>
+          <w:lang w:val="pt-BR"/>
+        </w:rPr>
+        <w:t xml:space="preserve">ssicas, Universidade de Brasília, Brasília, DF, Brasil, 2007. Citado na página </w:t>
+      </w:r>
+      <w:r>
+        <w:rPr>
+          <w:sz w:val="24"/>
+          <w:szCs w:val="24"/>
+          <w:lang w:val="pt-BR"/>
+        </w:rPr>
+        <w:t>4</w:t>
+      </w:r>
+      <w:r>
+        <w:rPr>
+          <w:sz w:val="24"/>
+          <w:szCs w:val="24"/>
+          <w:lang w:val="pt-BR"/>
+        </w:rPr>
+        <w:t>.</w:t>
+      </w:r>
+    </w:p>
+    <w:p>
+      <w:pPr>
+        <w:spacing w:before="240" w:after="0" w:line="276" w:lineRule="auto"/>
+        <w:jc w:val="both"/>
+        <w:rPr>
+          <w:sz w:val="24"/>
+          <w:szCs w:val="24"/>
+          <w:lang w:val="pt-BR"/>
+        </w:rPr>
+      </w:pPr>
+      <w:r>
+        <w:rPr>
+          <w:sz w:val="24"/>
+          <w:szCs w:val="24"/>
+          <w:lang w:val="pt-BR"/>
+        </w:rPr>
+        <w:t xml:space="preserve">ORGANIZAÇÃO MUNDIAL DA SAÚDE. </w:t>
+      </w:r>
+      <w:proofErr w:type="spellStart"/>
+      <w:r>
+        <w:rPr>
+          <w:sz w:val="24"/>
+          <w:szCs w:val="24"/>
+          <w:lang w:val="pt-BR"/>
+        </w:rPr>
+        <w:t>Deafness</w:t>
+      </w:r>
+      <w:proofErr w:type="spellEnd"/>
+      <w:r>
+        <w:rPr>
+          <w:sz w:val="24"/>
+          <w:szCs w:val="24"/>
+          <w:lang w:val="pt-BR"/>
+        </w:rPr>
+        <w:t xml:space="preserve"> </w:t>
+      </w:r>
+      <w:proofErr w:type="spellStart"/>
+      <w:r>
+        <w:rPr>
+          <w:sz w:val="24"/>
+          <w:szCs w:val="24"/>
+          <w:lang w:val="pt-BR"/>
+        </w:rPr>
+        <w:t>and</w:t>
+      </w:r>
+      <w:proofErr w:type="spellEnd"/>
+      <w:r>
+        <w:rPr>
+          <w:sz w:val="24"/>
+          <w:szCs w:val="24"/>
+          <w:lang w:val="pt-BR"/>
+        </w:rPr>
+        <w:t xml:space="preserve"> </w:t>
+      </w:r>
+      <w:proofErr w:type="spellStart"/>
+      <w:r>
+        <w:rPr>
+          <w:sz w:val="24"/>
+          <w:szCs w:val="24"/>
+          <w:lang w:val="pt-BR"/>
+        </w:rPr>
+        <w:t>hearing</w:t>
+      </w:r>
+      <w:proofErr w:type="spellEnd"/>
+      <w:r>
+        <w:rPr>
+          <w:sz w:val="24"/>
+          <w:szCs w:val="24"/>
+          <w:lang w:val="pt-BR"/>
+        </w:rPr>
+        <w:t xml:space="preserve"> </w:t>
+      </w:r>
+      <w:proofErr w:type="spellStart"/>
+      <w:r>
+        <w:rPr>
+          <w:sz w:val="24"/>
+          <w:szCs w:val="24"/>
+          <w:lang w:val="pt-BR"/>
+        </w:rPr>
+        <w:t>loss</w:t>
+      </w:r>
+      <w:proofErr w:type="spellEnd"/>
+      <w:r>
+        <w:rPr>
+          <w:sz w:val="24"/>
+          <w:szCs w:val="24"/>
+          <w:lang w:val="pt-BR"/>
+        </w:rPr>
+        <w:t xml:space="preserve">. OMS, 2017. </w:t>
+      </w:r>
+      <w:proofErr w:type="spellStart"/>
+      <w:r>
+        <w:rPr>
+          <w:sz w:val="24"/>
+          <w:szCs w:val="24"/>
+          <w:lang w:val="pt-BR"/>
+        </w:rPr>
+        <w:t>Disponí-vel</w:t>
+      </w:r>
+      <w:proofErr w:type="spellEnd"/>
+      <w:r>
+        <w:rPr>
+          <w:sz w:val="24"/>
+          <w:szCs w:val="24"/>
+          <w:lang w:val="pt-BR"/>
+        </w:rPr>
+        <w:t xml:space="preserve"> em: &lt;http://www.who.int/mediacentre/factsheets/fs300/en/&gt;. </w:t>
+      </w:r>
+      <w:r>
+        <w:rPr>
+          <w:sz w:val="24"/>
+          <w:szCs w:val="24"/>
+          <w:lang w:val="pt-BR"/>
+        </w:rPr>
+        <w:t>Acesso em: 18 de outubro de 201</w:t>
+      </w:r>
+      <w:r>
+        <w:rPr>
+          <w:sz w:val="24"/>
+          <w:szCs w:val="24"/>
+          <w:lang w:val="pt-BR"/>
+        </w:rPr>
+        <w:t>9</w:t>
+      </w:r>
+      <w:r>
+        <w:rPr>
+          <w:sz w:val="24"/>
+          <w:szCs w:val="24"/>
+          <w:lang w:val="pt-BR"/>
+        </w:rPr>
+        <w:t>. Citado na página 5</w:t>
+      </w:r>
+      <w:r>
+        <w:rPr>
+          <w:sz w:val="24"/>
+          <w:szCs w:val="24"/>
+          <w:lang w:val="pt-BR"/>
+        </w:rPr>
+        <w:t>.</w:t>
+      </w:r>
+    </w:p>
+    <w:p>
+      <w:pPr>
+        <w:spacing w:before="240" w:after="0" w:line="276" w:lineRule="auto"/>
+        <w:jc w:val="both"/>
+        <w:rPr>
+          <w:sz w:val="24"/>
+          <w:szCs w:val="24"/>
+          <w:lang w:val="pt-BR"/>
+        </w:rPr>
+      </w:pPr>
+      <w:r>
+        <w:rPr>
+          <w:sz w:val="24"/>
+          <w:szCs w:val="24"/>
+          <w:lang w:val="pt-BR"/>
+        </w:rPr>
+        <w:t>SOUSA, S. F. d.; SILVEIRA, H. E. d. Terminologias químicas em li</w:t>
+      </w:r>
+      <w:r>
+        <w:rPr>
+          <w:sz w:val="24"/>
+          <w:szCs w:val="24"/>
+          <w:lang w:val="pt-BR"/>
+        </w:rPr>
+        <w:t xml:space="preserve">bras: a utilização de </w:t>
+      </w:r>
+      <w:proofErr w:type="spellStart"/>
+      <w:r>
+        <w:rPr>
+          <w:sz w:val="24"/>
+          <w:szCs w:val="24"/>
+          <w:lang w:val="pt-BR"/>
+        </w:rPr>
+        <w:t>sinais</w:t>
+      </w:r>
+      <w:r>
+        <w:rPr>
+          <w:sz w:val="24"/>
+          <w:szCs w:val="24"/>
+          <w:lang w:val="pt-BR"/>
+        </w:rPr>
+        <w:t>na</w:t>
+      </w:r>
+      <w:proofErr w:type="spellEnd"/>
+      <w:r>
+        <w:rPr>
+          <w:sz w:val="24"/>
+          <w:szCs w:val="24"/>
+          <w:lang w:val="pt-BR"/>
+        </w:rPr>
+        <w:t xml:space="preserve"> aprendizagem de alunos su</w:t>
+      </w:r>
+      <w:r>
+        <w:rPr>
+          <w:sz w:val="24"/>
+          <w:szCs w:val="24"/>
+          <w:lang w:val="pt-BR"/>
+        </w:rPr>
+        <w:t>rdos. 2011. Citado na página 4.</w:t>
+      </w:r>
+    </w:p>
+    <w:p>
+      <w:pPr>
+        <w:spacing w:before="240" w:after="0" w:line="276" w:lineRule="auto"/>
+        <w:jc w:val="both"/>
+        <w:rPr>
+          <w:sz w:val="24"/>
+          <w:szCs w:val="24"/>
+          <w:lang w:val="pt-BR"/>
+        </w:rPr>
+      </w:pPr>
+      <w:r>
+        <w:rPr>
+          <w:sz w:val="24"/>
+          <w:szCs w:val="24"/>
+          <w:lang w:val="pt-BR"/>
+        </w:rPr>
+        <w:t>STADLER, J. P.; FILIETAZ, M. R. P.; HUSSEIN, F. R. G. O e</w:t>
+      </w:r>
+      <w:r>
+        <w:rPr>
+          <w:sz w:val="24"/>
+          <w:szCs w:val="24"/>
+          <w:lang w:val="pt-BR"/>
+        </w:rPr>
+        <w:t xml:space="preserve">nsino bilíngue libras-português </w:t>
+      </w:r>
+      <w:r>
+        <w:rPr>
+          <w:sz w:val="24"/>
+          <w:szCs w:val="24"/>
+          <w:lang w:val="pt-BR"/>
+        </w:rPr>
+        <w:t>na disciplina de química: a importância do uso de sinais específicos. XVI ENEQ/X EDUQUIISSN: 2179-5355, 2013. Citado na página 4.</w:t>
+      </w:r>
+    </w:p>
+    <w:p>
+      <w:pPr>
+        <w:spacing w:before="240" w:after="0" w:line="276" w:lineRule="auto"/>
+        <w:jc w:val="both"/>
+        <w:rPr>
+          <w:sz w:val="24"/>
+          <w:szCs w:val="24"/>
+          <w:lang w:val="pt-BR"/>
+        </w:rPr>
+      </w:pPr>
+      <w:r>
+        <w:rPr>
+          <w:sz w:val="24"/>
+          <w:szCs w:val="24"/>
+          <w:lang w:val="pt-BR"/>
+        </w:rPr>
         <w:t xml:space="preserve">WFD, W. F. o. t. D. </w:t>
       </w:r>
       <w:proofErr w:type="spellStart"/>
@@ -8414,7 +9201,6 @@
         <w:rPr>
           <w:sz w:val="24"/>
           <w:szCs w:val="24"/>
-          <w:highlight w:val="yellow"/>
           <w:lang w:val="pt-BR"/>
         </w:rPr>
         <w:t>Human</w:t>
@@ -8424,7 +9210,6 @@
         <w:rPr>
           <w:sz w:val="24"/>
           <w:szCs w:val="24"/>
-          <w:highlight w:val="yellow"/>
           <w:lang w:val="pt-BR"/>
         </w:rPr>
         <w:t xml:space="preserve"> </w:t>
@@ -8434,7 +9219,6 @@
         <w:rPr>
           <w:sz w:val="24"/>
           <w:szCs w:val="24"/>
-          <w:highlight w:val="yellow"/>
           <w:lang w:val="pt-BR"/>
         </w:rPr>
         <w:t>Rights</w:t>
@@ -8444,10 +9228,17 @@
         <w:rPr>
           <w:sz w:val="24"/>
           <w:szCs w:val="24"/>
-          <w:highlight w:val="yellow"/>
           <w:lang w:val="pt-BR"/>
         </w:rPr>
         <w:t>. 2004. Disponível em: &lt;http://wfdeaf.org/human-rights&gt;. Acesso em: 16 de outubro de 2017.</w:t>
+      </w:r>
+      <w:r>
+        <w:rPr>
+          <w:sz w:val="24"/>
+          <w:szCs w:val="24"/>
+          <w:lang w:val="pt-BR"/>
+        </w:rPr>
+        <w:t xml:space="preserve"> Citado na página 5.</w:t>
       </w:r>
     </w:p>
     <w:p>
@@ -8580,7 +9371,7 @@
             <w:noProof/>
             <w:lang w:val="pt-BR"/>
           </w:rPr>
-          <w:t>10</w:t>
+          <w:t>9</w:t>
         </w:r>
         <w:r>
           <w:fldChar w:fldCharType="end"/>
@@ -9784,7 +10575,7 @@
 </file>
 
 <file path=customXml/itemProps1.xml><?xml version="1.0" encoding="utf-8"?>
-<ds:datastoreItem xmlns:ds="http://schemas.openxmlformats.org/officeDocument/2006/customXml" ds:itemID="{7D56B49A-4CE1-4449-B1D8-BC245AABF053}">
+<ds:datastoreItem xmlns:ds="http://schemas.openxmlformats.org/officeDocument/2006/customXml" ds:itemID="{0CD0B61C-C3F6-4478-BB3F-7A74BD2FC5D0}">
   <ds:schemaRefs>
     <ds:schemaRef ds:uri="http://schemas.openxmlformats.org/officeDocument/2006/bibliography"/>
   </ds:schemaRefs>

</xml_diff>